<commit_message>
Partial Completion of Aldol Condensation
</commit_message>
<xml_diff>
--- a/public/reaction-image/Doc1.docx
+++ b/public/reaction-image/Doc1.docx
@@ -10,7 +10,3170 @@
         <mc:AlternateContent>
           <mc:Choice Requires="wps">
             <w:drawing>
-              <wp:anchor distT="0" distB="0" distL="114300" distR="114300" simplePos="0" relativeHeight="251682816" behindDoc="0" locked="0" layoutInCell="1" allowOverlap="1" wp14:anchorId="6DA5FDA9" wp14:editId="14013CF9">
+              <wp:anchor distT="0" distB="0" distL="114300" distR="114300" simplePos="0" relativeHeight="251723776" behindDoc="0" locked="0" layoutInCell="1" allowOverlap="1" wp14:anchorId="7091B376" wp14:editId="209EA763">
+                <wp:simplePos x="0" y="0"/>
+                <wp:positionH relativeFrom="leftMargin">
+                  <wp:align>right</wp:align>
+                </wp:positionH>
+                <wp:positionV relativeFrom="paragraph">
+                  <wp:posOffset>4617720</wp:posOffset>
+                </wp:positionV>
+                <wp:extent cx="304800" cy="198120"/>
+                <wp:effectExtent l="0" t="0" r="19050" b="30480"/>
+                <wp:wrapNone/>
+                <wp:docPr id="51" name="Straight Connector 51"/>
+                <wp:cNvGraphicFramePr/>
+                <a:graphic xmlns:a="http://schemas.openxmlformats.org/drawingml/2006/main">
+                  <a:graphicData uri="http://schemas.microsoft.com/office/word/2010/wordprocessingShape">
+                    <wps:wsp>
+                      <wps:cNvCnPr/>
+                      <wps:spPr>
+                        <a:xfrm flipV="1">
+                          <a:off x="0" y="0"/>
+                          <a:ext cx="304800" cy="198120"/>
+                        </a:xfrm>
+                        <a:prstGeom prst="line">
+                          <a:avLst/>
+                        </a:prstGeom>
+                        <a:ln>
+                          <a:solidFill>
+                            <a:schemeClr val="tx1"/>
+                          </a:solidFill>
+                        </a:ln>
+                      </wps:spPr>
+                      <wps:style>
+                        <a:lnRef idx="1">
+                          <a:schemeClr val="accent1"/>
+                        </a:lnRef>
+                        <a:fillRef idx="0">
+                          <a:schemeClr val="accent1"/>
+                        </a:fillRef>
+                        <a:effectRef idx="0">
+                          <a:schemeClr val="accent1"/>
+                        </a:effectRef>
+                        <a:fontRef idx="minor">
+                          <a:schemeClr val="tx1"/>
+                        </a:fontRef>
+                      </wps:style>
+                      <wps:bodyPr/>
+                    </wps:wsp>
+                  </a:graphicData>
+                </a:graphic>
+                <wp14:sizeRelH relativeFrom="margin">
+                  <wp14:pctWidth>0</wp14:pctWidth>
+                </wp14:sizeRelH>
+                <wp14:sizeRelV relativeFrom="margin">
+                  <wp14:pctHeight>0</wp14:pctHeight>
+                </wp14:sizeRelV>
+              </wp:anchor>
+            </w:drawing>
+          </mc:Choice>
+          <mc:Fallback>
+            <w:pict>
+              <v:line w14:anchorId="4592BCC4" id="Straight Connector 51" o:spid="_x0000_s1026" style="position:absolute;flip:y;z-index:251723776;visibility:visible;mso-wrap-style:square;mso-width-percent:0;mso-height-percent:0;mso-wrap-distance-left:9pt;mso-wrap-distance-top:0;mso-wrap-distance-right:9pt;mso-wrap-distance-bottom:0;mso-position-horizontal:right;mso-position-horizontal-relative:left-margin-area;mso-position-vertical:absolute;mso-position-vertical-relative:text;mso-width-percent:0;mso-height-percent:0;mso-width-relative:margin;mso-height-relative:margin" from="-27.2pt,363.6pt" to="-3.2pt,379.2pt" o:gfxdata="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" strokecolor="black [3213]" strokeweight=".5pt">
+                <v:stroke joinstyle="miter"/>
+                <w10:wrap anchorx="margin"/>
+              </v:line>
+            </w:pict>
+          </mc:Fallback>
+        </mc:AlternateContent>
+      </w:r>
+      <w:r>
+        <w:rPr>
+          <w:noProof/>
+        </w:rPr>
+        <mc:AlternateContent>
+          <mc:Choice Requires="wps">
+            <w:drawing>
+              <wp:anchor distT="0" distB="0" distL="114300" distR="114300" simplePos="0" relativeHeight="251677696" behindDoc="0" locked="0" layoutInCell="1" allowOverlap="1" wp14:anchorId="2C1B0F40" wp14:editId="2524DA93">
+                <wp:simplePos x="0" y="0"/>
+                <wp:positionH relativeFrom="margin">
+                  <wp:posOffset>4061460</wp:posOffset>
+                </wp:positionH>
+                <wp:positionV relativeFrom="paragraph">
+                  <wp:posOffset>5044440</wp:posOffset>
+                </wp:positionV>
+                <wp:extent cx="3002280" cy="396240"/>
+                <wp:effectExtent l="0" t="0" r="26670" b="22860"/>
+                <wp:wrapNone/>
+                <wp:docPr id="14" name="Text Box 14"/>
+                <wp:cNvGraphicFramePr/>
+                <a:graphic xmlns:a="http://schemas.openxmlformats.org/drawingml/2006/main">
+                  <a:graphicData uri="http://schemas.microsoft.com/office/word/2010/wordprocessingShape">
+                    <wps:wsp>
+                      <wps:cNvSpPr txBox="1"/>
+                      <wps:spPr>
+                        <a:xfrm>
+                          <a:off x="0" y="0"/>
+                          <a:ext cx="3002280" cy="396240"/>
+                        </a:xfrm>
+                        <a:prstGeom prst="rect">
+                          <a:avLst/>
+                        </a:prstGeom>
+                        <a:solidFill>
+                          <a:schemeClr val="bg1"/>
+                        </a:solidFill>
+                        <a:ln w="6350">
+                          <a:solidFill>
+                            <a:schemeClr val="bg1"/>
+                          </a:solidFill>
+                        </a:ln>
+                        <a:effectLst/>
+                      </wps:spPr>
+                      <wps:style>
+                        <a:lnRef idx="0">
+                          <a:schemeClr val="accent1"/>
+                        </a:lnRef>
+                        <a:fillRef idx="0">
+                          <a:schemeClr val="accent1"/>
+                        </a:fillRef>
+                        <a:effectRef idx="0">
+                          <a:schemeClr val="accent1"/>
+                        </a:effectRef>
+                        <a:fontRef idx="minor">
+                          <a:schemeClr val="dk1"/>
+                        </a:fontRef>
+                      </wps:style>
+                      <wps:txbx>
+                        <w:txbxContent>
+                          <w:p>
+                            <w:pPr>
+                              <w:rPr>
+                                <w:sz w:val="28"/>
+                                <w:szCs w:val="28"/>
+                              </w:rPr>
+                            </w:pPr>
+                            <w:r>
+                              <w:rPr>
+                                <w:sz w:val="28"/>
+                                <w:szCs w:val="28"/>
+                              </w:rPr>
+                              <w:t>2,4-dinitrophenylhydrazone</w:t>
+                            </w:r>
+                          </w:p>
+                        </w:txbxContent>
+                      </wps:txbx>
+                      <wps:bodyPr rot="0" spcFirstLastPara="0" vertOverflow="overflow" horzOverflow="overflow" vert="horz" wrap="square" lIns="91440" tIns="45720" rIns="91440" bIns="45720" numCol="1" spcCol="0" rtlCol="0" fromWordArt="0" anchor="t" anchorCtr="0" forceAA="0" compatLnSpc="1">
+                        <a:prstTxWarp prst="textNoShape">
+                          <a:avLst/>
+                        </a:prstTxWarp>
+                        <a:noAutofit/>
+                      </wps:bodyPr>
+                    </wps:wsp>
+                  </a:graphicData>
+                </a:graphic>
+                <wp14:sizeRelH relativeFrom="margin">
+                  <wp14:pctWidth>0</wp14:pctWidth>
+                </wp14:sizeRelH>
+                <wp14:sizeRelV relativeFrom="margin">
+                  <wp14:pctHeight>0</wp14:pctHeight>
+                </wp14:sizeRelV>
+              </wp:anchor>
+            </w:drawing>
+          </mc:Choice>
+          <mc:Fallback>
+            <w:pict>
+              <v:shapetype w14:anchorId="2C1B0F40" id="_x0000_t202" coordsize="21600,21600" o:spt="202" path="m,l,21600r21600,l21600,xe">
+                <v:stroke joinstyle="miter"/>
+                <v:path gradientshapeok="t" o:connecttype="rect"/>
+              </v:shapetype>
+              <v:shape id="Text Box 14" o:spid="_x0000_s1026" type="#_x0000_t202" style="position:absolute;margin-left:319.8pt;margin-top:397.2pt;width:236.4pt;height:31.2pt;z-index:251677696;visibility:visible;mso-wrap-style:square;mso-width-percent:0;mso-height-percent:0;mso-wrap-distance-left:9pt;mso-wrap-distance-top:0;mso-wrap-distance-right:9pt;mso-wrap-distance-bottom:0;mso-position-horizontal:absolute;mso-position-horizontal-relative:margin;mso-position-vertical:absolute;mso-position-vertical-relative:text;mso-width-percent:0;mso-height-percent:0;mso-width-relative:margin;mso-height-relative:margin;v-text-anchor:top" o:gfxdata="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" fillcolor="white [3212]" strokecolor="white [3212]" strokeweight=".5pt">
+                <v:textbox>
+                  <w:txbxContent>
+                    <w:p>
+                      <w:pPr>
+                        <w:rPr>
+                          <w:sz w:val="28"/>
+                          <w:szCs w:val="28"/>
+                        </w:rPr>
+                      </w:pPr>
+                      <w:r>
+                        <w:rPr>
+                          <w:sz w:val="28"/>
+                          <w:szCs w:val="28"/>
+                        </w:rPr>
+                        <w:t>2,4-dinitrophenylhydrazone</w:t>
+                      </w:r>
+                    </w:p>
+                  </w:txbxContent>
+                </v:textbox>
+                <w10:wrap anchorx="margin"/>
+              </v:shape>
+            </w:pict>
+          </mc:Fallback>
+        </mc:AlternateContent>
+      </w:r>
+      <w:r>
+        <w:rPr>
+          <w:noProof/>
+        </w:rPr>
+        <mc:AlternateContent>
+          <mc:Choice Requires="wps">
+            <w:drawing>
+              <wp:anchor distT="0" distB="0" distL="114300" distR="114300" simplePos="0" relativeHeight="251736064" behindDoc="0" locked="0" layoutInCell="1" allowOverlap="1" wp14:anchorId="18A3AEBE" wp14:editId="5A737647">
+                <wp:simplePos x="0" y="0"/>
+                <wp:positionH relativeFrom="margin">
+                  <wp:posOffset>3188970</wp:posOffset>
+                </wp:positionH>
+                <wp:positionV relativeFrom="paragraph">
+                  <wp:posOffset>4145280</wp:posOffset>
+                </wp:positionV>
+                <wp:extent cx="830580" cy="533400"/>
+                <wp:effectExtent l="0" t="0" r="0" b="0"/>
+                <wp:wrapNone/>
+                <wp:docPr id="57" name="Text Box 57"/>
+                <wp:cNvGraphicFramePr/>
+                <a:graphic xmlns:a="http://schemas.openxmlformats.org/drawingml/2006/main">
+                  <a:graphicData uri="http://schemas.microsoft.com/office/word/2010/wordprocessingShape">
+                    <wps:wsp>
+                      <wps:cNvSpPr txBox="1"/>
+                      <wps:spPr>
+                        <a:xfrm>
+                          <a:off x="0" y="0"/>
+                          <a:ext cx="830580" cy="533400"/>
+                        </a:xfrm>
+                        <a:prstGeom prst="rect">
+                          <a:avLst/>
+                        </a:prstGeom>
+                        <a:noFill/>
+                        <a:ln w="6350">
+                          <a:noFill/>
+                        </a:ln>
+                        <a:effectLst/>
+                      </wps:spPr>
+                      <wps:style>
+                        <a:lnRef idx="0">
+                          <a:schemeClr val="accent1"/>
+                        </a:lnRef>
+                        <a:fillRef idx="0">
+                          <a:schemeClr val="accent1"/>
+                        </a:fillRef>
+                        <a:effectRef idx="0">
+                          <a:schemeClr val="accent1"/>
+                        </a:effectRef>
+                        <a:fontRef idx="minor">
+                          <a:schemeClr val="dk1"/>
+                        </a:fontRef>
+                      </wps:style>
+                      <wps:txbx>
+                        <w:txbxContent>
+                          <w:p>
+                            <w:pPr>
+                              <w:rPr>
+                                <w:sz w:val="40"/>
+                                <w:szCs w:val="40"/>
+                                <w:vertAlign w:val="superscript"/>
+                              </w:rPr>
+                            </w:pPr>
+                            <w:r>
+                              <w:rPr>
+                                <w:sz w:val="40"/>
+                                <w:szCs w:val="40"/>
+                                <w:vertAlign w:val="superscript"/>
+                              </w:rPr>
+                              <w:t xml:space="preserve"> </w:t>
+                            </w:r>
+                            <w:r>
+                              <w:rPr>
+                                <w:sz w:val="40"/>
+                                <w:szCs w:val="40"/>
+                              </w:rPr>
+                              <w:t>H</w:t>
+                            </w:r>
+                            <w:r>
+                              <w:rPr>
+                                <w:sz w:val="40"/>
+                                <w:szCs w:val="40"/>
+                              </w:rPr>
+                              <w:softHyphen/>
+                            </w:r>
+                            <w:r>
+                              <w:rPr>
+                                <w:sz w:val="40"/>
+                                <w:szCs w:val="40"/>
+                                <w:vertAlign w:val="superscript"/>
+                              </w:rPr>
+                              <w:t>+</w:t>
+                            </w:r>
+                          </w:p>
+                        </w:txbxContent>
+                      </wps:txbx>
+                      <wps:bodyPr rot="0" spcFirstLastPara="0" vertOverflow="overflow" horzOverflow="overflow" vert="horz" wrap="square" lIns="91440" tIns="45720" rIns="91440" bIns="45720" numCol="1" spcCol="0" rtlCol="0" fromWordArt="0" anchor="t" anchorCtr="0" forceAA="0" compatLnSpc="1">
+                        <a:prstTxWarp prst="textNoShape">
+                          <a:avLst/>
+                        </a:prstTxWarp>
+                        <a:noAutofit/>
+                      </wps:bodyPr>
+                    </wps:wsp>
+                  </a:graphicData>
+                </a:graphic>
+                <wp14:sizeRelH relativeFrom="margin">
+                  <wp14:pctWidth>0</wp14:pctWidth>
+                </wp14:sizeRelH>
+                <wp14:sizeRelV relativeFrom="margin">
+                  <wp14:pctHeight>0</wp14:pctHeight>
+                </wp14:sizeRelV>
+              </wp:anchor>
+            </w:drawing>
+          </mc:Choice>
+          <mc:Fallback>
+            <w:pict>
+              <v:shape w14:anchorId="18A3AEBE" id="Text Box 57" o:spid="_x0000_s1027" type="#_x0000_t202" style="position:absolute;margin-left:251.1pt;margin-top:326.4pt;width:65.4pt;height:42pt;z-index:251736064;visibility:visible;mso-wrap-style:square;mso-width-percent:0;mso-height-percent:0;mso-wrap-distance-left:9pt;mso-wrap-distance-top:0;mso-wrap-distance-right:9pt;mso-wrap-distance-bottom:0;mso-position-horizontal:absolute;mso-position-horizontal-relative:margin;mso-position-vertical:absolute;mso-position-vertical-relative:text;mso-width-percent:0;mso-height-percent:0;mso-width-relative:margin;mso-height-relative:margin;v-text-anchor:top" o:gfxdata="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" filled="f" stroked="f" strokeweight=".5pt">
+                <v:textbox>
+                  <w:txbxContent>
+                    <w:p>
+                      <w:pPr>
+                        <w:rPr>
+                          <w:sz w:val="40"/>
+                          <w:szCs w:val="40"/>
+                          <w:vertAlign w:val="superscript"/>
+                        </w:rPr>
+                      </w:pPr>
+                      <w:r>
+                        <w:rPr>
+                          <w:sz w:val="40"/>
+                          <w:szCs w:val="40"/>
+                          <w:vertAlign w:val="superscript"/>
+                        </w:rPr>
+                        <w:t xml:space="preserve"> </w:t>
+                      </w:r>
+                      <w:r>
+                        <w:rPr>
+                          <w:sz w:val="40"/>
+                          <w:szCs w:val="40"/>
+                        </w:rPr>
+                        <w:t>H</w:t>
+                      </w:r>
+                      <w:r>
+                        <w:rPr>
+                          <w:sz w:val="40"/>
+                          <w:szCs w:val="40"/>
+                        </w:rPr>
+                        <w:softHyphen/>
+                      </w:r>
+                      <w:r>
+                        <w:rPr>
+                          <w:sz w:val="40"/>
+                          <w:szCs w:val="40"/>
+                          <w:vertAlign w:val="superscript"/>
+                        </w:rPr>
+                        <w:t>+</w:t>
+                      </w:r>
+                    </w:p>
+                  </w:txbxContent>
+                </v:textbox>
+                <w10:wrap anchorx="margin"/>
+              </v:shape>
+            </w:pict>
+          </mc:Fallback>
+        </mc:AlternateContent>
+      </w:r>
+      <w:r>
+        <w:rPr>
+          <w:noProof/>
+        </w:rPr>
+        <mc:AlternateContent>
+          <mc:Choice Requires="wps">
+            <w:drawing>
+              <wp:anchor distT="0" distB="0" distL="114300" distR="114300" simplePos="0" relativeHeight="251734016" behindDoc="0" locked="0" layoutInCell="1" allowOverlap="1" wp14:anchorId="24142D9B" wp14:editId="35265459">
+                <wp:simplePos x="0" y="0"/>
+                <wp:positionH relativeFrom="margin">
+                  <wp:posOffset>701040</wp:posOffset>
+                </wp:positionH>
+                <wp:positionV relativeFrom="paragraph">
+                  <wp:posOffset>5082540</wp:posOffset>
+                </wp:positionV>
+                <wp:extent cx="2369820" cy="1070610"/>
+                <wp:effectExtent l="0" t="0" r="0" b="0"/>
+                <wp:wrapNone/>
+                <wp:docPr id="56" name="Text Box 56"/>
+                <wp:cNvGraphicFramePr/>
+                <a:graphic xmlns:a="http://schemas.openxmlformats.org/drawingml/2006/main">
+                  <a:graphicData uri="http://schemas.microsoft.com/office/word/2010/wordprocessingShape">
+                    <wps:wsp>
+                      <wps:cNvSpPr txBox="1"/>
+                      <wps:spPr>
+                        <a:xfrm>
+                          <a:off x="0" y="0"/>
+                          <a:ext cx="2369820" cy="1070610"/>
+                        </a:xfrm>
+                        <a:prstGeom prst="rect">
+                          <a:avLst/>
+                        </a:prstGeom>
+                        <a:noFill/>
+                        <a:ln w="6350">
+                          <a:noFill/>
+                        </a:ln>
+                        <a:effectLst/>
+                      </wps:spPr>
+                      <wps:style>
+                        <a:lnRef idx="0">
+                          <a:schemeClr val="accent1"/>
+                        </a:lnRef>
+                        <a:fillRef idx="0">
+                          <a:schemeClr val="accent1"/>
+                        </a:fillRef>
+                        <a:effectRef idx="0">
+                          <a:schemeClr val="accent1"/>
+                        </a:effectRef>
+                        <a:fontRef idx="minor">
+                          <a:schemeClr val="dk1"/>
+                        </a:fontRef>
+                      </wps:style>
+                      <wps:txbx>
+                        <w:txbxContent>
+                          <w:p>
+                            <w:pPr>
+                              <w:rPr>
+                                <w:sz w:val="28"/>
+                                <w:szCs w:val="28"/>
+                                <w:vertAlign w:val="superscript"/>
+                              </w:rPr>
+                            </w:pPr>
+                            <w:r>
+                              <w:rPr>
+                                <w:sz w:val="28"/>
+                                <w:szCs w:val="28"/>
+                              </w:rPr>
+                              <w:t>2,4-dinitrophenylhydrazine</w:t>
+                            </w:r>
+                          </w:p>
+                        </w:txbxContent>
+                      </wps:txbx>
+                      <wps:bodyPr rot="0" spcFirstLastPara="0" vertOverflow="overflow" horzOverflow="overflow" vert="horz" wrap="square" lIns="91440" tIns="45720" rIns="91440" bIns="45720" numCol="1" spcCol="0" rtlCol="0" fromWordArt="0" anchor="t" anchorCtr="0" forceAA="0" compatLnSpc="1">
+                        <a:prstTxWarp prst="textNoShape">
+                          <a:avLst/>
+                        </a:prstTxWarp>
+                        <a:noAutofit/>
+                      </wps:bodyPr>
+                    </wps:wsp>
+                  </a:graphicData>
+                </a:graphic>
+                <wp14:sizeRelH relativeFrom="margin">
+                  <wp14:pctWidth>0</wp14:pctWidth>
+                </wp14:sizeRelH>
+                <wp14:sizeRelV relativeFrom="margin">
+                  <wp14:pctHeight>0</wp14:pctHeight>
+                </wp14:sizeRelV>
+              </wp:anchor>
+            </w:drawing>
+          </mc:Choice>
+          <mc:Fallback>
+            <w:pict>
+              <v:shape w14:anchorId="24142D9B" id="Text Box 56" o:spid="_x0000_s1028" type="#_x0000_t202" style="position:absolute;margin-left:55.2pt;margin-top:400.2pt;width:186.6pt;height:84.3pt;z-index:251734016;visibility:visible;mso-wrap-style:square;mso-width-percent:0;mso-height-percent:0;mso-wrap-distance-left:9pt;mso-wrap-distance-top:0;mso-wrap-distance-right:9pt;mso-wrap-distance-bottom:0;mso-position-horizontal:absolute;mso-position-horizontal-relative:margin;mso-position-vertical:absolute;mso-position-vertical-relative:text;mso-width-percent:0;mso-height-percent:0;mso-width-relative:margin;mso-height-relative:margin;v-text-anchor:top" o:gfxdata="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" filled="f" stroked="f" strokeweight=".5pt">
+                <v:textbox>
+                  <w:txbxContent>
+                    <w:p>
+                      <w:pPr>
+                        <w:rPr>
+                          <w:sz w:val="28"/>
+                          <w:szCs w:val="28"/>
+                          <w:vertAlign w:val="superscript"/>
+                        </w:rPr>
+                      </w:pPr>
+                      <w:r>
+                        <w:rPr>
+                          <w:sz w:val="28"/>
+                          <w:szCs w:val="28"/>
+                        </w:rPr>
+                        <w:t>2,4-dinitrophenylhydrazine</w:t>
+                      </w:r>
+                    </w:p>
+                  </w:txbxContent>
+                </v:textbox>
+                <w10:wrap anchorx="margin"/>
+              </v:shape>
+            </w:pict>
+          </mc:Fallback>
+        </mc:AlternateContent>
+      </w:r>
+      <w:r>
+        <w:rPr>
+          <w:noProof/>
+        </w:rPr>
+        <mc:AlternateContent>
+          <mc:Choice Requires="wps">
+            <w:drawing>
+              <wp:anchor distT="0" distB="0" distL="114300" distR="114300" simplePos="0" relativeHeight="251731968" behindDoc="0" locked="0" layoutInCell="1" allowOverlap="1" wp14:anchorId="55F241A1" wp14:editId="49CC9AD9">
+                <wp:simplePos x="0" y="0"/>
+                <wp:positionH relativeFrom="margin">
+                  <wp:posOffset>-487680</wp:posOffset>
+                </wp:positionH>
+                <wp:positionV relativeFrom="paragraph">
+                  <wp:posOffset>5090160</wp:posOffset>
+                </wp:positionV>
+                <wp:extent cx="1341120" cy="1070610"/>
+                <wp:effectExtent l="0" t="0" r="0" b="0"/>
+                <wp:wrapNone/>
+                <wp:docPr id="55" name="Text Box 55"/>
+                <wp:cNvGraphicFramePr/>
+                <a:graphic xmlns:a="http://schemas.openxmlformats.org/drawingml/2006/main">
+                  <a:graphicData uri="http://schemas.microsoft.com/office/word/2010/wordprocessingShape">
+                    <wps:wsp>
+                      <wps:cNvSpPr txBox="1"/>
+                      <wps:spPr>
+                        <a:xfrm>
+                          <a:off x="0" y="0"/>
+                          <a:ext cx="1341120" cy="1070610"/>
+                        </a:xfrm>
+                        <a:prstGeom prst="rect">
+                          <a:avLst/>
+                        </a:prstGeom>
+                        <a:noFill/>
+                        <a:ln w="6350">
+                          <a:noFill/>
+                        </a:ln>
+                        <a:effectLst/>
+                      </wps:spPr>
+                      <wps:style>
+                        <a:lnRef idx="0">
+                          <a:schemeClr val="accent1"/>
+                        </a:lnRef>
+                        <a:fillRef idx="0">
+                          <a:schemeClr val="accent1"/>
+                        </a:fillRef>
+                        <a:effectRef idx="0">
+                          <a:schemeClr val="accent1"/>
+                        </a:effectRef>
+                        <a:fontRef idx="minor">
+                          <a:schemeClr val="dk1"/>
+                        </a:fontRef>
+                      </wps:style>
+                      <wps:txbx>
+                        <w:txbxContent>
+                          <w:p>
+                            <w:pPr>
+                              <w:rPr>
+                                <w:sz w:val="28"/>
+                                <w:szCs w:val="28"/>
+                                <w:vertAlign w:val="superscript"/>
+                              </w:rPr>
+                            </w:pPr>
+                            <w:r>
+                              <w:rPr>
+                                <w:sz w:val="28"/>
+                                <w:szCs w:val="28"/>
+                              </w:rPr>
+                              <w:t>propanone</w:t>
+                            </w:r>
+                          </w:p>
+                        </w:txbxContent>
+                      </wps:txbx>
+                      <wps:bodyPr rot="0" spcFirstLastPara="0" vertOverflow="overflow" horzOverflow="overflow" vert="horz" wrap="square" lIns="91440" tIns="45720" rIns="91440" bIns="45720" numCol="1" spcCol="0" rtlCol="0" fromWordArt="0" anchor="t" anchorCtr="0" forceAA="0" compatLnSpc="1">
+                        <a:prstTxWarp prst="textNoShape">
+                          <a:avLst/>
+                        </a:prstTxWarp>
+                        <a:noAutofit/>
+                      </wps:bodyPr>
+                    </wps:wsp>
+                  </a:graphicData>
+                </a:graphic>
+                <wp14:sizeRelH relativeFrom="margin">
+                  <wp14:pctWidth>0</wp14:pctWidth>
+                </wp14:sizeRelH>
+                <wp14:sizeRelV relativeFrom="margin">
+                  <wp14:pctHeight>0</wp14:pctHeight>
+                </wp14:sizeRelV>
+              </wp:anchor>
+            </w:drawing>
+          </mc:Choice>
+          <mc:Fallback>
+            <w:pict>
+              <v:shape w14:anchorId="55F241A1" id="Text Box 55" o:spid="_x0000_s1029" type="#_x0000_t202" style="position:absolute;margin-left:-38.4pt;margin-top:400.8pt;width:105.6pt;height:84.3pt;z-index:251731968;visibility:visible;mso-wrap-style:square;mso-width-percent:0;mso-height-percent:0;mso-wrap-distance-left:9pt;mso-wrap-distance-top:0;mso-wrap-distance-right:9pt;mso-wrap-distance-bottom:0;mso-position-horizontal:absolute;mso-position-horizontal-relative:margin;mso-position-vertical:absolute;mso-position-vertical-relative:text;mso-width-percent:0;mso-height-percent:0;mso-width-relative:margin;mso-height-relative:margin;v-text-anchor:top" o:gfxdata="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" filled="f" stroked="f" strokeweight=".5pt">
+                <v:textbox>
+                  <w:txbxContent>
+                    <w:p>
+                      <w:pPr>
+                        <w:rPr>
+                          <w:sz w:val="28"/>
+                          <w:szCs w:val="28"/>
+                          <w:vertAlign w:val="superscript"/>
+                        </w:rPr>
+                      </w:pPr>
+                      <w:r>
+                        <w:rPr>
+                          <w:sz w:val="28"/>
+                          <w:szCs w:val="28"/>
+                        </w:rPr>
+                        <w:t>propanone</w:t>
+                      </w:r>
+                    </w:p>
+                  </w:txbxContent>
+                </v:textbox>
+                <w10:wrap anchorx="margin"/>
+              </v:shape>
+            </w:pict>
+          </mc:Fallback>
+        </mc:AlternateContent>
+      </w:r>
+      <w:r>
+        <w:rPr>
+          <w:noProof/>
+        </w:rPr>
+        <mc:AlternateContent>
+          <mc:Choice Requires="wps">
+            <w:drawing>
+              <wp:anchor distT="0" distB="0" distL="114300" distR="114300" simplePos="0" relativeHeight="251729920" behindDoc="0" locked="0" layoutInCell="1" allowOverlap="1" wp14:anchorId="1C7F0821" wp14:editId="5067ACDC">
+                <wp:simplePos x="0" y="0"/>
+                <wp:positionH relativeFrom="leftMargin">
+                  <wp:posOffset>4991100</wp:posOffset>
+                </wp:positionH>
+                <wp:positionV relativeFrom="paragraph">
+                  <wp:posOffset>4625340</wp:posOffset>
+                </wp:positionV>
+                <wp:extent cx="129540" cy="259080"/>
+                <wp:effectExtent l="0" t="0" r="22860" b="26670"/>
+                <wp:wrapNone/>
+                <wp:docPr id="54" name="Straight Connector 54"/>
+                <wp:cNvGraphicFramePr/>
+                <a:graphic xmlns:a="http://schemas.openxmlformats.org/drawingml/2006/main">
+                  <a:graphicData uri="http://schemas.microsoft.com/office/word/2010/wordprocessingShape">
+                    <wps:wsp>
+                      <wps:cNvCnPr/>
+                      <wps:spPr>
+                        <a:xfrm flipV="1">
+                          <a:off x="0" y="0"/>
+                          <a:ext cx="129540" cy="259080"/>
+                        </a:xfrm>
+                        <a:prstGeom prst="line">
+                          <a:avLst/>
+                        </a:prstGeom>
+                        <a:ln>
+                          <a:solidFill>
+                            <a:schemeClr val="tx1"/>
+                          </a:solidFill>
+                        </a:ln>
+                      </wps:spPr>
+                      <wps:style>
+                        <a:lnRef idx="1">
+                          <a:schemeClr val="accent1"/>
+                        </a:lnRef>
+                        <a:fillRef idx="0">
+                          <a:schemeClr val="accent1"/>
+                        </a:fillRef>
+                        <a:effectRef idx="0">
+                          <a:schemeClr val="accent1"/>
+                        </a:effectRef>
+                        <a:fontRef idx="minor">
+                          <a:schemeClr val="tx1"/>
+                        </a:fontRef>
+                      </wps:style>
+                      <wps:bodyPr/>
+                    </wps:wsp>
+                  </a:graphicData>
+                </a:graphic>
+                <wp14:sizeRelH relativeFrom="margin">
+                  <wp14:pctWidth>0</wp14:pctWidth>
+                </wp14:sizeRelH>
+                <wp14:sizeRelV relativeFrom="margin">
+                  <wp14:pctHeight>0</wp14:pctHeight>
+                </wp14:sizeRelV>
+              </wp:anchor>
+            </w:drawing>
+          </mc:Choice>
+          <mc:Fallback>
+            <w:pict>
+              <v:line w14:anchorId="7DA44200" id="Straight Connector 54" o:spid="_x0000_s1026" style="position:absolute;flip:y;z-index:251729920;visibility:visible;mso-wrap-style:square;mso-width-percent:0;mso-height-percent:0;mso-wrap-distance-left:9pt;mso-wrap-distance-top:0;mso-wrap-distance-right:9pt;mso-wrap-distance-bottom:0;mso-position-horizontal:absolute;mso-position-horizontal-relative:left-margin-area;mso-position-vertical:absolute;mso-position-vertical-relative:text;mso-width-percent:0;mso-height-percent:0;mso-width-relative:margin;mso-height-relative:margin" from="393pt,364.2pt" to="403.2pt,384.6pt" o:gfxdata="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" strokecolor="black [3213]" strokeweight=".5pt">
+                <v:stroke joinstyle="miter"/>
+                <w10:wrap anchorx="margin"/>
+              </v:line>
+            </w:pict>
+          </mc:Fallback>
+        </mc:AlternateContent>
+      </w:r>
+      <w:r>
+        <w:rPr>
+          <w:noProof/>
+        </w:rPr>
+        <mc:AlternateContent>
+          <mc:Choice Requires="wps">
+            <w:drawing>
+              <wp:anchor distT="0" distB="0" distL="114300" distR="114300" simplePos="0" relativeHeight="251727872" behindDoc="0" locked="0" layoutInCell="1" allowOverlap="1" wp14:anchorId="772B0C21" wp14:editId="497D3B62">
+                <wp:simplePos x="0" y="0"/>
+                <wp:positionH relativeFrom="column">
+                  <wp:posOffset>3962400</wp:posOffset>
+                </wp:positionH>
+                <wp:positionV relativeFrom="paragraph">
+                  <wp:posOffset>4206240</wp:posOffset>
+                </wp:positionV>
+                <wp:extent cx="205740" cy="220980"/>
+                <wp:effectExtent l="0" t="0" r="22860" b="26670"/>
+                <wp:wrapNone/>
+                <wp:docPr id="53" name="Straight Connector 53"/>
+                <wp:cNvGraphicFramePr/>
+                <a:graphic xmlns:a="http://schemas.openxmlformats.org/drawingml/2006/main">
+                  <a:graphicData uri="http://schemas.microsoft.com/office/word/2010/wordprocessingShape">
+                    <wps:wsp>
+                      <wps:cNvCnPr/>
+                      <wps:spPr>
+                        <a:xfrm>
+                          <a:off x="0" y="0"/>
+                          <a:ext cx="205740" cy="220980"/>
+                        </a:xfrm>
+                        <a:prstGeom prst="line">
+                          <a:avLst/>
+                        </a:prstGeom>
+                        <a:ln>
+                          <a:solidFill>
+                            <a:schemeClr val="tx1"/>
+                          </a:solidFill>
+                        </a:ln>
+                      </wps:spPr>
+                      <wps:style>
+                        <a:lnRef idx="1">
+                          <a:schemeClr val="accent1"/>
+                        </a:lnRef>
+                        <a:fillRef idx="0">
+                          <a:schemeClr val="accent1"/>
+                        </a:fillRef>
+                        <a:effectRef idx="0">
+                          <a:schemeClr val="accent1"/>
+                        </a:effectRef>
+                        <a:fontRef idx="minor">
+                          <a:schemeClr val="tx1"/>
+                        </a:fontRef>
+                      </wps:style>
+                      <wps:bodyPr/>
+                    </wps:wsp>
+                  </a:graphicData>
+                </a:graphic>
+                <wp14:sizeRelH relativeFrom="margin">
+                  <wp14:pctWidth>0</wp14:pctWidth>
+                </wp14:sizeRelH>
+                <wp14:sizeRelV relativeFrom="margin">
+                  <wp14:pctHeight>0</wp14:pctHeight>
+                </wp14:sizeRelV>
+              </wp:anchor>
+            </w:drawing>
+          </mc:Choice>
+          <mc:Fallback>
+            <w:pict>
+              <v:line w14:anchorId="75C554D8" id="Straight Connector 53" o:spid="_x0000_s1026" style="position:absolute;z-index:251727872;visibility:visible;mso-wrap-style:square;mso-width-percent:0;mso-height-percent:0;mso-wrap-distance-left:9pt;mso-wrap-distance-top:0;mso-wrap-distance-right:9pt;mso-wrap-distance-bottom:0;mso-position-horizontal:absolute;mso-position-horizontal-relative:text;mso-position-vertical:absolute;mso-position-vertical-relative:text;mso-width-percent:0;mso-height-percent:0;mso-width-relative:margin;mso-height-relative:margin" from="312pt,331.2pt" to="328.2pt,348.6pt" o:gfxdata="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" strokecolor="black [3213]" strokeweight=".5pt">
+                <v:stroke joinstyle="miter"/>
+              </v:line>
+            </w:pict>
+          </mc:Fallback>
+        </mc:AlternateContent>
+      </w:r>
+      <w:r>
+        <w:rPr>
+          <w:noProof/>
+        </w:rPr>
+        <mc:AlternateContent>
+          <mc:Choice Requires="wps">
+            <w:drawing>
+              <wp:anchor distT="0" distB="0" distL="114300" distR="114300" simplePos="0" relativeHeight="251725824" behindDoc="0" locked="0" layoutInCell="1" allowOverlap="1" wp14:anchorId="0D318D20" wp14:editId="40FFCA02">
+                <wp:simplePos x="0" y="0"/>
+                <wp:positionH relativeFrom="column">
+                  <wp:posOffset>3596640</wp:posOffset>
+                </wp:positionH>
+                <wp:positionV relativeFrom="paragraph">
+                  <wp:posOffset>3924300</wp:posOffset>
+                </wp:positionV>
+                <wp:extent cx="1478280" cy="1295400"/>
+                <wp:effectExtent l="0" t="0" r="0" b="0"/>
+                <wp:wrapNone/>
+                <wp:docPr id="52" name="Text Box 52"/>
+                <wp:cNvGraphicFramePr/>
+                <a:graphic xmlns:a="http://schemas.openxmlformats.org/drawingml/2006/main">
+                  <a:graphicData uri="http://schemas.microsoft.com/office/word/2010/wordprocessingShape">
+                    <wps:wsp>
+                      <wps:cNvSpPr txBox="1"/>
+                      <wps:spPr>
+                        <a:xfrm>
+                          <a:off x="0" y="0"/>
+                          <a:ext cx="1478280" cy="1295400"/>
+                        </a:xfrm>
+                        <a:prstGeom prst="rect">
+                          <a:avLst/>
+                        </a:prstGeom>
+                        <a:noFill/>
+                        <a:ln w="6350">
+                          <a:noFill/>
+                        </a:ln>
+                        <a:effectLst/>
+                      </wps:spPr>
+                      <wps:style>
+                        <a:lnRef idx="0">
+                          <a:schemeClr val="accent1"/>
+                        </a:lnRef>
+                        <a:fillRef idx="0">
+                          <a:schemeClr val="accent1"/>
+                        </a:fillRef>
+                        <a:effectRef idx="0">
+                          <a:schemeClr val="accent1"/>
+                        </a:effectRef>
+                        <a:fontRef idx="minor">
+                          <a:schemeClr val="dk1"/>
+                        </a:fontRef>
+                      </wps:style>
+                      <wps:txbx>
+                        <w:txbxContent>
+                          <w:p>
+                            <w:pPr>
+                              <w:rPr>
+                                <w:sz w:val="36"/>
+                                <w:szCs w:val="36"/>
+                                <w:vertAlign w:val="subscript"/>
+                              </w:rPr>
+                            </w:pPr>
+                            <w:r>
+                              <w:rPr>
+                                <w:sz w:val="36"/>
+                                <w:szCs w:val="36"/>
+                              </w:rPr>
+                              <w:t xml:space="preserve">    CH</w:t>
+                            </w:r>
+                            <w:r>
+                              <w:rPr>
+                                <w:sz w:val="36"/>
+                                <w:szCs w:val="36"/>
+                                <w:vertAlign w:val="subscript"/>
+                              </w:rPr>
+                              <w:t>3</w:t>
+                            </w:r>
+                          </w:p>
+                          <w:p>
+                            <w:pPr>
+                              <w:rPr>
+                                <w:sz w:val="36"/>
+                                <w:szCs w:val="36"/>
+                              </w:rPr>
+                            </w:pPr>
+                            <w:r>
+                              <w:rPr>
+                                <w:sz w:val="36"/>
+                                <w:szCs w:val="36"/>
+                              </w:rPr>
+                              <w:tab/>
+                              <w:t>C=</w:t>
+                            </w:r>
+                            <w:r>
+                              <w:rPr>
+                                <w:sz w:val="36"/>
+                                <w:szCs w:val="36"/>
+                              </w:rPr>
+                              <w:t xml:space="preserve">   </w:t>
+                            </w:r>
+                          </w:p>
+                          <w:p>
+                            <w:pPr>
+                              <w:rPr>
+                                <w:sz w:val="36"/>
+                                <w:szCs w:val="36"/>
+                                <w:vertAlign w:val="subscript"/>
+                              </w:rPr>
+                            </w:pPr>
+                            <w:r>
+                              <w:rPr>
+                                <w:sz w:val="36"/>
+                                <w:szCs w:val="36"/>
+                              </w:rPr>
+                              <w:t xml:space="preserve">       CH</w:t>
+                            </w:r>
+                            <w:r>
+                              <w:rPr>
+                                <w:sz w:val="36"/>
+                                <w:szCs w:val="36"/>
+                                <w:vertAlign w:val="subscript"/>
+                              </w:rPr>
+                              <w:t>3</w:t>
+                            </w:r>
+                          </w:p>
+                        </w:txbxContent>
+                      </wps:txbx>
+                      <wps:bodyPr rot="0" spcFirstLastPara="0" vertOverflow="overflow" horzOverflow="overflow" vert="horz" wrap="square" lIns="91440" tIns="45720" rIns="91440" bIns="45720" numCol="1" spcCol="0" rtlCol="0" fromWordArt="0" anchor="t" anchorCtr="0" forceAA="0" compatLnSpc="1">
+                        <a:prstTxWarp prst="textNoShape">
+                          <a:avLst/>
+                        </a:prstTxWarp>
+                        <a:noAutofit/>
+                      </wps:bodyPr>
+                    </wps:wsp>
+                  </a:graphicData>
+                </a:graphic>
+                <wp14:sizeRelH relativeFrom="margin">
+                  <wp14:pctWidth>0</wp14:pctWidth>
+                </wp14:sizeRelH>
+                <wp14:sizeRelV relativeFrom="margin">
+                  <wp14:pctHeight>0</wp14:pctHeight>
+                </wp14:sizeRelV>
+              </wp:anchor>
+            </w:drawing>
+          </mc:Choice>
+          <mc:Fallback>
+            <w:pict>
+              <v:shape w14:anchorId="0D318D20" id="Text Box 52" o:spid="_x0000_s1030" type="#_x0000_t202" style="position:absolute;margin-left:283.2pt;margin-top:309pt;width:116.4pt;height:102pt;z-index:251725824;visibility:visible;mso-wrap-style:square;mso-width-percent:0;mso-height-percent:0;mso-wrap-distance-left:9pt;mso-wrap-distance-top:0;mso-wrap-distance-right:9pt;mso-wrap-distance-bottom:0;mso-position-horizontal:absolute;mso-position-horizontal-relative:text;mso-position-vertical:absolute;mso-position-vertical-relative:text;mso-width-percent:0;mso-height-percent:0;mso-width-relative:margin;mso-height-relative:margin;v-text-anchor:top" o:gfxdata="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" filled="f" stroked="f" strokeweight=".5pt">
+                <v:textbox>
+                  <w:txbxContent>
+                    <w:p>
+                      <w:pPr>
+                        <w:rPr>
+                          <w:sz w:val="36"/>
+                          <w:szCs w:val="36"/>
+                          <w:vertAlign w:val="subscript"/>
+                        </w:rPr>
+                      </w:pPr>
+                      <w:r>
+                        <w:rPr>
+                          <w:sz w:val="36"/>
+                          <w:szCs w:val="36"/>
+                        </w:rPr>
+                        <w:t xml:space="preserve">    CH</w:t>
+                      </w:r>
+                      <w:r>
+                        <w:rPr>
+                          <w:sz w:val="36"/>
+                          <w:szCs w:val="36"/>
+                          <w:vertAlign w:val="subscript"/>
+                        </w:rPr>
+                        <w:t>3</w:t>
+                      </w:r>
+                    </w:p>
+                    <w:p>
+                      <w:pPr>
+                        <w:rPr>
+                          <w:sz w:val="36"/>
+                          <w:szCs w:val="36"/>
+                        </w:rPr>
+                      </w:pPr>
+                      <w:r>
+                        <w:rPr>
+                          <w:sz w:val="36"/>
+                          <w:szCs w:val="36"/>
+                        </w:rPr>
+                        <w:tab/>
+                        <w:t>C=</w:t>
+                      </w:r>
+                      <w:r>
+                        <w:rPr>
+                          <w:sz w:val="36"/>
+                          <w:szCs w:val="36"/>
+                        </w:rPr>
+                        <w:t xml:space="preserve">   </w:t>
+                      </w:r>
+                    </w:p>
+                    <w:p>
+                      <w:pPr>
+                        <w:rPr>
+                          <w:sz w:val="36"/>
+                          <w:szCs w:val="36"/>
+                          <w:vertAlign w:val="subscript"/>
+                        </w:rPr>
+                      </w:pPr>
+                      <w:r>
+                        <w:rPr>
+                          <w:sz w:val="36"/>
+                          <w:szCs w:val="36"/>
+                        </w:rPr>
+                        <w:t xml:space="preserve">       CH</w:t>
+                      </w:r>
+                      <w:r>
+                        <w:rPr>
+                          <w:sz w:val="36"/>
+                          <w:szCs w:val="36"/>
+                          <w:vertAlign w:val="subscript"/>
+                        </w:rPr>
+                        <w:t>3</w:t>
+                      </w:r>
+                    </w:p>
+                  </w:txbxContent>
+                </v:textbox>
+              </v:shape>
+            </w:pict>
+          </mc:Fallback>
+        </mc:AlternateContent>
+      </w:r>
+      <w:r>
+        <w:rPr>
+          <w:noProof/>
+        </w:rPr>
+        <mc:AlternateContent>
+          <mc:Choice Requires="wps">
+            <w:drawing>
+              <wp:anchor distT="0" distB="0" distL="114300" distR="114300" simplePos="0" relativeHeight="251721728" behindDoc="0" locked="0" layoutInCell="1" allowOverlap="1">
+                <wp:simplePos x="0" y="0"/>
+                <wp:positionH relativeFrom="column">
+                  <wp:posOffset>-342900</wp:posOffset>
+                </wp:positionH>
+                <wp:positionV relativeFrom="paragraph">
+                  <wp:posOffset>4229100</wp:posOffset>
+                </wp:positionV>
+                <wp:extent cx="266700" cy="198120"/>
+                <wp:effectExtent l="0" t="0" r="19050" b="30480"/>
+                <wp:wrapNone/>
+                <wp:docPr id="49" name="Straight Connector 49"/>
+                <wp:cNvGraphicFramePr/>
+                <a:graphic xmlns:a="http://schemas.openxmlformats.org/drawingml/2006/main">
+                  <a:graphicData uri="http://schemas.microsoft.com/office/word/2010/wordprocessingShape">
+                    <wps:wsp>
+                      <wps:cNvCnPr/>
+                      <wps:spPr>
+                        <a:xfrm>
+                          <a:off x="0" y="0"/>
+                          <a:ext cx="266700" cy="198120"/>
+                        </a:xfrm>
+                        <a:prstGeom prst="line">
+                          <a:avLst/>
+                        </a:prstGeom>
+                        <a:ln>
+                          <a:solidFill>
+                            <a:schemeClr val="tx1"/>
+                          </a:solidFill>
+                        </a:ln>
+                      </wps:spPr>
+                      <wps:style>
+                        <a:lnRef idx="1">
+                          <a:schemeClr val="accent1"/>
+                        </a:lnRef>
+                        <a:fillRef idx="0">
+                          <a:schemeClr val="accent1"/>
+                        </a:fillRef>
+                        <a:effectRef idx="0">
+                          <a:schemeClr val="accent1"/>
+                        </a:effectRef>
+                        <a:fontRef idx="minor">
+                          <a:schemeClr val="tx1"/>
+                        </a:fontRef>
+                      </wps:style>
+                      <wps:bodyPr/>
+                    </wps:wsp>
+                  </a:graphicData>
+                </a:graphic>
+              </wp:anchor>
+            </w:drawing>
+          </mc:Choice>
+          <mc:Fallback>
+            <w:pict>
+              <v:line w14:anchorId="0FB12644" id="Straight Connector 49" o:spid="_x0000_s1026" style="position:absolute;z-index:251721728;visibility:visible;mso-wrap-style:square;mso-wrap-distance-left:9pt;mso-wrap-distance-top:0;mso-wrap-distance-right:9pt;mso-wrap-distance-bottom:0;mso-position-horizontal:absolute;mso-position-horizontal-relative:text;mso-position-vertical:absolute;mso-position-vertical-relative:text" from="-27pt,333pt" to="-6pt,348.6pt" o:gfxdata="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" strokecolor="black [3213]" strokeweight=".5pt">
+                <v:stroke joinstyle="miter"/>
+              </v:line>
+            </w:pict>
+          </mc:Fallback>
+        </mc:AlternateContent>
+      </w:r>
+      <w:r>
+        <w:rPr>
+          <w:noProof/>
+        </w:rPr>
+        <mc:AlternateContent>
+          <mc:Choice Requires="wps">
+            <w:drawing>
+              <wp:anchor distT="0" distB="0" distL="114300" distR="114300" simplePos="0" relativeHeight="251720704" behindDoc="0" locked="0" layoutInCell="1" allowOverlap="1">
+                <wp:simplePos x="0" y="0"/>
+                <wp:positionH relativeFrom="column">
+                  <wp:posOffset>-594360</wp:posOffset>
+                </wp:positionH>
+                <wp:positionV relativeFrom="paragraph">
+                  <wp:posOffset>3924300</wp:posOffset>
+                </wp:positionV>
+                <wp:extent cx="1478280" cy="1295400"/>
+                <wp:effectExtent l="0" t="0" r="0" b="0"/>
+                <wp:wrapNone/>
+                <wp:docPr id="48" name="Text Box 48"/>
+                <wp:cNvGraphicFramePr/>
+                <a:graphic xmlns:a="http://schemas.openxmlformats.org/drawingml/2006/main">
+                  <a:graphicData uri="http://schemas.microsoft.com/office/word/2010/wordprocessingShape">
+                    <wps:wsp>
+                      <wps:cNvSpPr txBox="1"/>
+                      <wps:spPr>
+                        <a:xfrm>
+                          <a:off x="0" y="0"/>
+                          <a:ext cx="1478280" cy="1295400"/>
+                        </a:xfrm>
+                        <a:prstGeom prst="rect">
+                          <a:avLst/>
+                        </a:prstGeom>
+                        <a:noFill/>
+                        <a:ln w="6350">
+                          <a:noFill/>
+                        </a:ln>
+                        <a:effectLst/>
+                      </wps:spPr>
+                      <wps:style>
+                        <a:lnRef idx="0">
+                          <a:schemeClr val="accent1"/>
+                        </a:lnRef>
+                        <a:fillRef idx="0">
+                          <a:schemeClr val="accent1"/>
+                        </a:fillRef>
+                        <a:effectRef idx="0">
+                          <a:schemeClr val="accent1"/>
+                        </a:effectRef>
+                        <a:fontRef idx="minor">
+                          <a:schemeClr val="dk1"/>
+                        </a:fontRef>
+                      </wps:style>
+                      <wps:txbx>
+                        <w:txbxContent>
+                          <w:p>
+                            <w:pPr>
+                              <w:rPr>
+                                <w:sz w:val="36"/>
+                                <w:szCs w:val="36"/>
+                                <w:vertAlign w:val="subscript"/>
+                              </w:rPr>
+                            </w:pPr>
+                            <w:r>
+                              <w:rPr>
+                                <w:sz w:val="36"/>
+                                <w:szCs w:val="36"/>
+                              </w:rPr>
+                              <w:t>CH</w:t>
+                            </w:r>
+                            <w:r>
+                              <w:rPr>
+                                <w:sz w:val="36"/>
+                                <w:szCs w:val="36"/>
+                                <w:vertAlign w:val="subscript"/>
+                              </w:rPr>
+                              <w:t>3</w:t>
+                            </w:r>
+                          </w:p>
+                          <w:p>
+                            <w:pPr>
+                              <w:rPr>
+                                <w:sz w:val="36"/>
+                                <w:szCs w:val="36"/>
+                              </w:rPr>
+                            </w:pPr>
+                            <w:r>
+                              <w:rPr>
+                                <w:sz w:val="36"/>
+                                <w:szCs w:val="36"/>
+                              </w:rPr>
+                              <w:tab/>
+                              <w:t>C=O</w:t>
+                            </w:r>
+                            <w:r>
+                              <w:rPr>
+                                <w:sz w:val="36"/>
+                                <w:szCs w:val="36"/>
+                              </w:rPr>
+                              <w:t xml:space="preserve">   +</w:t>
+                            </w:r>
+                          </w:p>
+                          <w:p>
+                            <w:pPr>
+                              <w:rPr>
+                                <w:sz w:val="36"/>
+                                <w:szCs w:val="36"/>
+                                <w:vertAlign w:val="subscript"/>
+                              </w:rPr>
+                            </w:pPr>
+                            <w:r>
+                              <w:rPr>
+                                <w:sz w:val="36"/>
+                                <w:szCs w:val="36"/>
+                              </w:rPr>
+                              <w:t xml:space="preserve"> CH</w:t>
+                            </w:r>
+                            <w:r>
+                              <w:rPr>
+                                <w:sz w:val="36"/>
+                                <w:szCs w:val="36"/>
+                                <w:vertAlign w:val="subscript"/>
+                              </w:rPr>
+                              <w:t>3</w:t>
+                            </w:r>
+                          </w:p>
+                        </w:txbxContent>
+                      </wps:txbx>
+                      <wps:bodyPr rot="0" spcFirstLastPara="0" vertOverflow="overflow" horzOverflow="overflow" vert="horz" wrap="square" lIns="91440" tIns="45720" rIns="91440" bIns="45720" numCol="1" spcCol="0" rtlCol="0" fromWordArt="0" anchor="t" anchorCtr="0" forceAA="0" compatLnSpc="1">
+                        <a:prstTxWarp prst="textNoShape">
+                          <a:avLst/>
+                        </a:prstTxWarp>
+                        <a:noAutofit/>
+                      </wps:bodyPr>
+                    </wps:wsp>
+                  </a:graphicData>
+                </a:graphic>
+                <wp14:sizeRelH relativeFrom="margin">
+                  <wp14:pctWidth>0</wp14:pctWidth>
+                </wp14:sizeRelH>
+                <wp14:sizeRelV relativeFrom="margin">
+                  <wp14:pctHeight>0</wp14:pctHeight>
+                </wp14:sizeRelV>
+              </wp:anchor>
+            </w:drawing>
+          </mc:Choice>
+          <mc:Fallback>
+            <w:pict>
+              <v:shape id="Text Box 48" o:spid="_x0000_s1031" type="#_x0000_t202" style="position:absolute;margin-left:-46.8pt;margin-top:309pt;width:116.4pt;height:102pt;z-index:251720704;visibility:visible;mso-wrap-style:square;mso-width-percent:0;mso-height-percent:0;mso-wrap-distance-left:9pt;mso-wrap-distance-top:0;mso-wrap-distance-right:9pt;mso-wrap-distance-bottom:0;mso-position-horizontal:absolute;mso-position-horizontal-relative:text;mso-position-vertical:absolute;mso-position-vertical-relative:text;mso-width-percent:0;mso-height-percent:0;mso-width-relative:margin;mso-height-relative:margin;v-text-anchor:top" o:gfxdata="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" filled="f" stroked="f" strokeweight=".5pt">
+                <v:textbox>
+                  <w:txbxContent>
+                    <w:p>
+                      <w:pPr>
+                        <w:rPr>
+                          <w:sz w:val="36"/>
+                          <w:szCs w:val="36"/>
+                          <w:vertAlign w:val="subscript"/>
+                        </w:rPr>
+                      </w:pPr>
+                      <w:r>
+                        <w:rPr>
+                          <w:sz w:val="36"/>
+                          <w:szCs w:val="36"/>
+                        </w:rPr>
+                        <w:t>CH</w:t>
+                      </w:r>
+                      <w:r>
+                        <w:rPr>
+                          <w:sz w:val="36"/>
+                          <w:szCs w:val="36"/>
+                          <w:vertAlign w:val="subscript"/>
+                        </w:rPr>
+                        <w:t>3</w:t>
+                      </w:r>
+                    </w:p>
+                    <w:p>
+                      <w:pPr>
+                        <w:rPr>
+                          <w:sz w:val="36"/>
+                          <w:szCs w:val="36"/>
+                        </w:rPr>
+                      </w:pPr>
+                      <w:r>
+                        <w:rPr>
+                          <w:sz w:val="36"/>
+                          <w:szCs w:val="36"/>
+                        </w:rPr>
+                        <w:tab/>
+                        <w:t>C=O</w:t>
+                      </w:r>
+                      <w:r>
+                        <w:rPr>
+                          <w:sz w:val="36"/>
+                          <w:szCs w:val="36"/>
+                        </w:rPr>
+                        <w:t xml:space="preserve">   +</w:t>
+                      </w:r>
+                    </w:p>
+                    <w:p>
+                      <w:pPr>
+                        <w:rPr>
+                          <w:sz w:val="36"/>
+                          <w:szCs w:val="36"/>
+                          <w:vertAlign w:val="subscript"/>
+                        </w:rPr>
+                      </w:pPr>
+                      <w:r>
+                        <w:rPr>
+                          <w:sz w:val="36"/>
+                          <w:szCs w:val="36"/>
+                        </w:rPr>
+                        <w:t xml:space="preserve"> CH</w:t>
+                      </w:r>
+                      <w:r>
+                        <w:rPr>
+                          <w:sz w:val="36"/>
+                          <w:szCs w:val="36"/>
+                          <w:vertAlign w:val="subscript"/>
+                        </w:rPr>
+                        <w:t>3</w:t>
+                      </w:r>
+                    </w:p>
+                  </w:txbxContent>
+                </v:textbox>
+              </v:shape>
+            </w:pict>
+          </mc:Fallback>
+        </mc:AlternateContent>
+      </w:r>
+      <w:r>
+        <w:rPr>
+          <w:noProof/>
+        </w:rPr>
+        <w:drawing>
+          <wp:anchor distT="0" distB="0" distL="114300" distR="114300" simplePos="0" relativeHeight="251713536" behindDoc="0" locked="0" layoutInCell="1" allowOverlap="1" wp14:anchorId="5E2EDFB6" wp14:editId="4749208F">
+            <wp:simplePos x="0" y="0"/>
+            <wp:positionH relativeFrom="column">
+              <wp:posOffset>4147185</wp:posOffset>
+            </wp:positionH>
+            <wp:positionV relativeFrom="paragraph">
+              <wp:posOffset>6158230</wp:posOffset>
+            </wp:positionV>
+            <wp:extent cx="1014095" cy="1354455"/>
+            <wp:effectExtent l="1270" t="0" r="0" b="0"/>
+            <wp:wrapNone/>
+            <wp:docPr id="40" name="Picture 40" descr="C:\Users\Susmita Sitaula\Desktop\Prabesh\web-prjct\chemistry-website\public\reaction-image\compounds\chlorobenzene.png"/>
+            <wp:cNvGraphicFramePr>
+              <a:graphicFrameLocks xmlns:a="http://schemas.openxmlformats.org/drawingml/2006/main" noChangeAspect="1"/>
+            </wp:cNvGraphicFramePr>
+            <a:graphic xmlns:a="http://schemas.openxmlformats.org/drawingml/2006/main">
+              <a:graphicData uri="http://schemas.openxmlformats.org/drawingml/2006/picture">
+                <pic:pic xmlns:pic="http://schemas.openxmlformats.org/drawingml/2006/picture">
+                  <pic:nvPicPr>
+                    <pic:cNvPr id="0" name="Picture 1" descr="C:\Users\Susmita Sitaula\Desktop\Prabesh\web-prjct\chemistry-website\public\reaction-image\compounds\chlorobenzene.png"/>
+                    <pic:cNvPicPr>
+                      <a:picLocks noChangeAspect="1" noChangeArrowheads="1"/>
+                    </pic:cNvPicPr>
+                  </pic:nvPicPr>
+                  <pic:blipFill>
+                    <a:blip r:embed="rId6">
+                      <a:extLst>
+                        <a:ext uri="{28A0092B-C50C-407E-A947-70E740481C1C}">
+                          <a14:useLocalDpi xmlns:a14="http://schemas.microsoft.com/office/drawing/2010/main" val="0"/>
+                        </a:ext>
+                      </a:extLst>
+                    </a:blip>
+                    <a:srcRect/>
+                    <a:stretch>
+                      <a:fillRect/>
+                    </a:stretch>
+                  </pic:blipFill>
+                  <pic:spPr bwMode="auto">
+                    <a:xfrm rot="16200000">
+                      <a:off x="0" y="0"/>
+                      <a:ext cx="1014095" cy="1354455"/>
+                    </a:xfrm>
+                    <a:prstGeom prst="rect">
+                      <a:avLst/>
+                    </a:prstGeom>
+                    <a:noFill/>
+                    <a:ln>
+                      <a:noFill/>
+                    </a:ln>
+                  </pic:spPr>
+                </pic:pic>
+              </a:graphicData>
+            </a:graphic>
+            <wp14:sizeRelH relativeFrom="margin">
+              <wp14:pctWidth>0</wp14:pctWidth>
+            </wp14:sizeRelH>
+            <wp14:sizeRelV relativeFrom="margin">
+              <wp14:pctHeight>0</wp14:pctHeight>
+            </wp14:sizeRelV>
+          </wp:anchor>
+        </w:drawing>
+      </w:r>
+      <w:r>
+        <w:rPr>
+          <w:noProof/>
+        </w:rPr>
+        <mc:AlternateContent>
+          <mc:Choice Requires="wps">
+            <w:drawing>
+              <wp:anchor distT="0" distB="0" distL="114300" distR="114300" simplePos="0" relativeHeight="251719680" behindDoc="0" locked="0" layoutInCell="1" allowOverlap="1">
+                <wp:simplePos x="0" y="0"/>
+                <wp:positionH relativeFrom="column">
+                  <wp:posOffset>5242560</wp:posOffset>
+                </wp:positionH>
+                <wp:positionV relativeFrom="paragraph">
+                  <wp:posOffset>3977640</wp:posOffset>
+                </wp:positionV>
+                <wp:extent cx="0" cy="114300"/>
+                <wp:effectExtent l="0" t="0" r="19050" b="19050"/>
+                <wp:wrapNone/>
+                <wp:docPr id="47" name="Straight Connector 47"/>
+                <wp:cNvGraphicFramePr/>
+                <a:graphic xmlns:a="http://schemas.openxmlformats.org/drawingml/2006/main">
+                  <a:graphicData uri="http://schemas.microsoft.com/office/word/2010/wordprocessingShape">
+                    <wps:wsp>
+                      <wps:cNvCnPr/>
+                      <wps:spPr>
+                        <a:xfrm flipV="1">
+                          <a:off x="0" y="0"/>
+                          <a:ext cx="0" cy="114300"/>
+                        </a:xfrm>
+                        <a:prstGeom prst="line">
+                          <a:avLst/>
+                        </a:prstGeom>
+                        <a:ln w="19050">
+                          <a:solidFill>
+                            <a:schemeClr val="tx1"/>
+                          </a:solidFill>
+                        </a:ln>
+                      </wps:spPr>
+                      <wps:style>
+                        <a:lnRef idx="1">
+                          <a:schemeClr val="accent1"/>
+                        </a:lnRef>
+                        <a:fillRef idx="0">
+                          <a:schemeClr val="accent1"/>
+                        </a:fillRef>
+                        <a:effectRef idx="0">
+                          <a:schemeClr val="accent1"/>
+                        </a:effectRef>
+                        <a:fontRef idx="minor">
+                          <a:schemeClr val="tx1"/>
+                        </a:fontRef>
+                      </wps:style>
+                      <wps:bodyPr/>
+                    </wps:wsp>
+                  </a:graphicData>
+                </a:graphic>
+              </wp:anchor>
+            </w:drawing>
+          </mc:Choice>
+          <mc:Fallback>
+            <w:pict>
+              <v:line w14:anchorId="6F1098FB" id="Straight Connector 47" o:spid="_x0000_s1026" style="position:absolute;flip:y;z-index:251719680;visibility:visible;mso-wrap-style:square;mso-wrap-distance-left:9pt;mso-wrap-distance-top:0;mso-wrap-distance-right:9pt;mso-wrap-distance-bottom:0;mso-position-horizontal:absolute;mso-position-horizontal-relative:text;mso-position-vertical:absolute;mso-position-vertical-relative:text" from="412.8pt,313.2pt" to="412.8pt,322.2pt" o:gfxdata="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" strokecolor="black [3213]" strokeweight="1.5pt">
+                <v:stroke joinstyle="miter"/>
+              </v:line>
+            </w:pict>
+          </mc:Fallback>
+        </mc:AlternateContent>
+      </w:r>
+      <w:r>
+        <w:rPr>
+          <w:noProof/>
+        </w:rPr>
+        <mc:AlternateContent>
+          <mc:Choice Requires="wps">
+            <w:drawing>
+              <wp:anchor distT="0" distB="0" distL="114300" distR="114300" simplePos="0" relativeHeight="251711488" behindDoc="0" locked="0" layoutInCell="1" allowOverlap="1" wp14:anchorId="645F901F" wp14:editId="4128E13C">
+                <wp:simplePos x="0" y="0"/>
+                <wp:positionH relativeFrom="margin">
+                  <wp:posOffset>5749290</wp:posOffset>
+                </wp:positionH>
+                <wp:positionV relativeFrom="paragraph">
+                  <wp:posOffset>4274820</wp:posOffset>
+                </wp:positionV>
+                <wp:extent cx="830580" cy="533400"/>
+                <wp:effectExtent l="0" t="0" r="0" b="0"/>
+                <wp:wrapNone/>
+                <wp:docPr id="39" name="Text Box 39"/>
+                <wp:cNvGraphicFramePr/>
+                <a:graphic xmlns:a="http://schemas.openxmlformats.org/drawingml/2006/main">
+                  <a:graphicData uri="http://schemas.microsoft.com/office/word/2010/wordprocessingShape">
+                    <wps:wsp>
+                      <wps:cNvSpPr txBox="1"/>
+                      <wps:spPr>
+                        <a:xfrm>
+                          <a:off x="0" y="0"/>
+                          <a:ext cx="830580" cy="533400"/>
+                        </a:xfrm>
+                        <a:prstGeom prst="rect">
+                          <a:avLst/>
+                        </a:prstGeom>
+                        <a:noFill/>
+                        <a:ln w="6350">
+                          <a:noFill/>
+                        </a:ln>
+                        <a:effectLst/>
+                      </wps:spPr>
+                      <wps:style>
+                        <a:lnRef idx="0">
+                          <a:schemeClr val="accent1"/>
+                        </a:lnRef>
+                        <a:fillRef idx="0">
+                          <a:schemeClr val="accent1"/>
+                        </a:fillRef>
+                        <a:effectRef idx="0">
+                          <a:schemeClr val="accent1"/>
+                        </a:effectRef>
+                        <a:fontRef idx="minor">
+                          <a:schemeClr val="dk1"/>
+                        </a:fontRef>
+                      </wps:style>
+                      <wps:txbx>
+                        <w:txbxContent>
+                          <w:p>
+                            <w:pPr>
+                              <w:rPr>
+                                <w:sz w:val="40"/>
+                                <w:szCs w:val="40"/>
+                                <w:vertAlign w:val="superscript"/>
+                              </w:rPr>
+                            </w:pPr>
+                            <w:r>
+                              <w:rPr>
+                                <w:sz w:val="40"/>
+                                <w:szCs w:val="40"/>
+                              </w:rPr>
+                              <w:t>-NO</w:t>
+                            </w:r>
+                            <w:r>
+                              <w:rPr>
+                                <w:sz w:val="40"/>
+                                <w:szCs w:val="40"/>
+                              </w:rPr>
+                              <w:softHyphen/>
+                            </w:r>
+                            <w:r>
+                              <w:rPr>
+                                <w:sz w:val="40"/>
+                                <w:szCs w:val="40"/>
+                                <w:vertAlign w:val="subscript"/>
+                              </w:rPr>
+                              <w:t>2</w:t>
+                            </w:r>
+                          </w:p>
+                        </w:txbxContent>
+                      </wps:txbx>
+                      <wps:bodyPr rot="0" spcFirstLastPara="0" vertOverflow="overflow" horzOverflow="overflow" vert="horz" wrap="square" lIns="91440" tIns="45720" rIns="91440" bIns="45720" numCol="1" spcCol="0" rtlCol="0" fromWordArt="0" anchor="t" anchorCtr="0" forceAA="0" compatLnSpc="1">
+                        <a:prstTxWarp prst="textNoShape">
+                          <a:avLst/>
+                        </a:prstTxWarp>
+                        <a:noAutofit/>
+                      </wps:bodyPr>
+                    </wps:wsp>
+                  </a:graphicData>
+                </a:graphic>
+                <wp14:sizeRelH relativeFrom="margin">
+                  <wp14:pctWidth>0</wp14:pctWidth>
+                </wp14:sizeRelH>
+                <wp14:sizeRelV relativeFrom="margin">
+                  <wp14:pctHeight>0</wp14:pctHeight>
+                </wp14:sizeRelV>
+              </wp:anchor>
+            </w:drawing>
+          </mc:Choice>
+          <mc:Fallback>
+            <w:pict>
+              <v:shape w14:anchorId="645F901F" id="Text Box 39" o:spid="_x0000_s1032" type="#_x0000_t202" style="position:absolute;margin-left:452.7pt;margin-top:336.6pt;width:65.4pt;height:42pt;z-index:251711488;visibility:visible;mso-wrap-style:square;mso-width-percent:0;mso-height-percent:0;mso-wrap-distance-left:9pt;mso-wrap-distance-top:0;mso-wrap-distance-right:9pt;mso-wrap-distance-bottom:0;mso-position-horizontal:absolute;mso-position-horizontal-relative:margin;mso-position-vertical:absolute;mso-position-vertical-relative:text;mso-width-percent:0;mso-height-percent:0;mso-width-relative:margin;mso-height-relative:margin;v-text-anchor:top" o:gfxdata="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" filled="f" stroked="f" strokeweight=".5pt">
+                <v:textbox>
+                  <w:txbxContent>
+                    <w:p>
+                      <w:pPr>
+                        <w:rPr>
+                          <w:sz w:val="40"/>
+                          <w:szCs w:val="40"/>
+                          <w:vertAlign w:val="superscript"/>
+                        </w:rPr>
+                      </w:pPr>
+                      <w:r>
+                        <w:rPr>
+                          <w:sz w:val="40"/>
+                          <w:szCs w:val="40"/>
+                        </w:rPr>
+                        <w:t>-NO</w:t>
+                      </w:r>
+                      <w:r>
+                        <w:rPr>
+                          <w:sz w:val="40"/>
+                          <w:szCs w:val="40"/>
+                        </w:rPr>
+                        <w:softHyphen/>
+                      </w:r>
+                      <w:r>
+                        <w:rPr>
+                          <w:sz w:val="40"/>
+                          <w:szCs w:val="40"/>
+                          <w:vertAlign w:val="subscript"/>
+                        </w:rPr>
+                        <w:t>2</w:t>
+                      </w:r>
+                    </w:p>
+                  </w:txbxContent>
+                </v:textbox>
+                <w10:wrap anchorx="margin"/>
+              </v:shape>
+            </w:pict>
+          </mc:Fallback>
+        </mc:AlternateContent>
+      </w:r>
+      <w:r>
+        <w:rPr>
+          <w:noProof/>
+        </w:rPr>
+        <mc:AlternateContent>
+          <mc:Choice Requires="wpg">
+            <w:drawing>
+              <wp:anchor distT="0" distB="0" distL="114300" distR="114300" simplePos="0" relativeHeight="251717632" behindDoc="0" locked="0" layoutInCell="1" allowOverlap="1" wp14:anchorId="2FE3DF93" wp14:editId="5404E96A">
+                <wp:simplePos x="0" y="0"/>
+                <wp:positionH relativeFrom="margin">
+                  <wp:posOffset>4061460</wp:posOffset>
+                </wp:positionH>
+                <wp:positionV relativeFrom="paragraph">
+                  <wp:posOffset>3672840</wp:posOffset>
+                </wp:positionV>
+                <wp:extent cx="1859280" cy="1158240"/>
+                <wp:effectExtent l="0" t="0" r="0" b="3810"/>
+                <wp:wrapNone/>
+                <wp:docPr id="42" name="Group 42"/>
+                <wp:cNvGraphicFramePr/>
+                <a:graphic xmlns:a="http://schemas.openxmlformats.org/drawingml/2006/main">
+                  <a:graphicData uri="http://schemas.microsoft.com/office/word/2010/wordprocessingGroup">
+                    <wpg:wgp>
+                      <wpg:cNvGrpSpPr/>
+                      <wpg:grpSpPr>
+                        <a:xfrm>
+                          <a:off x="0" y="0"/>
+                          <a:ext cx="1859280" cy="1158240"/>
+                          <a:chOff x="0" y="0"/>
+                          <a:chExt cx="1859280" cy="1158240"/>
+                        </a:xfrm>
+                      </wpg:grpSpPr>
+                      <wps:wsp>
+                        <wps:cNvPr id="43" name="Text Box 43"/>
+                        <wps:cNvSpPr txBox="1"/>
+                        <wps:spPr>
+                          <a:xfrm>
+                            <a:off x="1021080" y="0"/>
+                            <a:ext cx="838200" cy="533400"/>
+                          </a:xfrm>
+                          <a:prstGeom prst="rect">
+                            <a:avLst/>
+                          </a:prstGeom>
+                          <a:noFill/>
+                          <a:ln w="6350">
+                            <a:noFill/>
+                          </a:ln>
+                          <a:effectLst/>
+                        </wps:spPr>
+                        <wps:style>
+                          <a:lnRef idx="0">
+                            <a:schemeClr val="accent1"/>
+                          </a:lnRef>
+                          <a:fillRef idx="0">
+                            <a:schemeClr val="accent1"/>
+                          </a:fillRef>
+                          <a:effectRef idx="0">
+                            <a:schemeClr val="accent1"/>
+                          </a:effectRef>
+                          <a:fontRef idx="minor">
+                            <a:schemeClr val="dk1"/>
+                          </a:fontRef>
+                        </wps:style>
+                        <wps:txbx>
+                          <w:txbxContent>
+                            <w:p>
+                              <w:pPr>
+                                <w:rPr>
+                                  <w:sz w:val="40"/>
+                                  <w:szCs w:val="40"/>
+                                  <w:vertAlign w:val="superscript"/>
+                                </w:rPr>
+                              </w:pPr>
+                              <w:r>
+                                <w:rPr>
+                                  <w:sz w:val="40"/>
+                                  <w:szCs w:val="40"/>
+                                </w:rPr>
+                                <w:t>NO</w:t>
+                              </w:r>
+                              <w:r>
+                                <w:rPr>
+                                  <w:sz w:val="40"/>
+                                  <w:szCs w:val="40"/>
+                                </w:rPr>
+                                <w:softHyphen/>
+                              </w:r>
+                              <w:r>
+                                <w:rPr>
+                                  <w:sz w:val="40"/>
+                                  <w:szCs w:val="40"/>
+                                  <w:vertAlign w:val="subscript"/>
+                                </w:rPr>
+                                <w:t>2</w:t>
+                              </w:r>
+                            </w:p>
+                          </w:txbxContent>
+                        </wps:txbx>
+                        <wps:bodyPr rot="0" spcFirstLastPara="0" vertOverflow="overflow" horzOverflow="overflow" vert="horz" wrap="square" lIns="91440" tIns="45720" rIns="91440" bIns="45720" numCol="1" spcCol="0" rtlCol="0" fromWordArt="0" anchor="t" anchorCtr="0" forceAA="0" compatLnSpc="1">
+                          <a:prstTxWarp prst="textNoShape">
+                            <a:avLst/>
+                          </a:prstTxWarp>
+                          <a:noAutofit/>
+                        </wps:bodyPr>
+                      </wps:wsp>
+                      <wps:wsp>
+                        <wps:cNvPr id="44" name="Text Box 44"/>
+                        <wps:cNvSpPr txBox="1"/>
+                        <wps:spPr>
+                          <a:xfrm>
+                            <a:off x="0" y="624840"/>
+                            <a:ext cx="1760220" cy="533400"/>
+                          </a:xfrm>
+                          <a:prstGeom prst="rect">
+                            <a:avLst/>
+                          </a:prstGeom>
+                          <a:noFill/>
+                          <a:ln w="6350">
+                            <a:noFill/>
+                          </a:ln>
+                          <a:effectLst/>
+                        </wps:spPr>
+                        <wps:style>
+                          <a:lnRef idx="0">
+                            <a:schemeClr val="accent1"/>
+                          </a:lnRef>
+                          <a:fillRef idx="0">
+                            <a:schemeClr val="accent1"/>
+                          </a:fillRef>
+                          <a:effectRef idx="0">
+                            <a:schemeClr val="accent1"/>
+                          </a:effectRef>
+                          <a:fontRef idx="minor">
+                            <a:schemeClr val="dk1"/>
+                          </a:fontRef>
+                        </wps:style>
+                        <wps:txbx>
+                          <w:txbxContent>
+                            <w:p>
+                              <w:pPr>
+                                <w:rPr>
+                                  <w:sz w:val="40"/>
+                                  <w:szCs w:val="40"/>
+                                </w:rPr>
+                              </w:pPr>
+                              <w:r>
+                                <w:rPr>
+                                  <w:sz w:val="40"/>
+                                  <w:szCs w:val="40"/>
+                                </w:rPr>
+                                <w:t xml:space="preserve">    </w:t>
+                              </w:r>
+                              <w:r>
+                                <w:rPr>
+                                  <w:sz w:val="40"/>
+                                  <w:szCs w:val="40"/>
+                                </w:rPr>
+                                <w:t>N-NH</w:t>
+                              </w:r>
+                            </w:p>
+                            <w:p>
+                              <w:pPr>
+                                <w:rPr>
+                                  <w:sz w:val="40"/>
+                                  <w:szCs w:val="40"/>
+                                  <w:vertAlign w:val="superscript"/>
+                                </w:rPr>
+                              </w:pPr>
+                              <w:r>
+                                <w:rPr>
+                                  <w:sz w:val="40"/>
+                                  <w:szCs w:val="40"/>
+                                </w:rPr>
+                                <w:t>-NH</w:t>
+                              </w:r>
+                            </w:p>
+                          </w:txbxContent>
+                        </wps:txbx>
+                        <wps:bodyPr rot="0" spcFirstLastPara="0" vertOverflow="overflow" horzOverflow="overflow" vert="horz" wrap="square" lIns="91440" tIns="45720" rIns="91440" bIns="45720" numCol="1" spcCol="0" rtlCol="0" fromWordArt="0" anchor="t" anchorCtr="0" forceAA="0" compatLnSpc="1">
+                          <a:prstTxWarp prst="textNoShape">
+                            <a:avLst/>
+                          </a:prstTxWarp>
+                          <a:noAutofit/>
+                        </wps:bodyPr>
+                      </wps:wsp>
+                    </wpg:wgp>
+                  </a:graphicData>
+                </a:graphic>
+                <wp14:sizeRelH relativeFrom="margin">
+                  <wp14:pctWidth>0</wp14:pctWidth>
+                </wp14:sizeRelH>
+                <wp14:sizeRelV relativeFrom="margin">
+                  <wp14:pctHeight>0</wp14:pctHeight>
+                </wp14:sizeRelV>
+              </wp:anchor>
+            </w:drawing>
+          </mc:Choice>
+          <mc:Fallback>
+            <w:pict>
+              <v:group w14:anchorId="2FE3DF93" id="Group 42" o:spid="_x0000_s1033" style="position:absolute;margin-left:319.8pt;margin-top:289.2pt;width:146.4pt;height:91.2pt;z-index:251717632;mso-position-horizontal-relative:margin;mso-width-relative:margin;mso-height-relative:margin" coordsize="18592,11582" o:gfxdata="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">
+                <v:shape id="Text Box 43" o:spid="_x0000_s1034" type="#_x0000_t202" style="position:absolute;left:10210;width:8382;height:5334;visibility:visible;mso-wrap-style:square;v-text-anchor:top" o:gfxdata="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" filled="f" stroked="f" strokeweight=".5pt">
+                  <v:textbox>
+                    <w:txbxContent>
+                      <w:p>
+                        <w:pPr>
+                          <w:rPr>
+                            <w:sz w:val="40"/>
+                            <w:szCs w:val="40"/>
+                            <w:vertAlign w:val="superscript"/>
+                          </w:rPr>
+                        </w:pPr>
+                        <w:r>
+                          <w:rPr>
+                            <w:sz w:val="40"/>
+                            <w:szCs w:val="40"/>
+                          </w:rPr>
+                          <w:t>NO</w:t>
+                        </w:r>
+                        <w:r>
+                          <w:rPr>
+                            <w:sz w:val="40"/>
+                            <w:szCs w:val="40"/>
+                          </w:rPr>
+                          <w:softHyphen/>
+                        </w:r>
+                        <w:r>
+                          <w:rPr>
+                            <w:sz w:val="40"/>
+                            <w:szCs w:val="40"/>
+                            <w:vertAlign w:val="subscript"/>
+                          </w:rPr>
+                          <w:t>2</w:t>
+                        </w:r>
+                      </w:p>
+                    </w:txbxContent>
+                  </v:textbox>
+                </v:shape>
+                <v:shape id="Text Box 44" o:spid="_x0000_s1035" type="#_x0000_t202" style="position:absolute;top:6248;width:17602;height:5334;visibility:visible;mso-wrap-style:square;v-text-anchor:top" o:gfxdata="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" filled="f" stroked="f" strokeweight=".5pt">
+                  <v:textbox>
+                    <w:txbxContent>
+                      <w:p>
+                        <w:pPr>
+                          <w:rPr>
+                            <w:sz w:val="40"/>
+                            <w:szCs w:val="40"/>
+                          </w:rPr>
+                        </w:pPr>
+                        <w:r>
+                          <w:rPr>
+                            <w:sz w:val="40"/>
+                            <w:szCs w:val="40"/>
+                          </w:rPr>
+                          <w:t xml:space="preserve">    </w:t>
+                        </w:r>
+                        <w:r>
+                          <w:rPr>
+                            <w:sz w:val="40"/>
+                            <w:szCs w:val="40"/>
+                          </w:rPr>
+                          <w:t>N-NH</w:t>
+                        </w:r>
+                      </w:p>
+                      <w:p>
+                        <w:pPr>
+                          <w:rPr>
+                            <w:sz w:val="40"/>
+                            <w:szCs w:val="40"/>
+                            <w:vertAlign w:val="superscript"/>
+                          </w:rPr>
+                        </w:pPr>
+                        <w:r>
+                          <w:rPr>
+                            <w:sz w:val="40"/>
+                            <w:szCs w:val="40"/>
+                          </w:rPr>
+                          <w:t>-NH</w:t>
+                        </w:r>
+                      </w:p>
+                    </w:txbxContent>
+                  </v:textbox>
+                </v:shape>
+                <w10:wrap anchorx="margin"/>
+              </v:group>
+            </w:pict>
+          </mc:Fallback>
+        </mc:AlternateContent>
+      </w:r>
+      <w:r>
+        <w:rPr>
+          <w:noProof/>
+        </w:rPr>
+        <w:drawing>
+          <wp:anchor distT="0" distB="0" distL="114300" distR="114300" simplePos="0" relativeHeight="251701248" behindDoc="0" locked="0" layoutInCell="1" allowOverlap="1" wp14:anchorId="5CAD2191" wp14:editId="78EDAA76">
+            <wp:simplePos x="0" y="0"/>
+            <wp:positionH relativeFrom="margin">
+              <wp:align>right</wp:align>
+            </wp:positionH>
+            <wp:positionV relativeFrom="paragraph">
+              <wp:posOffset>3780790</wp:posOffset>
+            </wp:positionV>
+            <wp:extent cx="1014095" cy="1354455"/>
+            <wp:effectExtent l="1270" t="0" r="0" b="0"/>
+            <wp:wrapNone/>
+            <wp:docPr id="28" name="Picture 28" descr="C:\Users\Susmita Sitaula\Desktop\Prabesh\web-prjct\chemistry-website\public\reaction-image\compounds\chlorobenzene.png"/>
+            <wp:cNvGraphicFramePr>
+              <a:graphicFrameLocks xmlns:a="http://schemas.openxmlformats.org/drawingml/2006/main" noChangeAspect="1"/>
+            </wp:cNvGraphicFramePr>
+            <a:graphic xmlns:a="http://schemas.openxmlformats.org/drawingml/2006/main">
+              <a:graphicData uri="http://schemas.openxmlformats.org/drawingml/2006/picture">
+                <pic:pic xmlns:pic="http://schemas.openxmlformats.org/drawingml/2006/picture">
+                  <pic:nvPicPr>
+                    <pic:cNvPr id="0" name="Picture 1" descr="C:\Users\Susmita Sitaula\Desktop\Prabesh\web-prjct\chemistry-website\public\reaction-image\compounds\chlorobenzene.png"/>
+                    <pic:cNvPicPr>
+                      <a:picLocks noChangeAspect="1" noChangeArrowheads="1"/>
+                    </pic:cNvPicPr>
+                  </pic:nvPicPr>
+                  <pic:blipFill>
+                    <a:blip r:embed="rId6">
+                      <a:extLst>
+                        <a:ext uri="{28A0092B-C50C-407E-A947-70E740481C1C}">
+                          <a14:useLocalDpi xmlns:a14="http://schemas.microsoft.com/office/drawing/2010/main" val="0"/>
+                        </a:ext>
+                      </a:extLst>
+                    </a:blip>
+                    <a:srcRect/>
+                    <a:stretch>
+                      <a:fillRect/>
+                    </a:stretch>
+                  </pic:blipFill>
+                  <pic:spPr bwMode="auto">
+                    <a:xfrm rot="16200000">
+                      <a:off x="0" y="0"/>
+                      <a:ext cx="1014095" cy="1354455"/>
+                    </a:xfrm>
+                    <a:prstGeom prst="rect">
+                      <a:avLst/>
+                    </a:prstGeom>
+                    <a:noFill/>
+                    <a:ln>
+                      <a:noFill/>
+                    </a:ln>
+                  </pic:spPr>
+                </pic:pic>
+              </a:graphicData>
+            </a:graphic>
+            <wp14:sizeRelH relativeFrom="margin">
+              <wp14:pctWidth>0</wp14:pctWidth>
+            </wp14:sizeRelH>
+            <wp14:sizeRelV relativeFrom="margin">
+              <wp14:pctHeight>0</wp14:pctHeight>
+            </wp14:sizeRelV>
+          </wp:anchor>
+        </w:drawing>
+      </w:r>
+      <w:r>
+        <w:rPr>
+          <w:noProof/>
+        </w:rPr>
+        <mc:AlternateContent>
+          <mc:Choice Requires="wps">
+            <w:drawing>
+              <wp:anchor distT="0" distB="0" distL="114300" distR="114300" simplePos="0" relativeHeight="251718656" behindDoc="0" locked="0" layoutInCell="1" allowOverlap="1">
+                <wp:simplePos x="0" y="0"/>
+                <wp:positionH relativeFrom="column">
+                  <wp:posOffset>2971800</wp:posOffset>
+                </wp:positionH>
+                <wp:positionV relativeFrom="paragraph">
+                  <wp:posOffset>4511040</wp:posOffset>
+                </wp:positionV>
+                <wp:extent cx="929640" cy="0"/>
+                <wp:effectExtent l="0" t="76200" r="22860" b="95250"/>
+                <wp:wrapNone/>
+                <wp:docPr id="46" name="Straight Arrow Connector 46"/>
+                <wp:cNvGraphicFramePr/>
+                <a:graphic xmlns:a="http://schemas.openxmlformats.org/drawingml/2006/main">
+                  <a:graphicData uri="http://schemas.microsoft.com/office/word/2010/wordprocessingShape">
+                    <wps:wsp>
+                      <wps:cNvCnPr/>
+                      <wps:spPr>
+                        <a:xfrm>
+                          <a:off x="0" y="0"/>
+                          <a:ext cx="929640" cy="0"/>
+                        </a:xfrm>
+                        <a:prstGeom prst="straightConnector1">
+                          <a:avLst/>
+                        </a:prstGeom>
+                        <a:ln w="12700">
+                          <a:solidFill>
+                            <a:schemeClr val="tx1"/>
+                          </a:solidFill>
+                          <a:tailEnd type="triangle"/>
+                        </a:ln>
+                      </wps:spPr>
+                      <wps:style>
+                        <a:lnRef idx="1">
+                          <a:schemeClr val="accent1"/>
+                        </a:lnRef>
+                        <a:fillRef idx="0">
+                          <a:schemeClr val="accent1"/>
+                        </a:fillRef>
+                        <a:effectRef idx="0">
+                          <a:schemeClr val="accent1"/>
+                        </a:effectRef>
+                        <a:fontRef idx="minor">
+                          <a:schemeClr val="tx1"/>
+                        </a:fontRef>
+                      </wps:style>
+                      <wps:bodyPr/>
+                    </wps:wsp>
+                  </a:graphicData>
+                </a:graphic>
+              </wp:anchor>
+            </w:drawing>
+          </mc:Choice>
+          <mc:Fallback>
+            <w:pict>
+              <v:shapetype w14:anchorId="3DF29317" id="_x0000_t32" coordsize="21600,21600" o:spt="32" o:oned="t" path="m,l21600,21600e" filled="f">
+                <v:path arrowok="t" fillok="f" o:connecttype="none"/>
+                <o:lock v:ext="edit" shapetype="t"/>
+              </v:shapetype>
+              <v:shape id="Straight Arrow Connector 46" o:spid="_x0000_s1026" type="#_x0000_t32" style="position:absolute;margin-left:234pt;margin-top:355.2pt;width:73.2pt;height:0;z-index:251718656;visibility:visible;mso-wrap-style:square;mso-wrap-distance-left:9pt;mso-wrap-distance-top:0;mso-wrap-distance-right:9pt;mso-wrap-distance-bottom:0;mso-position-horizontal:absolute;mso-position-horizontal-relative:text;mso-position-vertical:absolute;mso-position-vertical-relative:text" o:gfxdata="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" strokecolor="black [3213]" strokeweight="1pt">
+                <v:stroke endarrow="block" joinstyle="miter"/>
+              </v:shape>
+            </w:pict>
+          </mc:Fallback>
+        </mc:AlternateContent>
+      </w:r>
+      <w:r>
+        <w:rPr>
+          <w:noProof/>
+        </w:rPr>
+        <mc:AlternateContent>
+          <mc:Choice Requires="wpg">
+            <w:drawing>
+              <wp:anchor distT="0" distB="0" distL="114300" distR="114300" simplePos="0" relativeHeight="251709440" behindDoc="0" locked="0" layoutInCell="1" allowOverlap="1" wp14:anchorId="5B068248" wp14:editId="23C0ED6F">
+                <wp:simplePos x="0" y="0"/>
+                <wp:positionH relativeFrom="column">
+                  <wp:posOffset>4984115</wp:posOffset>
+                </wp:positionH>
+                <wp:positionV relativeFrom="paragraph">
+                  <wp:posOffset>2301240</wp:posOffset>
+                </wp:positionV>
+                <wp:extent cx="1859280" cy="1158240"/>
+                <wp:effectExtent l="0" t="0" r="0" b="3810"/>
+                <wp:wrapNone/>
+                <wp:docPr id="36" name="Group 36"/>
+                <wp:cNvGraphicFramePr/>
+                <a:graphic xmlns:a="http://schemas.openxmlformats.org/drawingml/2006/main">
+                  <a:graphicData uri="http://schemas.microsoft.com/office/word/2010/wordprocessingGroup">
+                    <wpg:wgp>
+                      <wpg:cNvGrpSpPr/>
+                      <wpg:grpSpPr>
+                        <a:xfrm>
+                          <a:off x="0" y="0"/>
+                          <a:ext cx="1859280" cy="1158240"/>
+                          <a:chOff x="0" y="0"/>
+                          <a:chExt cx="1859280" cy="1158240"/>
+                        </a:xfrm>
+                      </wpg:grpSpPr>
+                      <wps:wsp>
+                        <wps:cNvPr id="37" name="Text Box 37"/>
+                        <wps:cNvSpPr txBox="1"/>
+                        <wps:spPr>
+                          <a:xfrm>
+                            <a:off x="1021080" y="0"/>
+                            <a:ext cx="838200" cy="533400"/>
+                          </a:xfrm>
+                          <a:prstGeom prst="rect">
+                            <a:avLst/>
+                          </a:prstGeom>
+                          <a:noFill/>
+                          <a:ln w="6350">
+                            <a:noFill/>
+                          </a:ln>
+                          <a:effectLst/>
+                        </wps:spPr>
+                        <wps:style>
+                          <a:lnRef idx="0">
+                            <a:schemeClr val="accent1"/>
+                          </a:lnRef>
+                          <a:fillRef idx="0">
+                            <a:schemeClr val="accent1"/>
+                          </a:fillRef>
+                          <a:effectRef idx="0">
+                            <a:schemeClr val="accent1"/>
+                          </a:effectRef>
+                          <a:fontRef idx="minor">
+                            <a:schemeClr val="dk1"/>
+                          </a:fontRef>
+                        </wps:style>
+                        <wps:txbx>
+                          <w:txbxContent>
+                            <w:p>
+                              <w:pPr>
+                                <w:rPr>
+                                  <w:sz w:val="40"/>
+                                  <w:szCs w:val="40"/>
+                                  <w:vertAlign w:val="superscript"/>
+                                </w:rPr>
+                              </w:pPr>
+                              <w:r>
+                                <w:rPr>
+                                  <w:sz w:val="40"/>
+                                  <w:szCs w:val="40"/>
+                                </w:rPr>
+                                <w:t>NO</w:t>
+                              </w:r>
+                              <w:r>
+                                <w:rPr>
+                                  <w:sz w:val="40"/>
+                                  <w:szCs w:val="40"/>
+                                </w:rPr>
+                                <w:softHyphen/>
+                              </w:r>
+                              <w:r>
+                                <w:rPr>
+                                  <w:sz w:val="40"/>
+                                  <w:szCs w:val="40"/>
+                                  <w:vertAlign w:val="subscript"/>
+                                </w:rPr>
+                                <w:t>2</w:t>
+                              </w:r>
+                            </w:p>
+                          </w:txbxContent>
+                        </wps:txbx>
+                        <wps:bodyPr rot="0" spcFirstLastPara="0" vertOverflow="overflow" horzOverflow="overflow" vert="horz" wrap="square" lIns="91440" tIns="45720" rIns="91440" bIns="45720" numCol="1" spcCol="0" rtlCol="0" fromWordArt="0" anchor="t" anchorCtr="0" forceAA="0" compatLnSpc="1">
+                          <a:prstTxWarp prst="textNoShape">
+                            <a:avLst/>
+                          </a:prstTxWarp>
+                          <a:noAutofit/>
+                        </wps:bodyPr>
+                      </wps:wsp>
+                      <wps:wsp>
+                        <wps:cNvPr id="38" name="Text Box 38"/>
+                        <wps:cNvSpPr txBox="1"/>
+                        <wps:spPr>
+                          <a:xfrm>
+                            <a:off x="0" y="624840"/>
+                            <a:ext cx="1760220" cy="533400"/>
+                          </a:xfrm>
+                          <a:prstGeom prst="rect">
+                            <a:avLst/>
+                          </a:prstGeom>
+                          <a:noFill/>
+                          <a:ln w="6350">
+                            <a:noFill/>
+                          </a:ln>
+                          <a:effectLst/>
+                        </wps:spPr>
+                        <wps:style>
+                          <a:lnRef idx="0">
+                            <a:schemeClr val="accent1"/>
+                          </a:lnRef>
+                          <a:fillRef idx="0">
+                            <a:schemeClr val="accent1"/>
+                          </a:fillRef>
+                          <a:effectRef idx="0">
+                            <a:schemeClr val="accent1"/>
+                          </a:effectRef>
+                          <a:fontRef idx="minor">
+                            <a:schemeClr val="dk1"/>
+                          </a:fontRef>
+                        </wps:style>
+                        <wps:txbx>
+                          <w:txbxContent>
+                            <w:p>
+                              <w:pPr>
+                                <w:rPr>
+                                  <w:sz w:val="40"/>
+                                  <w:szCs w:val="40"/>
+                                </w:rPr>
+                              </w:pPr>
+                              <w:r>
+                                <w:rPr>
+                                  <w:sz w:val="40"/>
+                                  <w:szCs w:val="40"/>
+                                </w:rPr>
+                                <w:t>H</w:t>
+                              </w:r>
+                              <w:r>
+                                <w:rPr>
+                                  <w:sz w:val="40"/>
+                                  <w:szCs w:val="40"/>
+                                </w:rPr>
+                                <w:softHyphen/>
+                              </w:r>
+                              <w:r>
+                                <w:rPr>
+                                  <w:sz w:val="40"/>
+                                  <w:szCs w:val="40"/>
+                                  <w:vertAlign w:val="subscript"/>
+                                </w:rPr>
+                                <w:t>2</w:t>
+                              </w:r>
+                              <w:r>
+                                <w:rPr>
+                                  <w:sz w:val="40"/>
+                                  <w:szCs w:val="40"/>
+                                </w:rPr>
+                                <w:t>N-NH</w:t>
+                              </w:r>
+                            </w:p>
+                            <w:p>
+                              <w:pPr>
+                                <w:rPr>
+                                  <w:sz w:val="40"/>
+                                  <w:szCs w:val="40"/>
+                                  <w:vertAlign w:val="superscript"/>
+                                </w:rPr>
+                              </w:pPr>
+                              <w:r>
+                                <w:rPr>
+                                  <w:sz w:val="40"/>
+                                  <w:szCs w:val="40"/>
+                                </w:rPr>
+                                <w:t>-NH</w:t>
+                              </w:r>
+                            </w:p>
+                          </w:txbxContent>
+                        </wps:txbx>
+                        <wps:bodyPr rot="0" spcFirstLastPara="0" vertOverflow="overflow" horzOverflow="overflow" vert="horz" wrap="square" lIns="91440" tIns="45720" rIns="91440" bIns="45720" numCol="1" spcCol="0" rtlCol="0" fromWordArt="0" anchor="t" anchorCtr="0" forceAA="0" compatLnSpc="1">
+                          <a:prstTxWarp prst="textNoShape">
+                            <a:avLst/>
+                          </a:prstTxWarp>
+                          <a:noAutofit/>
+                        </wps:bodyPr>
+                      </wps:wsp>
+                    </wpg:wgp>
+                  </a:graphicData>
+                </a:graphic>
+                <wp14:sizeRelH relativeFrom="margin">
+                  <wp14:pctWidth>0</wp14:pctWidth>
+                </wp14:sizeRelH>
+                <wp14:sizeRelV relativeFrom="margin">
+                  <wp14:pctHeight>0</wp14:pctHeight>
+                </wp14:sizeRelV>
+              </wp:anchor>
+            </w:drawing>
+          </mc:Choice>
+          <mc:Fallback>
+            <w:pict>
+              <v:group w14:anchorId="5B068248" id="Group 36" o:spid="_x0000_s1036" style="position:absolute;margin-left:392.45pt;margin-top:181.2pt;width:146.4pt;height:91.2pt;z-index:251709440;mso-width-relative:margin;mso-height-relative:margin" coordsize="18592,11582" o:gfxdata="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">
+                <v:shape id="Text Box 37" o:spid="_x0000_s1037" type="#_x0000_t202" style="position:absolute;left:10210;width:8382;height:5334;visibility:visible;mso-wrap-style:square;v-text-anchor:top" o:gfxdata="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" filled="f" stroked="f" strokeweight=".5pt">
+                  <v:textbox>
+                    <w:txbxContent>
+                      <w:p>
+                        <w:pPr>
+                          <w:rPr>
+                            <w:sz w:val="40"/>
+                            <w:szCs w:val="40"/>
+                            <w:vertAlign w:val="superscript"/>
+                          </w:rPr>
+                        </w:pPr>
+                        <w:r>
+                          <w:rPr>
+                            <w:sz w:val="40"/>
+                            <w:szCs w:val="40"/>
+                          </w:rPr>
+                          <w:t>NO</w:t>
+                        </w:r>
+                        <w:r>
+                          <w:rPr>
+                            <w:sz w:val="40"/>
+                            <w:szCs w:val="40"/>
+                          </w:rPr>
+                          <w:softHyphen/>
+                        </w:r>
+                        <w:r>
+                          <w:rPr>
+                            <w:sz w:val="40"/>
+                            <w:szCs w:val="40"/>
+                            <w:vertAlign w:val="subscript"/>
+                          </w:rPr>
+                          <w:t>2</w:t>
+                        </w:r>
+                      </w:p>
+                    </w:txbxContent>
+                  </v:textbox>
+                </v:shape>
+                <v:shape id="Text Box 38" o:spid="_x0000_s1038" type="#_x0000_t202" style="position:absolute;top:6248;width:17602;height:5334;visibility:visible;mso-wrap-style:square;v-text-anchor:top" o:gfxdata="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" filled="f" stroked="f" strokeweight=".5pt">
+                  <v:textbox>
+                    <w:txbxContent>
+                      <w:p>
+                        <w:pPr>
+                          <w:rPr>
+                            <w:sz w:val="40"/>
+                            <w:szCs w:val="40"/>
+                          </w:rPr>
+                        </w:pPr>
+                        <w:r>
+                          <w:rPr>
+                            <w:sz w:val="40"/>
+                            <w:szCs w:val="40"/>
+                          </w:rPr>
+                          <w:t>H</w:t>
+                        </w:r>
+                        <w:r>
+                          <w:rPr>
+                            <w:sz w:val="40"/>
+                            <w:szCs w:val="40"/>
+                          </w:rPr>
+                          <w:softHyphen/>
+                        </w:r>
+                        <w:r>
+                          <w:rPr>
+                            <w:sz w:val="40"/>
+                            <w:szCs w:val="40"/>
+                            <w:vertAlign w:val="subscript"/>
+                          </w:rPr>
+                          <w:t>2</w:t>
+                        </w:r>
+                        <w:r>
+                          <w:rPr>
+                            <w:sz w:val="40"/>
+                            <w:szCs w:val="40"/>
+                          </w:rPr>
+                          <w:t>N-NH</w:t>
+                        </w:r>
+                      </w:p>
+                      <w:p>
+                        <w:pPr>
+                          <w:rPr>
+                            <w:sz w:val="40"/>
+                            <w:szCs w:val="40"/>
+                            <w:vertAlign w:val="superscript"/>
+                          </w:rPr>
+                        </w:pPr>
+                        <w:r>
+                          <w:rPr>
+                            <w:sz w:val="40"/>
+                            <w:szCs w:val="40"/>
+                          </w:rPr>
+                          <w:t>-NH</w:t>
+                        </w:r>
+                      </w:p>
+                    </w:txbxContent>
+                  </v:textbox>
+                </v:shape>
+              </v:group>
+            </w:pict>
+          </mc:Fallback>
+        </mc:AlternateContent>
+      </w:r>
+      <w:r>
+        <w:rPr>
+          <w:noProof/>
+        </w:rPr>
+        <mc:AlternateContent>
+          <mc:Choice Requires="wps">
+            <w:drawing>
+              <wp:anchor distT="0" distB="0" distL="114300" distR="114300" simplePos="0" relativeHeight="251715584" behindDoc="0" locked="0" layoutInCell="1" allowOverlap="1" wp14:anchorId="682F34B8" wp14:editId="760672B2">
+                <wp:simplePos x="0" y="0"/>
+                <wp:positionH relativeFrom="margin">
+                  <wp:posOffset>4011930</wp:posOffset>
+                </wp:positionH>
+                <wp:positionV relativeFrom="paragraph">
+                  <wp:posOffset>4282440</wp:posOffset>
+                </wp:positionV>
+                <wp:extent cx="830580" cy="533400"/>
+                <wp:effectExtent l="0" t="0" r="7620" b="0"/>
+                <wp:wrapNone/>
+                <wp:docPr id="41" name="Text Box 41"/>
+                <wp:cNvGraphicFramePr/>
+                <a:graphic xmlns:a="http://schemas.openxmlformats.org/drawingml/2006/main">
+                  <a:graphicData uri="http://schemas.microsoft.com/office/word/2010/wordprocessingShape">
+                    <wps:wsp>
+                      <wps:cNvSpPr txBox="1"/>
+                      <wps:spPr>
+                        <a:xfrm>
+                          <a:off x="0" y="0"/>
+                          <a:ext cx="830580" cy="533400"/>
+                        </a:xfrm>
+                        <a:prstGeom prst="rect">
+                          <a:avLst/>
+                        </a:prstGeom>
+                        <a:solidFill>
+                          <a:schemeClr val="bg1"/>
+                        </a:solidFill>
+                        <a:ln w="6350">
+                          <a:noFill/>
+                        </a:ln>
+                        <a:effectLst/>
+                      </wps:spPr>
+                      <wps:style>
+                        <a:lnRef idx="0">
+                          <a:schemeClr val="accent1"/>
+                        </a:lnRef>
+                        <a:fillRef idx="0">
+                          <a:schemeClr val="accent1"/>
+                        </a:fillRef>
+                        <a:effectRef idx="0">
+                          <a:schemeClr val="accent1"/>
+                        </a:effectRef>
+                        <a:fontRef idx="minor">
+                          <a:schemeClr val="dk1"/>
+                        </a:fontRef>
+                      </wps:style>
+                      <wps:txbx>
+                        <w:txbxContent>
+                          <w:p>
+                            <w:pPr>
+                              <w:rPr>
+                                <w:sz w:val="40"/>
+                                <w:szCs w:val="40"/>
+                                <w:vertAlign w:val="superscript"/>
+                              </w:rPr>
+                            </w:pPr>
+                          </w:p>
+                        </w:txbxContent>
+                      </wps:txbx>
+                      <wps:bodyPr rot="0" spcFirstLastPara="0" vertOverflow="overflow" horzOverflow="overflow" vert="horz" wrap="square" lIns="91440" tIns="45720" rIns="91440" bIns="45720" numCol="1" spcCol="0" rtlCol="0" fromWordArt="0" anchor="t" anchorCtr="0" forceAA="0" compatLnSpc="1">
+                        <a:prstTxWarp prst="textNoShape">
+                          <a:avLst/>
+                        </a:prstTxWarp>
+                        <a:noAutofit/>
+                      </wps:bodyPr>
+                    </wps:wsp>
+                  </a:graphicData>
+                </a:graphic>
+                <wp14:sizeRelH relativeFrom="margin">
+                  <wp14:pctWidth>0</wp14:pctWidth>
+                </wp14:sizeRelH>
+                <wp14:sizeRelV relativeFrom="margin">
+                  <wp14:pctHeight>0</wp14:pctHeight>
+                </wp14:sizeRelV>
+              </wp:anchor>
+            </w:drawing>
+          </mc:Choice>
+          <mc:Fallback>
+            <w:pict>
+              <v:shape w14:anchorId="682F34B8" id="Text Box 41" o:spid="_x0000_s1039" type="#_x0000_t202" style="position:absolute;margin-left:315.9pt;margin-top:337.2pt;width:65.4pt;height:42pt;z-index:251715584;visibility:visible;mso-wrap-style:square;mso-width-percent:0;mso-height-percent:0;mso-wrap-distance-left:9pt;mso-wrap-distance-top:0;mso-wrap-distance-right:9pt;mso-wrap-distance-bottom:0;mso-position-horizontal:absolute;mso-position-horizontal-relative:margin;mso-position-vertical:absolute;mso-position-vertical-relative:text;mso-width-percent:0;mso-height-percent:0;mso-width-relative:margin;mso-height-relative:margin;v-text-anchor:top" o:gfxdata="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" fillcolor="white [3212]" stroked="f" strokeweight=".5pt">
+                <v:textbox>
+                  <w:txbxContent>
+                    <w:p>
+                      <w:pPr>
+                        <w:rPr>
+                          <w:sz w:val="40"/>
+                          <w:szCs w:val="40"/>
+                          <w:vertAlign w:val="superscript"/>
+                        </w:rPr>
+                      </w:pPr>
+                    </w:p>
+                  </w:txbxContent>
+                </v:textbox>
+                <w10:wrap anchorx="margin"/>
+              </v:shape>
+            </w:pict>
+          </mc:Fallback>
+        </mc:AlternateContent>
+      </w:r>
+      <w:r>
+        <w:rPr>
+          <w:noProof/>
+        </w:rPr>
+        <mc:AlternateContent>
+          <mc:Choice Requires="wpg">
+            <w:drawing>
+              <wp:anchor distT="0" distB="0" distL="114300" distR="114300" simplePos="0" relativeHeight="251707392" behindDoc="0" locked="0" layoutInCell="1" allowOverlap="1" wp14:anchorId="36D59647" wp14:editId="3AF3024E">
+                <wp:simplePos x="0" y="0"/>
+                <wp:positionH relativeFrom="column">
+                  <wp:posOffset>632460</wp:posOffset>
+                </wp:positionH>
+                <wp:positionV relativeFrom="paragraph">
+                  <wp:posOffset>3680460</wp:posOffset>
+                </wp:positionV>
+                <wp:extent cx="1859280" cy="1158240"/>
+                <wp:effectExtent l="0" t="0" r="0" b="3810"/>
+                <wp:wrapNone/>
+                <wp:docPr id="33" name="Group 33"/>
+                <wp:cNvGraphicFramePr/>
+                <a:graphic xmlns:a="http://schemas.openxmlformats.org/drawingml/2006/main">
+                  <a:graphicData uri="http://schemas.microsoft.com/office/word/2010/wordprocessingGroup">
+                    <wpg:wgp>
+                      <wpg:cNvGrpSpPr/>
+                      <wpg:grpSpPr>
+                        <a:xfrm>
+                          <a:off x="0" y="0"/>
+                          <a:ext cx="1859280" cy="1158240"/>
+                          <a:chOff x="0" y="0"/>
+                          <a:chExt cx="1859280" cy="1158240"/>
+                        </a:xfrm>
+                      </wpg:grpSpPr>
+                      <wps:wsp>
+                        <wps:cNvPr id="34" name="Text Box 34"/>
+                        <wps:cNvSpPr txBox="1"/>
+                        <wps:spPr>
+                          <a:xfrm>
+                            <a:off x="1021080" y="0"/>
+                            <a:ext cx="838200" cy="533400"/>
+                          </a:xfrm>
+                          <a:prstGeom prst="rect">
+                            <a:avLst/>
+                          </a:prstGeom>
+                          <a:noFill/>
+                          <a:ln w="6350">
+                            <a:noFill/>
+                          </a:ln>
+                          <a:effectLst/>
+                        </wps:spPr>
+                        <wps:style>
+                          <a:lnRef idx="0">
+                            <a:schemeClr val="accent1"/>
+                          </a:lnRef>
+                          <a:fillRef idx="0">
+                            <a:schemeClr val="accent1"/>
+                          </a:fillRef>
+                          <a:effectRef idx="0">
+                            <a:schemeClr val="accent1"/>
+                          </a:effectRef>
+                          <a:fontRef idx="minor">
+                            <a:schemeClr val="dk1"/>
+                          </a:fontRef>
+                        </wps:style>
+                        <wps:txbx>
+                          <w:txbxContent>
+                            <w:p>
+                              <w:pPr>
+                                <w:rPr>
+                                  <w:sz w:val="40"/>
+                                  <w:szCs w:val="40"/>
+                                  <w:vertAlign w:val="superscript"/>
+                                </w:rPr>
+                              </w:pPr>
+                              <w:r>
+                                <w:rPr>
+                                  <w:sz w:val="40"/>
+                                  <w:szCs w:val="40"/>
+                                </w:rPr>
+                                <w:t>NO</w:t>
+                              </w:r>
+                              <w:r>
+                                <w:rPr>
+                                  <w:sz w:val="40"/>
+                                  <w:szCs w:val="40"/>
+                                </w:rPr>
+                                <w:softHyphen/>
+                              </w:r>
+                              <w:r>
+                                <w:rPr>
+                                  <w:sz w:val="40"/>
+                                  <w:szCs w:val="40"/>
+                                  <w:vertAlign w:val="subscript"/>
+                                </w:rPr>
+                                <w:t>2</w:t>
+                              </w:r>
+                            </w:p>
+                          </w:txbxContent>
+                        </wps:txbx>
+                        <wps:bodyPr rot="0" spcFirstLastPara="0" vertOverflow="overflow" horzOverflow="overflow" vert="horz" wrap="square" lIns="91440" tIns="45720" rIns="91440" bIns="45720" numCol="1" spcCol="0" rtlCol="0" fromWordArt="0" anchor="t" anchorCtr="0" forceAA="0" compatLnSpc="1">
+                          <a:prstTxWarp prst="textNoShape">
+                            <a:avLst/>
+                          </a:prstTxWarp>
+                          <a:noAutofit/>
+                        </wps:bodyPr>
+                      </wps:wsp>
+                      <wps:wsp>
+                        <wps:cNvPr id="35" name="Text Box 35"/>
+                        <wps:cNvSpPr txBox="1"/>
+                        <wps:spPr>
+                          <a:xfrm>
+                            <a:off x="0" y="624840"/>
+                            <a:ext cx="1760220" cy="533400"/>
+                          </a:xfrm>
+                          <a:prstGeom prst="rect">
+                            <a:avLst/>
+                          </a:prstGeom>
+                          <a:noFill/>
+                          <a:ln w="6350">
+                            <a:noFill/>
+                          </a:ln>
+                          <a:effectLst/>
+                        </wps:spPr>
+                        <wps:style>
+                          <a:lnRef idx="0">
+                            <a:schemeClr val="accent1"/>
+                          </a:lnRef>
+                          <a:fillRef idx="0">
+                            <a:schemeClr val="accent1"/>
+                          </a:fillRef>
+                          <a:effectRef idx="0">
+                            <a:schemeClr val="accent1"/>
+                          </a:effectRef>
+                          <a:fontRef idx="minor">
+                            <a:schemeClr val="dk1"/>
+                          </a:fontRef>
+                        </wps:style>
+                        <wps:txbx>
+                          <w:txbxContent>
+                            <w:p>
+                              <w:pPr>
+                                <w:rPr>
+                                  <w:sz w:val="40"/>
+                                  <w:szCs w:val="40"/>
+                                </w:rPr>
+                              </w:pPr>
+                              <w:r>
+                                <w:rPr>
+                                  <w:sz w:val="40"/>
+                                  <w:szCs w:val="40"/>
+                                </w:rPr>
+                                <w:t>H</w:t>
+                              </w:r>
+                              <w:r>
+                                <w:rPr>
+                                  <w:sz w:val="40"/>
+                                  <w:szCs w:val="40"/>
+                                </w:rPr>
+                                <w:softHyphen/>
+                              </w:r>
+                              <w:r>
+                                <w:rPr>
+                                  <w:sz w:val="40"/>
+                                  <w:szCs w:val="40"/>
+                                  <w:vertAlign w:val="subscript"/>
+                                </w:rPr>
+                                <w:t>2</w:t>
+                              </w:r>
+                              <w:r>
+                                <w:rPr>
+                                  <w:sz w:val="40"/>
+                                  <w:szCs w:val="40"/>
+                                </w:rPr>
+                                <w:t>N-NH</w:t>
+                              </w:r>
+                            </w:p>
+                            <w:p>
+                              <w:pPr>
+                                <w:rPr>
+                                  <w:sz w:val="40"/>
+                                  <w:szCs w:val="40"/>
+                                  <w:vertAlign w:val="superscript"/>
+                                </w:rPr>
+                              </w:pPr>
+                              <w:r>
+                                <w:rPr>
+                                  <w:sz w:val="40"/>
+                                  <w:szCs w:val="40"/>
+                                </w:rPr>
+                                <w:t>-NH</w:t>
+                              </w:r>
+                            </w:p>
+                          </w:txbxContent>
+                        </wps:txbx>
+                        <wps:bodyPr rot="0" spcFirstLastPara="0" vertOverflow="overflow" horzOverflow="overflow" vert="horz" wrap="square" lIns="91440" tIns="45720" rIns="91440" bIns="45720" numCol="1" spcCol="0" rtlCol="0" fromWordArt="0" anchor="t" anchorCtr="0" forceAA="0" compatLnSpc="1">
+                          <a:prstTxWarp prst="textNoShape">
+                            <a:avLst/>
+                          </a:prstTxWarp>
+                          <a:noAutofit/>
+                        </wps:bodyPr>
+                      </wps:wsp>
+                    </wpg:wgp>
+                  </a:graphicData>
+                </a:graphic>
+              </wp:anchor>
+            </w:drawing>
+          </mc:Choice>
+          <mc:Fallback>
+            <w:pict>
+              <v:group w14:anchorId="36D59647" id="Group 33" o:spid="_x0000_s1040" style="position:absolute;margin-left:49.8pt;margin-top:289.8pt;width:146.4pt;height:91.2pt;z-index:251707392" coordsize="18592,11582" o:gfxdata="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">
+                <v:shape id="Text Box 34" o:spid="_x0000_s1041" type="#_x0000_t202" style="position:absolute;left:10210;width:8382;height:5334;visibility:visible;mso-wrap-style:square;v-text-anchor:top" o:gfxdata="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" filled="f" stroked="f" strokeweight=".5pt">
+                  <v:textbox>
+                    <w:txbxContent>
+                      <w:p>
+                        <w:pPr>
+                          <w:rPr>
+                            <w:sz w:val="40"/>
+                            <w:szCs w:val="40"/>
+                            <w:vertAlign w:val="superscript"/>
+                          </w:rPr>
+                        </w:pPr>
+                        <w:r>
+                          <w:rPr>
+                            <w:sz w:val="40"/>
+                            <w:szCs w:val="40"/>
+                          </w:rPr>
+                          <w:t>NO</w:t>
+                        </w:r>
+                        <w:r>
+                          <w:rPr>
+                            <w:sz w:val="40"/>
+                            <w:szCs w:val="40"/>
+                          </w:rPr>
+                          <w:softHyphen/>
+                        </w:r>
+                        <w:r>
+                          <w:rPr>
+                            <w:sz w:val="40"/>
+                            <w:szCs w:val="40"/>
+                            <w:vertAlign w:val="subscript"/>
+                          </w:rPr>
+                          <w:t>2</w:t>
+                        </w:r>
+                      </w:p>
+                    </w:txbxContent>
+                  </v:textbox>
+                </v:shape>
+                <v:shape id="Text Box 35" o:spid="_x0000_s1042" type="#_x0000_t202" style="position:absolute;top:6248;width:17602;height:5334;visibility:visible;mso-wrap-style:square;v-text-anchor:top" o:gfxdata="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" filled="f" stroked="f" strokeweight=".5pt">
+                  <v:textbox>
+                    <w:txbxContent>
+                      <w:p>
+                        <w:pPr>
+                          <w:rPr>
+                            <w:sz w:val="40"/>
+                            <w:szCs w:val="40"/>
+                          </w:rPr>
+                        </w:pPr>
+                        <w:r>
+                          <w:rPr>
+                            <w:sz w:val="40"/>
+                            <w:szCs w:val="40"/>
+                          </w:rPr>
+                          <w:t>H</w:t>
+                        </w:r>
+                        <w:r>
+                          <w:rPr>
+                            <w:sz w:val="40"/>
+                            <w:szCs w:val="40"/>
+                          </w:rPr>
+                          <w:softHyphen/>
+                        </w:r>
+                        <w:r>
+                          <w:rPr>
+                            <w:sz w:val="40"/>
+                            <w:szCs w:val="40"/>
+                            <w:vertAlign w:val="subscript"/>
+                          </w:rPr>
+                          <w:t>2</w:t>
+                        </w:r>
+                        <w:r>
+                          <w:rPr>
+                            <w:sz w:val="40"/>
+                            <w:szCs w:val="40"/>
+                          </w:rPr>
+                          <w:t>N-NH</w:t>
+                        </w:r>
+                      </w:p>
+                      <w:p>
+                        <w:pPr>
+                          <w:rPr>
+                            <w:sz w:val="40"/>
+                            <w:szCs w:val="40"/>
+                            <w:vertAlign w:val="superscript"/>
+                          </w:rPr>
+                        </w:pPr>
+                        <w:r>
+                          <w:rPr>
+                            <w:sz w:val="40"/>
+                            <w:szCs w:val="40"/>
+                          </w:rPr>
+                          <w:t>-NH</w:t>
+                        </w:r>
+                      </w:p>
+                    </w:txbxContent>
+                  </v:textbox>
+                </v:shape>
+              </v:group>
+            </w:pict>
+          </mc:Fallback>
+        </mc:AlternateContent>
+      </w:r>
+      <w:r>
+        <w:rPr>
+          <w:noProof/>
+        </w:rPr>
+        <w:drawing>
+          <wp:anchor distT="0" distB="0" distL="114300" distR="114300" simplePos="0" relativeHeight="251689984" behindDoc="0" locked="0" layoutInCell="1" allowOverlap="1" wp14:anchorId="105E294B" wp14:editId="0762E649">
+            <wp:simplePos x="0" y="0"/>
+            <wp:positionH relativeFrom="column">
+              <wp:posOffset>1351915</wp:posOffset>
+            </wp:positionH>
+            <wp:positionV relativeFrom="paragraph">
+              <wp:posOffset>3818255</wp:posOffset>
+            </wp:positionV>
+            <wp:extent cx="1014095" cy="1354455"/>
+            <wp:effectExtent l="1270" t="0" r="0" b="0"/>
+            <wp:wrapNone/>
+            <wp:docPr id="9" name="Picture 9" descr="C:\Users\Susmita Sitaula\Desktop\Prabesh\web-prjct\chemistry-website\public\reaction-image\compounds\chlorobenzene.png"/>
+            <wp:cNvGraphicFramePr>
+              <a:graphicFrameLocks xmlns:a="http://schemas.openxmlformats.org/drawingml/2006/main" noChangeAspect="1"/>
+            </wp:cNvGraphicFramePr>
+            <a:graphic xmlns:a="http://schemas.openxmlformats.org/drawingml/2006/main">
+              <a:graphicData uri="http://schemas.openxmlformats.org/drawingml/2006/picture">
+                <pic:pic xmlns:pic="http://schemas.openxmlformats.org/drawingml/2006/picture">
+                  <pic:nvPicPr>
+                    <pic:cNvPr id="0" name="Picture 1" descr="C:\Users\Susmita Sitaula\Desktop\Prabesh\web-prjct\chemistry-website\public\reaction-image\compounds\chlorobenzene.png"/>
+                    <pic:cNvPicPr>
+                      <a:picLocks noChangeAspect="1" noChangeArrowheads="1"/>
+                    </pic:cNvPicPr>
+                  </pic:nvPicPr>
+                  <pic:blipFill>
+                    <a:blip r:embed="rId6">
+                      <a:extLst>
+                        <a:ext uri="{28A0092B-C50C-407E-A947-70E740481C1C}">
+                          <a14:useLocalDpi xmlns:a14="http://schemas.microsoft.com/office/drawing/2010/main" val="0"/>
+                        </a:ext>
+                      </a:extLst>
+                    </a:blip>
+                    <a:srcRect/>
+                    <a:stretch>
+                      <a:fillRect/>
+                    </a:stretch>
+                  </pic:blipFill>
+                  <pic:spPr bwMode="auto">
+                    <a:xfrm rot="16200000">
+                      <a:off x="0" y="0"/>
+                      <a:ext cx="1014095" cy="1354455"/>
+                    </a:xfrm>
+                    <a:prstGeom prst="rect">
+                      <a:avLst/>
+                    </a:prstGeom>
+                    <a:noFill/>
+                    <a:ln>
+                      <a:noFill/>
+                    </a:ln>
+                  </pic:spPr>
+                </pic:pic>
+              </a:graphicData>
+            </a:graphic>
+            <wp14:sizeRelH relativeFrom="margin">
+              <wp14:pctWidth>0</wp14:pctWidth>
+            </wp14:sizeRelH>
+            <wp14:sizeRelV relativeFrom="margin">
+              <wp14:pctHeight>0</wp14:pctHeight>
+            </wp14:sizeRelV>
+          </wp:anchor>
+        </w:drawing>
+      </w:r>
+      <w:r>
+        <w:rPr>
+          <w:noProof/>
+        </w:rPr>
+        <mc:AlternateContent>
+          <mc:Choice Requires="wps">
+            <w:drawing>
+              <wp:anchor distT="0" distB="0" distL="114300" distR="114300" simplePos="0" relativeHeight="251694080" behindDoc="0" locked="0" layoutInCell="1" allowOverlap="1">
+                <wp:simplePos x="0" y="0"/>
+                <wp:positionH relativeFrom="column">
+                  <wp:posOffset>1821180</wp:posOffset>
+                </wp:positionH>
+                <wp:positionV relativeFrom="paragraph">
+                  <wp:posOffset>4000500</wp:posOffset>
+                </wp:positionV>
+                <wp:extent cx="0" cy="121920"/>
+                <wp:effectExtent l="0" t="0" r="19050" b="11430"/>
+                <wp:wrapNone/>
+                <wp:docPr id="23" name="Straight Connector 23"/>
+                <wp:cNvGraphicFramePr/>
+                <a:graphic xmlns:a="http://schemas.openxmlformats.org/drawingml/2006/main">
+                  <a:graphicData uri="http://schemas.microsoft.com/office/word/2010/wordprocessingShape">
+                    <wps:wsp>
+                      <wps:cNvCnPr/>
+                      <wps:spPr>
+                        <a:xfrm flipV="1">
+                          <a:off x="0" y="0"/>
+                          <a:ext cx="0" cy="121920"/>
+                        </a:xfrm>
+                        <a:prstGeom prst="line">
+                          <a:avLst/>
+                        </a:prstGeom>
+                        <a:ln w="19050">
+                          <a:solidFill>
+                            <a:schemeClr val="tx1"/>
+                          </a:solidFill>
+                        </a:ln>
+                      </wps:spPr>
+                      <wps:style>
+                        <a:lnRef idx="1">
+                          <a:schemeClr val="accent1"/>
+                        </a:lnRef>
+                        <a:fillRef idx="0">
+                          <a:schemeClr val="accent1"/>
+                        </a:fillRef>
+                        <a:effectRef idx="0">
+                          <a:schemeClr val="accent1"/>
+                        </a:effectRef>
+                        <a:fontRef idx="minor">
+                          <a:schemeClr val="tx1"/>
+                        </a:fontRef>
+                      </wps:style>
+                      <wps:bodyPr/>
+                    </wps:wsp>
+                  </a:graphicData>
+                </a:graphic>
+                <wp14:sizeRelV relativeFrom="margin">
+                  <wp14:pctHeight>0</wp14:pctHeight>
+                </wp14:sizeRelV>
+              </wp:anchor>
+            </w:drawing>
+          </mc:Choice>
+          <mc:Fallback>
+            <w:pict>
+              <v:line w14:anchorId="7BB4912C" id="Straight Connector 23" o:spid="_x0000_s1026" style="position:absolute;flip:y;z-index:251694080;visibility:visible;mso-wrap-style:square;mso-height-percent:0;mso-wrap-distance-left:9pt;mso-wrap-distance-top:0;mso-wrap-distance-right:9pt;mso-wrap-distance-bottom:0;mso-position-horizontal:absolute;mso-position-horizontal-relative:text;mso-position-vertical:absolute;mso-position-vertical-relative:text;mso-height-percent:0;mso-height-relative:margin" from="143.4pt,315pt" to="143.4pt,324.6pt" o:gfxdata="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" strokecolor="black [3213]" strokeweight="1.5pt">
+                <v:stroke joinstyle="miter"/>
+              </v:line>
+            </w:pict>
+          </mc:Fallback>
+        </mc:AlternateContent>
+      </w:r>
+      <w:r>
+        <w:rPr>
+          <w:noProof/>
+        </w:rPr>
+        <mc:AlternateContent>
+          <mc:Choice Requires="wps">
+            <w:drawing>
+              <wp:anchor distT="0" distB="0" distL="114300" distR="114300" simplePos="0" relativeHeight="251696128" behindDoc="0" locked="0" layoutInCell="1" allowOverlap="1" wp14:anchorId="74CC5BF9" wp14:editId="5EF15F5C">
+                <wp:simplePos x="0" y="0"/>
+                <wp:positionH relativeFrom="column">
+                  <wp:posOffset>670560</wp:posOffset>
+                </wp:positionH>
+                <wp:positionV relativeFrom="paragraph">
+                  <wp:posOffset>4297680</wp:posOffset>
+                </wp:positionV>
+                <wp:extent cx="838200" cy="533400"/>
+                <wp:effectExtent l="0" t="0" r="0" b="0"/>
+                <wp:wrapNone/>
+                <wp:docPr id="25" name="Text Box 25"/>
+                <wp:cNvGraphicFramePr/>
+                <a:graphic xmlns:a="http://schemas.openxmlformats.org/drawingml/2006/main">
+                  <a:graphicData uri="http://schemas.microsoft.com/office/word/2010/wordprocessingShape">
+                    <wps:wsp>
+                      <wps:cNvSpPr txBox="1"/>
+                      <wps:spPr>
+                        <a:xfrm>
+                          <a:off x="0" y="0"/>
+                          <a:ext cx="838200" cy="533400"/>
+                        </a:xfrm>
+                        <a:prstGeom prst="rect">
+                          <a:avLst/>
+                        </a:prstGeom>
+                        <a:solidFill>
+                          <a:schemeClr val="bg1"/>
+                        </a:solidFill>
+                        <a:ln w="6350">
+                          <a:noFill/>
+                        </a:ln>
+                        <a:effectLst/>
+                      </wps:spPr>
+                      <wps:style>
+                        <a:lnRef idx="0">
+                          <a:schemeClr val="accent1"/>
+                        </a:lnRef>
+                        <a:fillRef idx="0">
+                          <a:schemeClr val="accent1"/>
+                        </a:fillRef>
+                        <a:effectRef idx="0">
+                          <a:schemeClr val="accent1"/>
+                        </a:effectRef>
+                        <a:fontRef idx="minor">
+                          <a:schemeClr val="dk1"/>
+                        </a:fontRef>
+                      </wps:style>
+                      <wps:txbx>
+                        <w:txbxContent>
+                          <w:p>
+                            <w:pPr>
+                              <w:rPr>
+                                <w:sz w:val="40"/>
+                                <w:szCs w:val="40"/>
+                                <w:vertAlign w:val="superscript"/>
+                              </w:rPr>
+                            </w:pPr>
+                          </w:p>
+                        </w:txbxContent>
+                      </wps:txbx>
+                      <wps:bodyPr rot="0" spcFirstLastPara="0" vertOverflow="overflow" horzOverflow="overflow" vert="horz" wrap="square" lIns="91440" tIns="45720" rIns="91440" bIns="45720" numCol="1" spcCol="0" rtlCol="0" fromWordArt="0" anchor="t" anchorCtr="0" forceAA="0" compatLnSpc="1">
+                        <a:prstTxWarp prst="textNoShape">
+                          <a:avLst/>
+                        </a:prstTxWarp>
+                        <a:noAutofit/>
+                      </wps:bodyPr>
+                    </wps:wsp>
+                  </a:graphicData>
+                </a:graphic>
+                <wp14:sizeRelH relativeFrom="margin">
+                  <wp14:pctWidth>0</wp14:pctWidth>
+                </wp14:sizeRelH>
+                <wp14:sizeRelV relativeFrom="margin">
+                  <wp14:pctHeight>0</wp14:pctHeight>
+                </wp14:sizeRelV>
+              </wp:anchor>
+            </w:drawing>
+          </mc:Choice>
+          <mc:Fallback>
+            <w:pict>
+              <v:shape w14:anchorId="74CC5BF9" id="Text Box 25" o:spid="_x0000_s1043" type="#_x0000_t202" style="position:absolute;margin-left:52.8pt;margin-top:338.4pt;width:66pt;height:42pt;z-index:251696128;visibility:visible;mso-wrap-style:square;mso-width-percent:0;mso-height-percent:0;mso-wrap-distance-left:9pt;mso-wrap-distance-top:0;mso-wrap-distance-right:9pt;mso-wrap-distance-bottom:0;mso-position-horizontal:absolute;mso-position-horizontal-relative:text;mso-position-vertical:absolute;mso-position-vertical-relative:text;mso-width-percent:0;mso-height-percent:0;mso-width-relative:margin;mso-height-relative:margin;v-text-anchor:top" o:gfxdata="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" fillcolor="white [3212]" stroked="f" strokeweight=".5pt">
+                <v:textbox>
+                  <w:txbxContent>
+                    <w:p>
+                      <w:pPr>
+                        <w:rPr>
+                          <w:sz w:val="40"/>
+                          <w:szCs w:val="40"/>
+                          <w:vertAlign w:val="superscript"/>
+                        </w:rPr>
+                      </w:pPr>
+                    </w:p>
+                  </w:txbxContent>
+                </v:textbox>
+              </v:shape>
+            </w:pict>
+          </mc:Fallback>
+        </mc:AlternateContent>
+      </w:r>
+      <w:r>
+        <w:rPr>
+          <w:noProof/>
+        </w:rPr>
+        <mc:AlternateContent>
+          <mc:Choice Requires="wps">
+            <w:drawing>
+              <wp:anchor distT="0" distB="0" distL="114300" distR="114300" simplePos="0" relativeHeight="251691008" behindDoc="0" locked="0" layoutInCell="1" allowOverlap="1">
+                <wp:simplePos x="0" y="0"/>
+                <wp:positionH relativeFrom="column">
+                  <wp:posOffset>2339340</wp:posOffset>
+                </wp:positionH>
+                <wp:positionV relativeFrom="paragraph">
+                  <wp:posOffset>4305300</wp:posOffset>
+                </wp:positionV>
+                <wp:extent cx="838200" cy="533400"/>
+                <wp:effectExtent l="0" t="0" r="0" b="0"/>
+                <wp:wrapNone/>
+                <wp:docPr id="21" name="Text Box 21"/>
+                <wp:cNvGraphicFramePr/>
+                <a:graphic xmlns:a="http://schemas.openxmlformats.org/drawingml/2006/main">
+                  <a:graphicData uri="http://schemas.microsoft.com/office/word/2010/wordprocessingShape">
+                    <wps:wsp>
+                      <wps:cNvSpPr txBox="1"/>
+                      <wps:spPr>
+                        <a:xfrm>
+                          <a:off x="0" y="0"/>
+                          <a:ext cx="838200" cy="533400"/>
+                        </a:xfrm>
+                        <a:prstGeom prst="rect">
+                          <a:avLst/>
+                        </a:prstGeom>
+                        <a:noFill/>
+                        <a:ln w="6350">
+                          <a:noFill/>
+                        </a:ln>
+                        <a:effectLst/>
+                      </wps:spPr>
+                      <wps:style>
+                        <a:lnRef idx="0">
+                          <a:schemeClr val="accent1"/>
+                        </a:lnRef>
+                        <a:fillRef idx="0">
+                          <a:schemeClr val="accent1"/>
+                        </a:fillRef>
+                        <a:effectRef idx="0">
+                          <a:schemeClr val="accent1"/>
+                        </a:effectRef>
+                        <a:fontRef idx="minor">
+                          <a:schemeClr val="dk1"/>
+                        </a:fontRef>
+                      </wps:style>
+                      <wps:txbx>
+                        <w:txbxContent>
+                          <w:p>
+                            <w:pPr>
+                              <w:rPr>
+                                <w:sz w:val="40"/>
+                                <w:szCs w:val="40"/>
+                                <w:vertAlign w:val="superscript"/>
+                              </w:rPr>
+                            </w:pPr>
+                            <w:r>
+                              <w:rPr>
+                                <w:sz w:val="40"/>
+                                <w:szCs w:val="40"/>
+                              </w:rPr>
+                              <w:t>-NO</w:t>
+                            </w:r>
+                            <w:r>
+                              <w:rPr>
+                                <w:sz w:val="40"/>
+                                <w:szCs w:val="40"/>
+                              </w:rPr>
+                              <w:softHyphen/>
+                            </w:r>
+                            <w:r>
+                              <w:rPr>
+                                <w:sz w:val="40"/>
+                                <w:szCs w:val="40"/>
+                                <w:vertAlign w:val="subscript"/>
+                              </w:rPr>
+                              <w:t>2</w:t>
+                            </w:r>
+                          </w:p>
+                        </w:txbxContent>
+                      </wps:txbx>
+                      <wps:bodyPr rot="0" spcFirstLastPara="0" vertOverflow="overflow" horzOverflow="overflow" vert="horz" wrap="square" lIns="91440" tIns="45720" rIns="91440" bIns="45720" numCol="1" spcCol="0" rtlCol="0" fromWordArt="0" anchor="t" anchorCtr="0" forceAA="0" compatLnSpc="1">
+                        <a:prstTxWarp prst="textNoShape">
+                          <a:avLst/>
+                        </a:prstTxWarp>
+                        <a:noAutofit/>
+                      </wps:bodyPr>
+                    </wps:wsp>
+                  </a:graphicData>
+                </a:graphic>
+                <wp14:sizeRelH relativeFrom="margin">
+                  <wp14:pctWidth>0</wp14:pctWidth>
+                </wp14:sizeRelH>
+                <wp14:sizeRelV relativeFrom="margin">
+                  <wp14:pctHeight>0</wp14:pctHeight>
+                </wp14:sizeRelV>
+              </wp:anchor>
+            </w:drawing>
+          </mc:Choice>
+          <mc:Fallback>
+            <w:pict>
+              <v:shape id="Text Box 21" o:spid="_x0000_s1044" type="#_x0000_t202" style="position:absolute;margin-left:184.2pt;margin-top:339pt;width:66pt;height:42pt;z-index:251691008;visibility:visible;mso-wrap-style:square;mso-width-percent:0;mso-height-percent:0;mso-wrap-distance-left:9pt;mso-wrap-distance-top:0;mso-wrap-distance-right:9pt;mso-wrap-distance-bottom:0;mso-position-horizontal:absolute;mso-position-horizontal-relative:text;mso-position-vertical:absolute;mso-position-vertical-relative:text;mso-width-percent:0;mso-height-percent:0;mso-width-relative:margin;mso-height-relative:margin;v-text-anchor:top" o:gfxdata="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" filled="f" stroked="f" strokeweight=".5pt">
+                <v:textbox>
+                  <w:txbxContent>
+                    <w:p>
+                      <w:pPr>
+                        <w:rPr>
+                          <w:sz w:val="40"/>
+                          <w:szCs w:val="40"/>
+                          <w:vertAlign w:val="superscript"/>
+                        </w:rPr>
+                      </w:pPr>
+                      <w:r>
+                        <w:rPr>
+                          <w:sz w:val="40"/>
+                          <w:szCs w:val="40"/>
+                        </w:rPr>
+                        <w:t>-NO</w:t>
+                      </w:r>
+                      <w:r>
+                        <w:rPr>
+                          <w:sz w:val="40"/>
+                          <w:szCs w:val="40"/>
+                        </w:rPr>
+                        <w:softHyphen/>
+                      </w:r>
+                      <w:r>
+                        <w:rPr>
+                          <w:sz w:val="40"/>
+                          <w:szCs w:val="40"/>
+                          <w:vertAlign w:val="subscript"/>
+                        </w:rPr>
+                        <w:t>2</w:t>
+                      </w:r>
+                    </w:p>
+                  </w:txbxContent>
+                </v:textbox>
+              </v:shape>
+            </w:pict>
+          </mc:Fallback>
+        </mc:AlternateContent>
+      </w:r>
+      <w:r>
+        <w:rPr>
+          <w:noProof/>
+        </w:rPr>
+        <w:drawing>
+          <wp:anchor distT="0" distB="0" distL="0" distR="0" simplePos="0" relativeHeight="251686912" behindDoc="1" locked="0" layoutInCell="1" allowOverlap="1" wp14:anchorId="46CA675D" wp14:editId="5DEC3718">
+            <wp:simplePos x="0" y="0"/>
+            <wp:positionH relativeFrom="margin">
+              <wp:align>left</wp:align>
+            </wp:positionH>
+            <wp:positionV relativeFrom="paragraph">
+              <wp:posOffset>2643505</wp:posOffset>
+            </wp:positionV>
+            <wp:extent cx="4772025" cy="929640"/>
+            <wp:effectExtent l="0" t="0" r="9525" b="3810"/>
+            <wp:wrapTopAndBottom/>
+            <wp:docPr id="50" name="Image 50"/>
+            <wp:cNvGraphicFramePr>
+              <a:graphicFrameLocks xmlns:a="http://schemas.openxmlformats.org/drawingml/2006/main"/>
+            </wp:cNvGraphicFramePr>
+            <a:graphic xmlns:a="http://schemas.openxmlformats.org/drawingml/2006/main">
+              <a:graphicData uri="http://schemas.openxmlformats.org/drawingml/2006/picture">
+                <pic:pic xmlns:pic="http://schemas.openxmlformats.org/drawingml/2006/picture">
+                  <pic:nvPicPr>
+                    <pic:cNvPr id="50" name="Image 50"/>
+                    <pic:cNvPicPr/>
+                  </pic:nvPicPr>
+                  <pic:blipFill>
+                    <a:blip r:embed="rId7" cstate="print"/>
+                    <a:stretch>
+                      <a:fillRect/>
+                    </a:stretch>
+                  </pic:blipFill>
+                  <pic:spPr>
+                    <a:xfrm>
+                      <a:off x="0" y="0"/>
+                      <a:ext cx="4772025" cy="929640"/>
+                    </a:xfrm>
+                    <a:prstGeom prst="rect">
+                      <a:avLst/>
+                    </a:prstGeom>
+                  </pic:spPr>
+                </pic:pic>
+              </a:graphicData>
+            </a:graphic>
+            <wp14:sizeRelV relativeFrom="margin">
+              <wp14:pctHeight>0</wp14:pctHeight>
+            </wp14:sizeRelV>
+          </wp:anchor>
+        </w:drawing>
+      </w:r>
+      <w:r>
+        <w:rPr>
+          <w:noProof/>
+        </w:rPr>
+        <mc:AlternateContent>
+          <mc:Choice Requires="wps">
+            <w:drawing>
+              <wp:anchor distT="0" distB="0" distL="114300" distR="114300" simplePos="0" relativeHeight="251681792" behindDoc="0" locked="0" layoutInCell="1" allowOverlap="1" wp14:anchorId="6DA5FDA9" wp14:editId="14013CF9">
                 <wp:simplePos x="0" y="0"/>
                 <wp:positionH relativeFrom="column">
                   <wp:posOffset>4602480</wp:posOffset>
@@ -91,11 +3254,7 @@
           </mc:Choice>
           <mc:Fallback>
             <w:pict>
-              <v:shapetype w14:anchorId="6DA5FDA9" id="_x0000_t202" coordsize="21600,21600" o:spt="202" path="m,l,21600r21600,l21600,xe">
-                <v:stroke joinstyle="miter"/>
-                <v:path gradientshapeok="t" o:connecttype="rect"/>
-              </v:shapetype>
-              <v:shape id="Text Box 17" o:spid="_x0000_s1026" type="#_x0000_t202" style="position:absolute;margin-left:362.4pt;margin-top:577.8pt;width:173.4pt;height:39.6pt;z-index:251682816;visibility:visible;mso-wrap-style:square;mso-width-percent:0;mso-height-percent:0;mso-wrap-distance-left:9pt;mso-wrap-distance-top:0;mso-wrap-distance-right:9pt;mso-wrap-distance-bottom:0;mso-position-horizontal:absolute;mso-position-horizontal-relative:text;mso-position-vertical:absolute;mso-position-vertical-relative:text;mso-width-percent:0;mso-height-percent:0;mso-width-relative:margin;mso-height-relative:margin;v-text-anchor:top" o:gfxdata="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" fillcolor="white [3212]" strokecolor="white [3212]" strokeweight=".5pt">
+              <v:shape w14:anchorId="6DA5FDA9" id="Text Box 17" o:spid="_x0000_s1045" type="#_x0000_t202" style="position:absolute;margin-left:362.4pt;margin-top:577.8pt;width:173.4pt;height:39.6pt;z-index:251681792;visibility:visible;mso-wrap-style:square;mso-width-percent:0;mso-height-percent:0;mso-wrap-distance-left:9pt;mso-wrap-distance-top:0;mso-wrap-distance-right:9pt;mso-wrap-distance-bottom:0;mso-position-horizontal:absolute;mso-position-horizontal-relative:text;mso-position-vertical:absolute;mso-position-vertical-relative:text;mso-width-percent:0;mso-height-percent:0;mso-width-relative:margin;mso-height-relative:margin;v-text-anchor:top" o:gfxdata="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" fillcolor="white [3212]" strokecolor="white [3212]" strokeweight=".5pt">
                 <v:textbox>
                   <w:txbxContent>
                     <w:p>
@@ -120,18 +3279,18 @@
         <mc:AlternateContent>
           <mc:Choice Requires="wps">
             <w:drawing>
-              <wp:anchor distT="0" distB="0" distL="114300" distR="114300" simplePos="0" relativeHeight="251680768" behindDoc="0" locked="0" layoutInCell="1" allowOverlap="1" wp14:anchorId="6D2458EB" wp14:editId="267427B5">
+              <wp:anchor distT="0" distB="0" distL="114300" distR="114300" simplePos="0" relativeHeight="251675648" behindDoc="0" locked="0" layoutInCell="1" allowOverlap="1" wp14:anchorId="15CED832" wp14:editId="3B48C045">
                 <wp:simplePos x="0" y="0"/>
                 <wp:positionH relativeFrom="column">
-                  <wp:posOffset>4808220</wp:posOffset>
+                  <wp:posOffset>4747260</wp:posOffset>
                 </wp:positionH>
                 <wp:positionV relativeFrom="paragraph">
-                  <wp:posOffset>4663440</wp:posOffset>
+                  <wp:posOffset>2476500</wp:posOffset>
                 </wp:positionV>
-                <wp:extent cx="2202180" cy="502920"/>
-                <wp:effectExtent l="0" t="0" r="26670" b="11430"/>
+                <wp:extent cx="2202180" cy="396240"/>
+                <wp:effectExtent l="0" t="0" r="26670" b="22860"/>
                 <wp:wrapNone/>
-                <wp:docPr id="16" name="Text Box 16"/>
+                <wp:docPr id="13" name="Text Box 13"/>
                 <wp:cNvGraphicFramePr/>
                 <a:graphic xmlns:a="http://schemas.openxmlformats.org/drawingml/2006/main">
                   <a:graphicData uri="http://schemas.microsoft.com/office/word/2010/wordprocessingShape">
@@ -140,7 +3299,7 @@
                       <wps:spPr>
                         <a:xfrm>
                           <a:off x="0" y="0"/>
-                          <a:ext cx="2202180" cy="502920"/>
+                          <a:ext cx="2202180" cy="396240"/>
                         </a:xfrm>
                         <a:prstGeom prst="rect">
                           <a:avLst/>
@@ -201,7 +3360,7 @@
           </mc:Choice>
           <mc:Fallback>
             <w:pict>
-              <v:shape w14:anchorId="6D2458EB" id="Text Box 16" o:spid="_x0000_s1027" type="#_x0000_t202" style="position:absolute;margin-left:378.6pt;margin-top:367.2pt;width:173.4pt;height:39.6pt;z-index:251680768;visibility:visible;mso-wrap-style:square;mso-width-percent:0;mso-height-percent:0;mso-wrap-distance-left:9pt;mso-wrap-distance-top:0;mso-wrap-distance-right:9pt;mso-wrap-distance-bottom:0;mso-position-horizontal:absolute;mso-position-horizontal-relative:text;mso-position-vertical:absolute;mso-position-vertical-relative:text;mso-width-percent:0;mso-height-percent:0;mso-width-relative:margin;mso-height-relative:margin;v-text-anchor:top" o:gfxdata="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" fillcolor="white [3212]" strokecolor="white [3212]" strokeweight=".5pt">
+              <v:shape w14:anchorId="15CED832" id="Text Box 13" o:spid="_x0000_s1046" type="#_x0000_t202" style="position:absolute;margin-left:373.8pt;margin-top:195pt;width:173.4pt;height:31.2pt;z-index:251675648;visibility:visible;mso-wrap-style:square;mso-width-percent:0;mso-height-percent:0;mso-wrap-distance-left:9pt;mso-wrap-distance-top:0;mso-wrap-distance-right:9pt;mso-wrap-distance-bottom:0;mso-position-horizontal:absolute;mso-position-horizontal-relative:text;mso-position-vertical:absolute;mso-position-vertical-relative:text;mso-width-percent:0;mso-height-percent:0;mso-width-relative:margin;mso-height-relative:margin;v-text-anchor:top" o:gfxdata="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" fillcolor="white [3212]" strokecolor="white [3212]" strokeweight=".5pt">
                 <v:textbox>
                   <w:txbxContent>
                     <w:p>
@@ -226,219 +3385,7 @@
         <mc:AlternateContent>
           <mc:Choice Requires="wps">
             <w:drawing>
-              <wp:anchor distT="0" distB="0" distL="114300" distR="114300" simplePos="0" relativeHeight="251678720" behindDoc="0" locked="0" layoutInCell="1" allowOverlap="1" wp14:anchorId="2C1B0F40" wp14:editId="2524DA93">
-                <wp:simplePos x="0" y="0"/>
-                <wp:positionH relativeFrom="column">
-                  <wp:posOffset>4831080</wp:posOffset>
-                </wp:positionH>
-                <wp:positionV relativeFrom="paragraph">
-                  <wp:posOffset>5128260</wp:posOffset>
-                </wp:positionV>
-                <wp:extent cx="2202180" cy="396240"/>
-                <wp:effectExtent l="0" t="0" r="26670" b="22860"/>
-                <wp:wrapNone/>
-                <wp:docPr id="14" name="Text Box 14"/>
-                <wp:cNvGraphicFramePr/>
-                <a:graphic xmlns:a="http://schemas.openxmlformats.org/drawingml/2006/main">
-                  <a:graphicData uri="http://schemas.microsoft.com/office/word/2010/wordprocessingShape">
-                    <wps:wsp>
-                      <wps:cNvSpPr txBox="1"/>
-                      <wps:spPr>
-                        <a:xfrm>
-                          <a:off x="0" y="0"/>
-                          <a:ext cx="2202180" cy="396240"/>
-                        </a:xfrm>
-                        <a:prstGeom prst="rect">
-                          <a:avLst/>
-                        </a:prstGeom>
-                        <a:solidFill>
-                          <a:schemeClr val="bg1"/>
-                        </a:solidFill>
-                        <a:ln w="6350">
-                          <a:solidFill>
-                            <a:schemeClr val="bg1"/>
-                          </a:solidFill>
-                        </a:ln>
-                        <a:effectLst/>
-                      </wps:spPr>
-                      <wps:style>
-                        <a:lnRef idx="0">
-                          <a:schemeClr val="accent1"/>
-                        </a:lnRef>
-                        <a:fillRef idx="0">
-                          <a:schemeClr val="accent1"/>
-                        </a:fillRef>
-                        <a:effectRef idx="0">
-                          <a:schemeClr val="accent1"/>
-                        </a:effectRef>
-                        <a:fontRef idx="minor">
-                          <a:schemeClr val="dk1"/>
-                        </a:fontRef>
-                      </wps:style>
-                      <wps:txbx>
-                        <w:txbxContent>
-                          <w:p>
-                            <w:pPr>
-                              <w:rPr>
-                                <w:sz w:val="44"/>
-                                <w:szCs w:val="44"/>
-                              </w:rPr>
-                            </w:pPr>
-                          </w:p>
-                        </w:txbxContent>
-                      </wps:txbx>
-                      <wps:bodyPr rot="0" spcFirstLastPara="0" vertOverflow="overflow" horzOverflow="overflow" vert="horz" wrap="square" lIns="91440" tIns="45720" rIns="91440" bIns="45720" numCol="1" spcCol="0" rtlCol="0" fromWordArt="0" anchor="t" anchorCtr="0" forceAA="0" compatLnSpc="1">
-                        <a:prstTxWarp prst="textNoShape">
-                          <a:avLst/>
-                        </a:prstTxWarp>
-                        <a:noAutofit/>
-                      </wps:bodyPr>
-                    </wps:wsp>
-                  </a:graphicData>
-                </a:graphic>
-                <wp14:sizeRelH relativeFrom="margin">
-                  <wp14:pctWidth>0</wp14:pctWidth>
-                </wp14:sizeRelH>
-                <wp14:sizeRelV relativeFrom="margin">
-                  <wp14:pctHeight>0</wp14:pctHeight>
-                </wp14:sizeRelV>
-              </wp:anchor>
-            </w:drawing>
-          </mc:Choice>
-          <mc:Fallback>
-            <w:pict>
-              <v:shape w14:anchorId="2C1B0F40" id="Text Box 14" o:spid="_x0000_s1028" type="#_x0000_t202" style="position:absolute;margin-left:380.4pt;margin-top:403.8pt;width:173.4pt;height:31.2pt;z-index:251678720;visibility:visible;mso-wrap-style:square;mso-width-percent:0;mso-height-percent:0;mso-wrap-distance-left:9pt;mso-wrap-distance-top:0;mso-wrap-distance-right:9pt;mso-wrap-distance-bottom:0;mso-position-horizontal:absolute;mso-position-horizontal-relative:text;mso-position-vertical:absolute;mso-position-vertical-relative:text;mso-width-percent:0;mso-height-percent:0;mso-width-relative:margin;mso-height-relative:margin;v-text-anchor:top" o:gfxdata="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" fillcolor="white [3212]" strokecolor="white [3212]" strokeweight=".5pt">
-                <v:textbox>
-                  <w:txbxContent>
-                    <w:p>
-                      <w:pPr>
-                        <w:rPr>
-                          <w:sz w:val="44"/>
-                          <w:szCs w:val="44"/>
-                        </w:rPr>
-                      </w:pPr>
-                    </w:p>
-                  </w:txbxContent>
-                </v:textbox>
-              </v:shape>
-            </w:pict>
-          </mc:Fallback>
-        </mc:AlternateContent>
-      </w:r>
-      <w:r>
-        <w:rPr>
-          <w:noProof/>
-        </w:rPr>
-        <mc:AlternateContent>
-          <mc:Choice Requires="wps">
-            <w:drawing>
-              <wp:anchor distT="0" distB="0" distL="114300" distR="114300" simplePos="0" relativeHeight="251676672" behindDoc="0" locked="0" layoutInCell="1" allowOverlap="1" wp14:anchorId="15CED832" wp14:editId="3B48C045">
-                <wp:simplePos x="0" y="0"/>
-                <wp:positionH relativeFrom="column">
-                  <wp:posOffset>4747260</wp:posOffset>
-                </wp:positionH>
-                <wp:positionV relativeFrom="paragraph">
-                  <wp:posOffset>2476500</wp:posOffset>
-                </wp:positionV>
-                <wp:extent cx="2202180" cy="396240"/>
-                <wp:effectExtent l="0" t="0" r="26670" b="22860"/>
-                <wp:wrapNone/>
-                <wp:docPr id="13" name="Text Box 13"/>
-                <wp:cNvGraphicFramePr/>
-                <a:graphic xmlns:a="http://schemas.openxmlformats.org/drawingml/2006/main">
-                  <a:graphicData uri="http://schemas.microsoft.com/office/word/2010/wordprocessingShape">
-                    <wps:wsp>
-                      <wps:cNvSpPr txBox="1"/>
-                      <wps:spPr>
-                        <a:xfrm>
-                          <a:off x="0" y="0"/>
-                          <a:ext cx="2202180" cy="396240"/>
-                        </a:xfrm>
-                        <a:prstGeom prst="rect">
-                          <a:avLst/>
-                        </a:prstGeom>
-                        <a:solidFill>
-                          <a:schemeClr val="bg1"/>
-                        </a:solidFill>
-                        <a:ln w="6350">
-                          <a:solidFill>
-                            <a:schemeClr val="bg1"/>
-                          </a:solidFill>
-                        </a:ln>
-                        <a:effectLst/>
-                      </wps:spPr>
-                      <wps:style>
-                        <a:lnRef idx="0">
-                          <a:schemeClr val="accent1"/>
-                        </a:lnRef>
-                        <a:fillRef idx="0">
-                          <a:schemeClr val="accent1"/>
-                        </a:fillRef>
-                        <a:effectRef idx="0">
-                          <a:schemeClr val="accent1"/>
-                        </a:effectRef>
-                        <a:fontRef idx="minor">
-                          <a:schemeClr val="dk1"/>
-                        </a:fontRef>
-                      </wps:style>
-                      <wps:txbx>
-                        <w:txbxContent>
-                          <w:p>
-                            <w:pPr>
-                              <w:rPr>
-                                <w:sz w:val="44"/>
-                                <w:szCs w:val="44"/>
-                              </w:rPr>
-                            </w:pPr>
-                          </w:p>
-                        </w:txbxContent>
-                      </wps:txbx>
-                      <wps:bodyPr rot="0" spcFirstLastPara="0" vertOverflow="overflow" horzOverflow="overflow" vert="horz" wrap="square" lIns="91440" tIns="45720" rIns="91440" bIns="45720" numCol="1" spcCol="0" rtlCol="0" fromWordArt="0" anchor="t" anchorCtr="0" forceAA="0" compatLnSpc="1">
-                        <a:prstTxWarp prst="textNoShape">
-                          <a:avLst/>
-                        </a:prstTxWarp>
-                        <a:noAutofit/>
-                      </wps:bodyPr>
-                    </wps:wsp>
-                  </a:graphicData>
-                </a:graphic>
-                <wp14:sizeRelH relativeFrom="margin">
-                  <wp14:pctWidth>0</wp14:pctWidth>
-                </wp14:sizeRelH>
-                <wp14:sizeRelV relativeFrom="margin">
-                  <wp14:pctHeight>0</wp14:pctHeight>
-                </wp14:sizeRelV>
-              </wp:anchor>
-            </w:drawing>
-          </mc:Choice>
-          <mc:Fallback>
-            <w:pict>
-              <v:shape w14:anchorId="15CED832" id="Text Box 13" o:spid="_x0000_s1029" type="#_x0000_t202" style="position:absolute;margin-left:373.8pt;margin-top:195pt;width:173.4pt;height:31.2pt;z-index:251676672;visibility:visible;mso-wrap-style:square;mso-width-percent:0;mso-height-percent:0;mso-wrap-distance-left:9pt;mso-wrap-distance-top:0;mso-wrap-distance-right:9pt;mso-wrap-distance-bottom:0;mso-position-horizontal:absolute;mso-position-horizontal-relative:text;mso-position-vertical:absolute;mso-position-vertical-relative:text;mso-width-percent:0;mso-height-percent:0;mso-width-relative:margin;mso-height-relative:margin;v-text-anchor:top" o:gfxdata="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" fillcolor="white [3212]" strokecolor="white [3212]" strokeweight=".5pt">
-                <v:textbox>
-                  <w:txbxContent>
-                    <w:p>
-                      <w:pPr>
-                        <w:rPr>
-                          <w:sz w:val="44"/>
-                          <w:szCs w:val="44"/>
-                        </w:rPr>
-                      </w:pPr>
-                    </w:p>
-                  </w:txbxContent>
-                </v:textbox>
-              </v:shape>
-            </w:pict>
-          </mc:Fallback>
-        </mc:AlternateContent>
-      </w:r>
-      <w:r>
-        <w:rPr>
-          <w:noProof/>
-        </w:rPr>
-        <mc:AlternateContent>
-          <mc:Choice Requires="wps">
-            <w:drawing>
-              <wp:anchor distT="0" distB="0" distL="114300" distR="114300" simplePos="0" relativeHeight="251674624" behindDoc="0" locked="0" layoutInCell="1" allowOverlap="1" wp14:anchorId="6649527C" wp14:editId="25EE5549">
+              <wp:anchor distT="0" distB="0" distL="114300" distR="114300" simplePos="0" relativeHeight="251673600" behindDoc="0" locked="0" layoutInCell="1" allowOverlap="1" wp14:anchorId="6649527C" wp14:editId="25EE5549">
                 <wp:simplePos x="0" y="0"/>
                 <wp:positionH relativeFrom="column">
                   <wp:posOffset>4808220</wp:posOffset>
@@ -526,7 +3473,7 @@
           </mc:Choice>
           <mc:Fallback>
             <w:pict>
-              <v:shape w14:anchorId="6649527C" id="Text Box 11" o:spid="_x0000_s1030" type="#_x0000_t202" style="position:absolute;margin-left:378.6pt;margin-top:128.4pt;width:173.4pt;height:31.2pt;z-index:251674624;visibility:visible;mso-wrap-style:square;mso-width-percent:0;mso-height-percent:0;mso-wrap-distance-left:9pt;mso-wrap-distance-top:0;mso-wrap-distance-right:9pt;mso-wrap-distance-bottom:0;mso-position-horizontal:absolute;mso-position-horizontal-relative:text;mso-position-vertical:absolute;mso-position-vertical-relative:text;mso-width-percent:0;mso-height-percent:0;mso-width-relative:margin;mso-height-relative:margin;v-text-anchor:top" o:gfxdata="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" fillcolor="white [3212]" strokecolor="white [3212]" strokeweight=".5pt">
+              <v:shape w14:anchorId="6649527C" id="Text Box 11" o:spid="_x0000_s1047" type="#_x0000_t202" style="position:absolute;margin-left:378.6pt;margin-top:128.4pt;width:173.4pt;height:31.2pt;z-index:251673600;visibility:visible;mso-wrap-style:square;mso-width-percent:0;mso-height-percent:0;mso-wrap-distance-left:9pt;mso-wrap-distance-top:0;mso-wrap-distance-right:9pt;mso-wrap-distance-bottom:0;mso-position-horizontal:absolute;mso-position-horizontal-relative:text;mso-position-vertical:absolute;mso-position-vertical-relative:text;mso-width-percent:0;mso-height-percent:0;mso-width-relative:margin;mso-height-relative:margin;v-text-anchor:top" o:gfxdata="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" fillcolor="white [3212]" strokecolor="white [3212]" strokeweight=".5pt">
                 <v:textbox>
                   <w:txbxContent>
                     <w:p>
@@ -558,7 +3505,7 @@
         <mc:AlternateContent>
           <mc:Choice Requires="wps">
             <w:drawing>
-              <wp:anchor distT="0" distB="0" distL="114300" distR="114300" simplePos="0" relativeHeight="251664384" behindDoc="0" locked="0" layoutInCell="1" allowOverlap="1" wp14:anchorId="118D83EA" wp14:editId="7D0A59E8">
+              <wp:anchor distT="0" distB="0" distL="114300" distR="114300" simplePos="0" relativeHeight="251663360" behindDoc="0" locked="0" layoutInCell="1" allowOverlap="1" wp14:anchorId="118D83EA" wp14:editId="7D0A59E8">
                 <wp:simplePos x="0" y="0"/>
                 <wp:positionH relativeFrom="column">
                   <wp:posOffset>4145280</wp:posOffset>
@@ -646,7 +3593,7 @@
           </mc:Choice>
           <mc:Fallback>
             <w:pict>
-              <v:shape w14:anchorId="118D83EA" id="Text Box 5" o:spid="_x0000_s1031" type="#_x0000_t202" style="position:absolute;margin-left:326.4pt;margin-top:63.6pt;width:173.4pt;height:31.2pt;z-index:251664384;visibility:visible;mso-wrap-style:square;mso-width-percent:0;mso-height-percent:0;mso-wrap-distance-left:9pt;mso-wrap-distance-top:0;mso-wrap-distance-right:9pt;mso-wrap-distance-bottom:0;mso-position-horizontal:absolute;mso-position-horizontal-relative:text;mso-position-vertical:absolute;mso-position-vertical-relative:text;mso-width-percent:0;mso-height-percent:0;mso-width-relative:margin;mso-height-relative:margin;v-text-anchor:top" o:gfxdata="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" fillcolor="white [3212]" strokecolor="white [3212]" strokeweight=".5pt">
+              <v:shape w14:anchorId="118D83EA" id="Text Box 5" o:spid="_x0000_s1048" type="#_x0000_t202" style="position:absolute;margin-left:326.4pt;margin-top:63.6pt;width:173.4pt;height:31.2pt;z-index:251663360;visibility:visible;mso-wrap-style:square;mso-width-percent:0;mso-height-percent:0;mso-wrap-distance-left:9pt;mso-wrap-distance-top:0;mso-wrap-distance-right:9pt;mso-wrap-distance-bottom:0;mso-position-horizontal:absolute;mso-position-horizontal-relative:text;mso-position-vertical:absolute;mso-position-vertical-relative:text;mso-width-percent:0;mso-height-percent:0;mso-width-relative:margin;mso-height-relative:margin;v-text-anchor:top" o:gfxdata="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" fillcolor="white [3212]" strokecolor="white [3212]" strokeweight=".5pt">
                 <v:textbox>
                   <w:txbxContent>
                     <w:p>
@@ -678,7 +3625,7 @@
         <mc:AlternateContent>
           <mc:Choice Requires="wps">
             <w:drawing>
-              <wp:anchor distT="0" distB="0" distL="114300" distR="114300" simplePos="0" relativeHeight="251672576" behindDoc="0" locked="0" layoutInCell="1" allowOverlap="1" wp14:anchorId="29F4F979" wp14:editId="361363AF">
+              <wp:anchor distT="0" distB="0" distL="114300" distR="114300" simplePos="0" relativeHeight="251671552" behindDoc="0" locked="0" layoutInCell="1" allowOverlap="1" wp14:anchorId="29F4F979" wp14:editId="361363AF">
                 <wp:simplePos x="0" y="0"/>
                 <wp:positionH relativeFrom="column">
                   <wp:posOffset>373380</wp:posOffset>
@@ -763,7 +3710,7 @@
           </mc:Choice>
           <mc:Fallback>
             <w:pict>
-              <v:shape w14:anchorId="29F4F979" id="Text Box 10" o:spid="_x0000_s1032" type="#_x0000_t202" style="position:absolute;margin-left:29.4pt;margin-top:65.4pt;width:174pt;height:30pt;z-index:251672576;visibility:visible;mso-wrap-style:square;mso-height-percent:0;mso-wrap-distance-left:9pt;mso-wrap-distance-top:0;mso-wrap-distance-right:9pt;mso-wrap-distance-bottom:0;mso-position-horizontal:absolute;mso-position-horizontal-relative:text;mso-position-vertical:absolute;mso-position-vertical-relative:text;mso-height-percent:0;mso-height-relative:margin;v-text-anchor:top" o:gfxdata="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" fillcolor="white [3212]" strokecolor="white [3212]" strokeweight=".5pt">
+              <v:shape w14:anchorId="29F4F979" id="Text Box 10" o:spid="_x0000_s1049" type="#_x0000_t202" style="position:absolute;margin-left:29.4pt;margin-top:65.4pt;width:174pt;height:30pt;z-index:251671552;visibility:visible;mso-wrap-style:square;mso-height-percent:0;mso-wrap-distance-left:9pt;mso-wrap-distance-top:0;mso-wrap-distance-right:9pt;mso-wrap-distance-bottom:0;mso-position-horizontal:absolute;mso-position-horizontal-relative:text;mso-position-vertical:absolute;mso-position-vertical-relative:text;mso-height-percent:0;mso-height-relative:margin;v-text-anchor:top" o:gfxdata="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" fillcolor="white [3212]" strokecolor="white [3212]" strokeweight=".5pt">
                 <v:textbox>
                   <w:txbxContent>
                     <w:p>
@@ -795,7 +3742,7 @@
         <mc:AlternateContent>
           <mc:Choice Requires="wps">
             <w:drawing>
-              <wp:anchor distT="0" distB="0" distL="114300" distR="114300" simplePos="0" relativeHeight="251666432" behindDoc="0" locked="0" layoutInCell="1" allowOverlap="1" wp14:anchorId="6E469FBE" wp14:editId="266B218E">
+              <wp:anchor distT="0" distB="0" distL="114300" distR="114300" simplePos="0" relativeHeight="251665408" behindDoc="0" locked="0" layoutInCell="1" allowOverlap="1" wp14:anchorId="6E469FBE" wp14:editId="266B218E">
                 <wp:simplePos x="0" y="0"/>
                 <wp:positionH relativeFrom="column">
                   <wp:posOffset>2834640</wp:posOffset>
@@ -881,7 +3828,7 @@
           </mc:Choice>
           <mc:Fallback>
             <w:pict>
-              <v:shape w14:anchorId="6E469FBE" id="Text Box 6" o:spid="_x0000_s1033" type="#_x0000_t202" style="position:absolute;margin-left:223.2pt;margin-top:124.2pt;width:70.8pt;height:31.8pt;z-index:251666432;visibility:visible;mso-wrap-style:square;mso-width-percent:0;mso-height-percent:0;mso-wrap-distance-left:9pt;mso-wrap-distance-top:0;mso-wrap-distance-right:9pt;mso-wrap-distance-bottom:0;mso-position-horizontal:absolute;mso-position-horizontal-relative:text;mso-position-vertical:absolute;mso-position-vertical-relative:text;mso-width-percent:0;mso-height-percent:0;mso-width-relative:margin;mso-height-relative:margin;v-text-anchor:top" o:gfxdata="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" filled="f" strokecolor="white [3212]" strokeweight=".5pt">
+              <v:shape w14:anchorId="6E469FBE" id="Text Box 6" o:spid="_x0000_s1050" type="#_x0000_t202" style="position:absolute;margin-left:223.2pt;margin-top:124.2pt;width:70.8pt;height:31.8pt;z-index:251665408;visibility:visible;mso-wrap-style:square;mso-width-percent:0;mso-height-percent:0;mso-wrap-distance-left:9pt;mso-wrap-distance-top:0;mso-wrap-distance-right:9pt;mso-wrap-distance-bottom:0;mso-position-horizontal:absolute;mso-position-horizontal-relative:text;mso-position-vertical:absolute;mso-position-vertical-relative:text;mso-width-percent:0;mso-height-percent:0;mso-width-relative:margin;mso-height-relative:margin;v-text-anchor:top" o:gfxdata="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" filled="f" strokecolor="white [3212]" strokeweight=".5pt">
                 <v:textbox>
                   <w:txbxContent>
                     <w:p>
@@ -913,7 +3860,7 @@
         <mc:AlternateContent>
           <mc:Choice Requires="wps">
             <w:drawing>
-              <wp:anchor distT="0" distB="0" distL="114300" distR="114300" simplePos="0" relativeHeight="251660288" behindDoc="0" locked="0" layoutInCell="1" allowOverlap="1">
+              <wp:anchor distT="0" distB="0" distL="114300" distR="114300" simplePos="0" relativeHeight="251659264" behindDoc="0" locked="0" layoutInCell="1" allowOverlap="1">
                 <wp:simplePos x="0" y="0"/>
                 <wp:positionH relativeFrom="column">
                   <wp:posOffset>1074420</wp:posOffset>
@@ -1015,7 +3962,7 @@
           </mc:Choice>
           <mc:Fallback>
             <w:pict>
-              <v:shape id="Text Box 2" o:spid="_x0000_s1034" type="#_x0000_t202" style="position:absolute;margin-left:84.6pt;margin-top:132.6pt;width:174pt;height:59.4pt;z-index:251660288;visibility:visible;mso-wrap-style:square;mso-wrap-distance-left:9pt;mso-wrap-distance-top:0;mso-wrap-distance-right:9pt;mso-wrap-distance-bottom:0;mso-position-horizontal:absolute;mso-position-horizontal-relative:text;mso-position-vertical:absolute;mso-position-vertical-relative:text;v-text-anchor:top" o:gfxdata="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" filled="f" strokecolor="white [3212]" strokeweight=".5pt">
+              <v:shape id="Text Box 2" o:spid="_x0000_s1051" type="#_x0000_t202" style="position:absolute;margin-left:84.6pt;margin-top:132.6pt;width:174pt;height:59.4pt;z-index:251659264;visibility:visible;mso-wrap-style:square;mso-wrap-distance-left:9pt;mso-wrap-distance-top:0;mso-wrap-distance-right:9pt;mso-wrap-distance-bottom:0;mso-position-horizontal:absolute;mso-position-horizontal-relative:text;mso-position-vertical:absolute;mso-position-vertical-relative:text;v-text-anchor:top" o:gfxdata="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" filled="f" strokecolor="white [3212]" strokeweight=".5pt">
                 <v:textbox>
                   <w:txbxContent>
                     <w:p>
@@ -1067,7 +4014,7 @@
           <w:noProof/>
         </w:rPr>
         <w:drawing>
-          <wp:anchor distT="0" distB="0" distL="114300" distR="114300" simplePos="0" relativeHeight="251662336" behindDoc="0" locked="0" layoutInCell="1" allowOverlap="1">
+          <wp:anchor distT="0" distB="0" distL="114300" distR="114300" simplePos="0" relativeHeight="251661312" behindDoc="0" locked="0" layoutInCell="1" allowOverlap="1">
             <wp:simplePos x="0" y="0"/>
             <wp:positionH relativeFrom="column">
               <wp:posOffset>3771900</wp:posOffset>
@@ -1092,7 +4039,7 @@
                     </pic:cNvPicPr>
                   </pic:nvPicPr>
                   <pic:blipFill>
-                    <a:blip r:embed="rId4">
+                    <a:blip r:embed="rId6">
                       <a:extLst>
                         <a:ext uri="{28A0092B-C50C-407E-A947-70E740481C1C}">
                           <a14:useLocalDpi xmlns:a14="http://schemas.microsoft.com/office/drawing/2010/main" val="0"/>
@@ -1130,7 +4077,7 @@
         <mc:AlternateContent>
           <mc:Choice Requires="wps">
             <w:drawing>
-              <wp:anchor distT="0" distB="0" distL="114300" distR="114300" simplePos="0" relativeHeight="251661312" behindDoc="0" locked="0" layoutInCell="1" allowOverlap="1">
+              <wp:anchor distT="0" distB="0" distL="114300" distR="114300" simplePos="0" relativeHeight="251660288" behindDoc="0" locked="0" layoutInCell="1" allowOverlap="1">
                 <wp:simplePos x="0" y="0"/>
                 <wp:positionH relativeFrom="column">
                   <wp:posOffset>2636520</wp:posOffset>
@@ -1185,11 +4132,7 @@
           </mc:Choice>
           <mc:Fallback>
             <w:pict>
-              <v:shapetype w14:anchorId="2ADA448D" id="_x0000_t32" coordsize="21600,21600" o:spt="32" o:oned="t" path="m,l21600,21600e" filled="f">
-                <v:path arrowok="t" fillok="f" o:connecttype="none"/>
-                <o:lock v:ext="edit" shapetype="t"/>
-              </v:shapetype>
-              <v:shape id="Straight Arrow Connector 3" o:spid="_x0000_s1026" type="#_x0000_t32" style="position:absolute;margin-left:207.6pt;margin-top:147.6pt;width:81pt;height:0;z-index:251661312;visibility:visible;mso-wrap-style:square;mso-wrap-distance-left:9pt;mso-wrap-distance-top:0;mso-wrap-distance-right:9pt;mso-wrap-distance-bottom:0;mso-position-horizontal:absolute;mso-position-horizontal-relative:text;mso-position-vertical:absolute;mso-position-vertical-relative:text" o:gfxdata="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" strokecolor="black [3213]" strokeweight="1.5pt">
+              <v:shape w14:anchorId="31A33192" id="Straight Arrow Connector 3" o:spid="_x0000_s1026" type="#_x0000_t32" style="position:absolute;margin-left:207.6pt;margin-top:147.6pt;width:81pt;height:0;z-index:251660288;visibility:visible;mso-wrap-style:square;mso-wrap-distance-left:9pt;mso-wrap-distance-top:0;mso-wrap-distance-right:9pt;mso-wrap-distance-bottom:0;mso-position-horizontal:absolute;mso-position-horizontal-relative:text;mso-position-vertical:absolute;mso-position-vertical-relative:text" o:gfxdata="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" strokecolor="black [3213]" strokeweight="1.5pt">
                 <v:stroke endarrow="block" joinstyle="miter"/>
               </v:shape>
             </w:pict>
@@ -1201,10 +4144,10 @@
           <w:noProof/>
         </w:rPr>
         <w:drawing>
-          <wp:inline distT="0" distB="0" distL="0" distR="0">
+          <wp:inline distT="0" distB="0" distL="0" distR="0" wp14:anchorId="7772FC77" wp14:editId="114C6525">
             <wp:extent cx="1104900" cy="1706880"/>
             <wp:effectExtent l="0" t="0" r="0" b="7620"/>
-            <wp:docPr id="1" name="Picture 1" descr="C:\Users\Susmita Sitaula\Desktop\Prabesh\web-prjct\chemistry-website\public\reaction-image\compounds\chlorobenzene.png"/>
+            <wp:docPr id="8" name="Picture 8" descr="C:\Users\Susmita Sitaula\Desktop\Prabesh\web-prjct\chemistry-website\public\reaction-image\compounds\chlorobenzene.png"/>
             <wp:cNvGraphicFramePr>
               <a:graphicFrameLocks xmlns:a="http://schemas.openxmlformats.org/drawingml/2006/main" noChangeAspect="1"/>
             </wp:cNvGraphicFramePr>
@@ -1218,7 +4161,7 @@
                     </pic:cNvPicPr>
                   </pic:nvPicPr>
                   <pic:blipFill>
-                    <a:blip r:embed="rId4">
+                    <a:blip r:embed="rId6">
                       <a:extLst>
                         <a:ext uri="{28A0092B-C50C-407E-A947-70E740481C1C}">
                           <a14:useLocalDpi xmlns:a14="http://schemas.microsoft.com/office/drawing/2010/main" val="0"/>
@@ -1253,64 +4196,10 @@
         <w:rPr>
           <w:noProof/>
         </w:rPr>
-        <w:drawing>
-          <wp:inline distT="0" distB="0" distL="0" distR="0">
-            <wp:extent cx="5943600" cy="2350269"/>
-            <wp:effectExtent l="0" t="0" r="0" b="0"/>
-            <wp:docPr id="15" name="Picture 15" descr="Wurtz Fittig Reaction Mechanism 1"/>
-            <wp:cNvGraphicFramePr>
-              <a:graphicFrameLocks xmlns:a="http://schemas.openxmlformats.org/drawingml/2006/main" noChangeAspect="1"/>
-            </wp:cNvGraphicFramePr>
-            <a:graphic xmlns:a="http://schemas.openxmlformats.org/drawingml/2006/main">
-              <a:graphicData uri="http://schemas.openxmlformats.org/drawingml/2006/picture">
-                <pic:pic xmlns:pic="http://schemas.openxmlformats.org/drawingml/2006/picture">
-                  <pic:nvPicPr>
-                    <pic:cNvPr id="0" name="Picture 4" descr="Wurtz Fittig Reaction Mechanism 1"/>
-                    <pic:cNvPicPr>
-                      <a:picLocks noChangeAspect="1" noChangeArrowheads="1"/>
-                    </pic:cNvPicPr>
-                  </pic:nvPicPr>
-                  <pic:blipFill>
-                    <a:blip r:embed="rId5">
-                      <a:extLst>
-                        <a:ext uri="{28A0092B-C50C-407E-A947-70E740481C1C}">
-                          <a14:useLocalDpi xmlns:a14="http://schemas.microsoft.com/office/drawing/2010/main" val="0"/>
-                        </a:ext>
-                      </a:extLst>
-                    </a:blip>
-                    <a:srcRect/>
-                    <a:stretch>
-                      <a:fillRect/>
-                    </a:stretch>
-                  </pic:blipFill>
-                  <pic:spPr bwMode="auto">
-                    <a:xfrm>
-                      <a:off x="0" y="0"/>
-                      <a:ext cx="5943600" cy="2350269"/>
-                    </a:xfrm>
-                    <a:prstGeom prst="rect">
-                      <a:avLst/>
-                    </a:prstGeom>
-                    <a:noFill/>
-                    <a:ln>
-                      <a:noFill/>
-                    </a:ln>
-                  </pic:spPr>
-                </pic:pic>
-              </a:graphicData>
-            </a:graphic>
-          </wp:inline>
-        </w:drawing>
-      </w:r>
-      <w:r>
-        <w:rPr>
-          <w:noProof/>
-        </w:rPr>
-        <w:lastRenderedPageBreak/>
         <mc:AlternateContent>
           <mc:Choice Requires="wps">
             <w:drawing>
-              <wp:anchor distT="0" distB="0" distL="114300" distR="114300" simplePos="0" relativeHeight="251683840" behindDoc="0" locked="0" layoutInCell="1" allowOverlap="1">
+              <wp:anchor distT="0" distB="0" distL="114300" distR="114300" simplePos="0" relativeHeight="251682816" behindDoc="0" locked="0" layoutInCell="1" allowOverlap="1">
                 <wp:simplePos x="0" y="0"/>
                 <wp:positionH relativeFrom="column">
                   <wp:posOffset>5036820</wp:posOffset>
@@ -1376,7 +4265,7 @@
           </mc:Choice>
           <mc:Fallback>
             <w:pict>
-              <v:shape id="Text Box 19" o:spid="_x0000_s1035" type="#_x0000_t202" style="position:absolute;margin-left:396.6pt;margin-top:267.6pt;width:81pt;height:57pt;z-index:251683840;visibility:visible;mso-wrap-style:square;mso-wrap-distance-left:9pt;mso-wrap-distance-top:0;mso-wrap-distance-right:9pt;mso-wrap-distance-bottom:0;mso-position-horizontal:absolute;mso-position-horizontal-relative:text;mso-position-vertical:absolute;mso-position-vertical-relative:text;v-text-anchor:top" o:gfxdata="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" fillcolor="white [3212]" stroked="f" strokeweight=".5pt">
+              <v:shape id="Text Box 19" o:spid="_x0000_s1052" type="#_x0000_t202" style="position:absolute;margin-left:396.6pt;margin-top:267.6pt;width:81pt;height:57pt;z-index:251682816;visibility:visible;mso-wrap-style:square;mso-wrap-distance-left:9pt;mso-wrap-distance-top:0;mso-wrap-distance-right:9pt;mso-wrap-distance-bottom:0;mso-position-horizontal:absolute;mso-position-horizontal-relative:text;mso-position-vertical:absolute;mso-position-vertical-relative:text;v-text-anchor:top" o:gfxdata="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" fillcolor="white [3212]" stroked="f" strokeweight=".5pt">
                 <v:textbox>
                   <w:txbxContent>
                     <w:p/>
@@ -1392,10 +4281,295 @@
           <w:noProof/>
         </w:rPr>
         <w:drawing>
-          <wp:inline distT="0" distB="0" distL="0" distR="0" wp14:anchorId="442F3622" wp14:editId="623C8B3E">
-            <wp:extent cx="5943600" cy="2914015"/>
-            <wp:effectExtent l="0" t="0" r="0" b="635"/>
-            <wp:docPr id="12" name="Picture 12" descr="The Radical Mechanism"/>
+          <wp:anchor distT="0" distB="0" distL="0" distR="0" simplePos="0" relativeHeight="251658240" behindDoc="1" locked="0" layoutInCell="1" allowOverlap="1" wp14:anchorId="3BD04A04" wp14:editId="40B44EEC">
+            <wp:simplePos x="0" y="0"/>
+            <wp:positionH relativeFrom="margin">
+              <wp:align>left</wp:align>
+            </wp:positionH>
+            <wp:positionV relativeFrom="paragraph">
+              <wp:posOffset>281940</wp:posOffset>
+            </wp:positionV>
+            <wp:extent cx="3521017" cy="533400"/>
+            <wp:effectExtent l="0" t="0" r="3810" b="0"/>
+            <wp:wrapTopAndBottom/>
+            <wp:docPr id="7" name="Image 7"/>
+            <wp:cNvGraphicFramePr>
+              <a:graphicFrameLocks xmlns:a="http://schemas.openxmlformats.org/drawingml/2006/main"/>
+            </wp:cNvGraphicFramePr>
+            <a:graphic xmlns:a="http://schemas.openxmlformats.org/drawingml/2006/main">
+              <a:graphicData uri="http://schemas.openxmlformats.org/drawingml/2006/picture">
+                <pic:pic xmlns:pic="http://schemas.openxmlformats.org/drawingml/2006/picture">
+                  <pic:nvPicPr>
+                    <pic:cNvPr id="7" name="Image 7"/>
+                    <pic:cNvPicPr/>
+                  </pic:nvPicPr>
+                  <pic:blipFill>
+                    <a:blip r:embed="rId8" cstate="print"/>
+                    <a:stretch>
+                      <a:fillRect/>
+                    </a:stretch>
+                  </pic:blipFill>
+                  <pic:spPr>
+                    <a:xfrm>
+                      <a:off x="0" y="0"/>
+                      <a:ext cx="3521017" cy="533400"/>
+                    </a:xfrm>
+                    <a:prstGeom prst="rect">
+                      <a:avLst/>
+                    </a:prstGeom>
+                  </pic:spPr>
+                </pic:pic>
+              </a:graphicData>
+            </a:graphic>
+          </wp:anchor>
+        </w:drawing>
+      </w:r>
+    </w:p>
+    <w:p/>
+    <w:p/>
+    <w:p/>
+    <w:p/>
+    <w:p/>
+    <w:p/>
+    <w:p/>
+    <w:p/>
+    <w:p/>
+    <w:p/>
+    <w:p>
+      <w:pPr>
+        <w:tabs>
+          <w:tab w:val="left" w:pos="3852"/>
+        </w:tabs>
+      </w:pPr>
+      <w:r>
+        <w:rPr>
+          <w:noProof/>
+        </w:rPr>
+        <mc:AlternateContent>
+          <mc:Choice Requires="wps">
+            <w:drawing>
+              <wp:anchor distT="0" distB="0" distL="114300" distR="114300" simplePos="0" relativeHeight="251738112" behindDoc="0" locked="0" layoutInCell="1" allowOverlap="1" wp14:anchorId="503562D0" wp14:editId="2B1CB8F4">
+                <wp:simplePos x="0" y="0"/>
+                <wp:positionH relativeFrom="margin">
+                  <wp:posOffset>3596640</wp:posOffset>
+                </wp:positionH>
+                <wp:positionV relativeFrom="paragraph">
+                  <wp:posOffset>45720</wp:posOffset>
+                </wp:positionV>
+                <wp:extent cx="3002280" cy="693420"/>
+                <wp:effectExtent l="0" t="0" r="26670" b="11430"/>
+                <wp:wrapNone/>
+                <wp:docPr id="60" name="Text Box 60"/>
+                <wp:cNvGraphicFramePr/>
+                <a:graphic xmlns:a="http://schemas.openxmlformats.org/drawingml/2006/main">
+                  <a:graphicData uri="http://schemas.microsoft.com/office/word/2010/wordprocessingShape">
+                    <wps:wsp>
+                      <wps:cNvSpPr txBox="1"/>
+                      <wps:spPr>
+                        <a:xfrm>
+                          <a:off x="0" y="0"/>
+                          <a:ext cx="3002280" cy="693420"/>
+                        </a:xfrm>
+                        <a:prstGeom prst="rect">
+                          <a:avLst/>
+                        </a:prstGeom>
+                        <a:solidFill>
+                          <a:schemeClr val="bg1"/>
+                        </a:solidFill>
+                        <a:ln w="6350">
+                          <a:solidFill>
+                            <a:schemeClr val="bg1"/>
+                          </a:solidFill>
+                        </a:ln>
+                        <a:effectLst/>
+                      </wps:spPr>
+                      <wps:style>
+                        <a:lnRef idx="0">
+                          <a:schemeClr val="accent1"/>
+                        </a:lnRef>
+                        <a:fillRef idx="0">
+                          <a:schemeClr val="accent1"/>
+                        </a:fillRef>
+                        <a:effectRef idx="0">
+                          <a:schemeClr val="accent1"/>
+                        </a:effectRef>
+                        <a:fontRef idx="minor">
+                          <a:schemeClr val="dk1"/>
+                        </a:fontRef>
+                      </wps:style>
+                      <wps:txbx>
+                        <w:txbxContent>
+                          <w:p>
+                            <w:pPr>
+                              <w:rPr>
+                                <w:sz w:val="28"/>
+                                <w:szCs w:val="28"/>
+                              </w:rPr>
+                            </w:pPr>
+                            <w:r>
+                              <w:rPr>
+                                <w:noProof/>
+                              </w:rPr>
+                              <w:drawing>
+                                <wp:inline distT="0" distB="0" distL="0" distR="0" wp14:anchorId="6114846F" wp14:editId="6B2989A3">
+                                  <wp:extent cx="2813050" cy="1080139"/>
+                                  <wp:effectExtent l="0" t="0" r="6350" b="5715"/>
+                                  <wp:docPr id="59" name="Picture 59" descr="2,4-Dinitrophenylhydrazine"/>
+                                  <wp:cNvGraphicFramePr>
+                                    <a:graphicFrameLocks xmlns:a="http://schemas.openxmlformats.org/drawingml/2006/main" noChangeAspect="1"/>
+                                  </wp:cNvGraphicFramePr>
+                                  <a:graphic xmlns:a="http://schemas.openxmlformats.org/drawingml/2006/main">
+                                    <a:graphicData uri="http://schemas.openxmlformats.org/drawingml/2006/picture">
+                                      <pic:pic xmlns:pic="http://schemas.openxmlformats.org/drawingml/2006/picture">
+                                        <pic:nvPicPr>
+                                          <pic:cNvPr id="0" name="Picture 6" descr="2,4-Dinitrophenylhydrazine"/>
+                                          <pic:cNvPicPr>
+                                            <a:picLocks noChangeAspect="1" noChangeArrowheads="1"/>
+                                          </pic:cNvPicPr>
+                                        </pic:nvPicPr>
+                                        <pic:blipFill>
+                                          <a:blip r:embed="rId9">
+                                            <a:extLst>
+                                              <a:ext uri="{28A0092B-C50C-407E-A947-70E740481C1C}">
+                                                <a14:useLocalDpi xmlns:a14="http://schemas.microsoft.com/office/drawing/2010/main" val="0"/>
+                                              </a:ext>
+                                            </a:extLst>
+                                          </a:blip>
+                                          <a:srcRect/>
+                                          <a:stretch>
+                                            <a:fillRect/>
+                                          </a:stretch>
+                                        </pic:blipFill>
+                                        <pic:spPr bwMode="auto">
+                                          <a:xfrm>
+                                            <a:off x="0" y="0"/>
+                                            <a:ext cx="2813050" cy="1080139"/>
+                                          </a:xfrm>
+                                          <a:prstGeom prst="rect">
+                                            <a:avLst/>
+                                          </a:prstGeom>
+                                          <a:noFill/>
+                                          <a:ln>
+                                            <a:noFill/>
+                                          </a:ln>
+                                        </pic:spPr>
+                                      </pic:pic>
+                                    </a:graphicData>
+                                  </a:graphic>
+                                </wp:inline>
+                              </w:drawing>
+                            </w:r>
+                          </w:p>
+                        </w:txbxContent>
+                      </wps:txbx>
+                      <wps:bodyPr rot="0" spcFirstLastPara="0" vertOverflow="overflow" horzOverflow="overflow" vert="horz" wrap="square" lIns="91440" tIns="45720" rIns="91440" bIns="45720" numCol="1" spcCol="0" rtlCol="0" fromWordArt="0" anchor="t" anchorCtr="0" forceAA="0" compatLnSpc="1">
+                        <a:prstTxWarp prst="textNoShape">
+                          <a:avLst/>
+                        </a:prstTxWarp>
+                        <a:noAutofit/>
+                      </wps:bodyPr>
+                    </wps:wsp>
+                  </a:graphicData>
+                </a:graphic>
+                <wp14:sizeRelH relativeFrom="margin">
+                  <wp14:pctWidth>0</wp14:pctWidth>
+                </wp14:sizeRelH>
+                <wp14:sizeRelV relativeFrom="margin">
+                  <wp14:pctHeight>0</wp14:pctHeight>
+                </wp14:sizeRelV>
+              </wp:anchor>
+            </w:drawing>
+          </mc:Choice>
+          <mc:Fallback>
+            <w:pict>
+              <v:shape w14:anchorId="503562D0" id="Text Box 60" o:spid="_x0000_s1053" type="#_x0000_t202" style="position:absolute;margin-left:283.2pt;margin-top:3.6pt;width:236.4pt;height:54.6pt;z-index:251738112;visibility:visible;mso-wrap-style:square;mso-width-percent:0;mso-height-percent:0;mso-wrap-distance-left:9pt;mso-wrap-distance-top:0;mso-wrap-distance-right:9pt;mso-wrap-distance-bottom:0;mso-position-horizontal:absolute;mso-position-horizontal-relative:margin;mso-position-vertical:absolute;mso-position-vertical-relative:text;mso-width-percent:0;mso-height-percent:0;mso-width-relative:margin;mso-height-relative:margin;v-text-anchor:top" o:gfxdata="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" fillcolor="white [3212]" strokecolor="white [3212]" strokeweight=".5pt">
+                <v:textbox>
+                  <w:txbxContent>
+                    <w:p>
+                      <w:pPr>
+                        <w:rPr>
+                          <w:sz w:val="28"/>
+                          <w:szCs w:val="28"/>
+                        </w:rPr>
+                      </w:pPr>
+                      <w:r>
+                        <w:rPr>
+                          <w:noProof/>
+                        </w:rPr>
+                        <w:drawing>
+                          <wp:inline distT="0" distB="0" distL="0" distR="0" wp14:anchorId="6114846F" wp14:editId="6B2989A3">
+                            <wp:extent cx="2813050" cy="1080139"/>
+                            <wp:effectExtent l="0" t="0" r="6350" b="5715"/>
+                            <wp:docPr id="59" name="Picture 59" descr="2,4-Dinitrophenylhydrazine"/>
+                            <wp:cNvGraphicFramePr>
+                              <a:graphicFrameLocks xmlns:a="http://schemas.openxmlformats.org/drawingml/2006/main" noChangeAspect="1"/>
+                            </wp:cNvGraphicFramePr>
+                            <a:graphic xmlns:a="http://schemas.openxmlformats.org/drawingml/2006/main">
+                              <a:graphicData uri="http://schemas.openxmlformats.org/drawingml/2006/picture">
+                                <pic:pic xmlns:pic="http://schemas.openxmlformats.org/drawingml/2006/picture">
+                                  <pic:nvPicPr>
+                                    <pic:cNvPr id="0" name="Picture 6" descr="2,4-Dinitrophenylhydrazine"/>
+                                    <pic:cNvPicPr>
+                                      <a:picLocks noChangeAspect="1" noChangeArrowheads="1"/>
+                                    </pic:cNvPicPr>
+                                  </pic:nvPicPr>
+                                  <pic:blipFill>
+                                    <a:blip r:embed="rId9">
+                                      <a:extLst>
+                                        <a:ext uri="{28A0092B-C50C-407E-A947-70E740481C1C}">
+                                          <a14:useLocalDpi xmlns:a14="http://schemas.microsoft.com/office/drawing/2010/main" val="0"/>
+                                        </a:ext>
+                                      </a:extLst>
+                                    </a:blip>
+                                    <a:srcRect/>
+                                    <a:stretch>
+                                      <a:fillRect/>
+                                    </a:stretch>
+                                  </pic:blipFill>
+                                  <pic:spPr bwMode="auto">
+                                    <a:xfrm>
+                                      <a:off x="0" y="0"/>
+                                      <a:ext cx="2813050" cy="1080139"/>
+                                    </a:xfrm>
+                                    <a:prstGeom prst="rect">
+                                      <a:avLst/>
+                                    </a:prstGeom>
+                                    <a:noFill/>
+                                    <a:ln>
+                                      <a:noFill/>
+                                    </a:ln>
+                                  </pic:spPr>
+                                </pic:pic>
+                              </a:graphicData>
+                            </a:graphic>
+                          </wp:inline>
+                        </w:drawing>
+                      </w:r>
+                    </w:p>
+                  </w:txbxContent>
+                </v:textbox>
+                <w10:wrap anchorx="margin"/>
+              </v:shape>
+            </w:pict>
+          </mc:Fallback>
+        </mc:AlternateContent>
+      </w:r>
+      <w:r>
+        <w:tab/>
+      </w:r>
+    </w:p>
+    <w:p/>
+    <w:p>
+      <w:r>
+        <w:rPr>
+          <w:noProof/>
+        </w:rPr>
+        <w:lastRenderedPageBreak/>
+        <w:drawing>
+          <wp:inline distT="0" distB="0" distL="0" distR="0">
+            <wp:extent cx="5943600" cy="2607065"/>
+            <wp:effectExtent l="0" t="0" r="0" b="3175"/>
+            <wp:docPr id="61" name="Picture 61" descr="24 DNP Test 24 Dinitrophenylhydrazine 01"/>
             <wp:cNvGraphicFramePr>
               <a:graphicFrameLocks xmlns:a="http://schemas.openxmlformats.org/drawingml/2006/main" noChangeAspect="1"/>
             </wp:cNvGraphicFramePr>
@@ -1403,13 +4577,13 @@
               <a:graphicData uri="http://schemas.openxmlformats.org/drawingml/2006/picture">
                 <pic:pic xmlns:pic="http://schemas.openxmlformats.org/drawingml/2006/picture">
                   <pic:nvPicPr>
-                    <pic:cNvPr id="0" name="Picture 2" descr="The Radical Mechanism"/>
+                    <pic:cNvPr id="0" name="Picture 8" descr="24 DNP Test 24 Dinitrophenylhydrazine 01"/>
                     <pic:cNvPicPr>
                       <a:picLocks noChangeAspect="1" noChangeArrowheads="1"/>
                     </pic:cNvPicPr>
                   </pic:nvPicPr>
                   <pic:blipFill>
-                    <a:blip r:embed="rId6">
+                    <a:blip r:embed="rId10">
                       <a:extLst>
                         <a:ext uri="{28A0092B-C50C-407E-A947-70E740481C1C}">
                           <a14:useLocalDpi xmlns:a14="http://schemas.microsoft.com/office/drawing/2010/main" val="0"/>
@@ -1424,7 +4598,7 @@
                   <pic:spPr bwMode="auto">
                     <a:xfrm>
                       <a:off x="0" y="0"/>
-                      <a:ext cx="5943600" cy="2914015"/>
+                      <a:ext cx="5943600" cy="2607065"/>
                     </a:xfrm>
                     <a:prstGeom prst="rect">
                       <a:avLst/>
@@ -1440,6 +4614,17 @@
           </wp:inline>
         </w:drawing>
       </w:r>
+    </w:p>
+    <w:p/>
+    <w:p/>
+    <w:p/>
+    <w:p/>
+    <w:p>
+      <w:pPr>
+        <w:tabs>
+          <w:tab w:val="left" w:pos="7980"/>
+        </w:tabs>
+      </w:pPr>
       <w:r>
         <w:rPr>
           <w:noProof/>
@@ -1447,13 +4632,13 @@
         <mc:AlternateContent>
           <mc:Choice Requires="wps">
             <w:drawing>
-              <wp:anchor distT="0" distB="0" distL="114300" distR="114300" simplePos="0" relativeHeight="251685888" behindDoc="0" locked="0" layoutInCell="1" allowOverlap="1" wp14:anchorId="14F5FBC5" wp14:editId="3BC877B4">
+              <wp:anchor distT="0" distB="0" distL="114300" distR="114300" simplePos="0" relativeHeight="251740160" behindDoc="0" locked="0" layoutInCell="1" allowOverlap="1" wp14:anchorId="37645E34" wp14:editId="207EC0B1">
                 <wp:simplePos x="0" y="0"/>
                 <wp:positionH relativeFrom="margin">
-                  <wp:align>right</wp:align>
+                  <wp:posOffset>4983480</wp:posOffset>
                 </wp:positionH>
                 <wp:positionV relativeFrom="paragraph">
-                  <wp:posOffset>6012180</wp:posOffset>
+                  <wp:posOffset>8255</wp:posOffset>
                 </wp:positionV>
                 <wp:extent cx="1028700" cy="723900"/>
                 <wp:effectExtent l="0" t="0" r="0" b="0"/>
@@ -1496,10 +4681,7 @@
                       </wps:style>
                       <wps:txbx>
                         <w:txbxContent>
-                          <w:p>
-                            <w:bookmarkStart w:id="0" w:name="_GoBack"/>
-                            <w:bookmarkEnd w:id="0"/>
-                          </w:p>
+                          <w:p/>
                         </w:txbxContent>
                       </wps:txbx>
                       <wps:bodyPr rot="0" spcFirstLastPara="0" vertOverflow="overflow" horzOverflow="overflow" vert="horz" wrap="square" lIns="91440" tIns="45720" rIns="91440" bIns="45720" numCol="1" spcCol="0" rtlCol="0" fromWordArt="0" anchor="t" anchorCtr="0" forceAA="0" compatLnSpc="1">
@@ -1516,13 +4698,10 @@
           </mc:Choice>
           <mc:Fallback>
             <w:pict>
-              <v:shape w14:anchorId="14F5FBC5" id="Text Box 20" o:spid="_x0000_s1036" type="#_x0000_t202" style="position:absolute;margin-left:29.8pt;margin-top:473.4pt;width:81pt;height:57pt;z-index:251685888;visibility:visible;mso-wrap-style:square;mso-wrap-distance-left:9pt;mso-wrap-distance-top:0;mso-wrap-distance-right:9pt;mso-wrap-distance-bottom:0;mso-position-horizontal:right;mso-position-horizontal-relative:margin;mso-position-vertical:absolute;mso-position-vertical-relative:text;v-text-anchor:top" o:gfxdata="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" fillcolor="white [3212]" stroked="f" strokeweight=".5pt">
+              <v:shape w14:anchorId="37645E34" id="Text Box 20" o:spid="_x0000_s1054" type="#_x0000_t202" style="position:absolute;margin-left:392.4pt;margin-top:.65pt;width:81pt;height:57pt;z-index:251740160;visibility:visible;mso-wrap-style:square;mso-wrap-distance-left:9pt;mso-wrap-distance-top:0;mso-wrap-distance-right:9pt;mso-wrap-distance-bottom:0;mso-position-horizontal:absolute;mso-position-horizontal-relative:margin;mso-position-vertical:absolute;mso-position-vertical-relative:text;v-text-anchor:top" o:gfxdata="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" fillcolor="white [3212]" stroked="f" strokeweight=".5pt">
                 <v:textbox>
                   <w:txbxContent>
-                    <w:p>
-                      <w:bookmarkStart w:id="1" w:name="_GoBack"/>
-                      <w:bookmarkEnd w:id="1"/>
-                    </w:p>
+                    <w:p/>
                   </w:txbxContent>
                 </v:textbox>
                 <w10:wrap anchorx="margin"/>
@@ -1532,14 +4711,17 @@
         </mc:AlternateContent>
       </w:r>
       <w:r>
+        <w:tab/>
+      </w:r>
+      <w:r>
         <w:rPr>
           <w:noProof/>
         </w:rPr>
         <w:drawing>
           <wp:inline distT="0" distB="0" distL="0" distR="0">
-            <wp:extent cx="5943600" cy="2914062"/>
-            <wp:effectExtent l="0" t="0" r="0" b="635"/>
-            <wp:docPr id="18" name="Picture 18" descr="The Radical Mechanism"/>
+            <wp:extent cx="5943600" cy="3254073"/>
+            <wp:effectExtent l="0" t="0" r="0" b="3810"/>
+            <wp:docPr id="62" name="Picture 62" descr="24 DNP Test 24 Dinitrophenylhydrazine 02"/>
             <wp:cNvGraphicFramePr>
               <a:graphicFrameLocks xmlns:a="http://schemas.openxmlformats.org/drawingml/2006/main" noChangeAspect="1"/>
             </wp:cNvGraphicFramePr>
@@ -1547,13 +4729,13 @@
               <a:graphicData uri="http://schemas.openxmlformats.org/drawingml/2006/picture">
                 <pic:pic xmlns:pic="http://schemas.openxmlformats.org/drawingml/2006/picture">
                   <pic:nvPicPr>
-                    <pic:cNvPr id="0" name="Picture 6" descr="The Radical Mechanism"/>
+                    <pic:cNvPr id="0" name="Picture 10" descr="24 DNP Test 24 Dinitrophenylhydrazine 02"/>
                     <pic:cNvPicPr>
                       <a:picLocks noChangeAspect="1" noChangeArrowheads="1"/>
                     </pic:cNvPicPr>
                   </pic:nvPicPr>
                   <pic:blipFill>
-                    <a:blip r:embed="rId6">
+                    <a:blip r:embed="rId11">
                       <a:extLst>
                         <a:ext uri="{28A0092B-C50C-407E-A947-70E740481C1C}">
                           <a14:useLocalDpi xmlns:a14="http://schemas.microsoft.com/office/drawing/2010/main" val="0"/>
@@ -1568,7 +4750,7 @@
                   <pic:spPr bwMode="auto">
                     <a:xfrm>
                       <a:off x="0" y="0"/>
-                      <a:ext cx="5943600" cy="2914062"/>
+                      <a:ext cx="5943600" cy="3254073"/>
                     </a:xfrm>
                     <a:prstGeom prst="rect">
                       <a:avLst/>
@@ -1584,54 +4766,8 @@
           </wp:inline>
         </w:drawing>
       </w:r>
-      <w:r>
-        <w:rPr>
-          <w:noProof/>
-        </w:rPr>
-        <w:drawing>
-          <wp:anchor distT="0" distB="0" distL="0" distR="0" simplePos="0" relativeHeight="251659264" behindDoc="1" locked="0" layoutInCell="1" allowOverlap="1" wp14:anchorId="3BD04A04" wp14:editId="40B44EEC">
-            <wp:simplePos x="0" y="0"/>
-            <wp:positionH relativeFrom="margin">
-              <wp:align>left</wp:align>
-            </wp:positionH>
-            <wp:positionV relativeFrom="paragraph">
-              <wp:posOffset>281940</wp:posOffset>
-            </wp:positionV>
-            <wp:extent cx="3521017" cy="533400"/>
-            <wp:effectExtent l="0" t="0" r="3810" b="0"/>
-            <wp:wrapTopAndBottom/>
-            <wp:docPr id="7" name="Image 7"/>
-            <wp:cNvGraphicFramePr>
-              <a:graphicFrameLocks xmlns:a="http://schemas.openxmlformats.org/drawingml/2006/main"/>
-            </wp:cNvGraphicFramePr>
-            <a:graphic xmlns:a="http://schemas.openxmlformats.org/drawingml/2006/main">
-              <a:graphicData uri="http://schemas.openxmlformats.org/drawingml/2006/picture">
-                <pic:pic xmlns:pic="http://schemas.openxmlformats.org/drawingml/2006/picture">
-                  <pic:nvPicPr>
-                    <pic:cNvPr id="7" name="Image 7"/>
-                    <pic:cNvPicPr/>
-                  </pic:nvPicPr>
-                  <pic:blipFill>
-                    <a:blip r:embed="rId7" cstate="print"/>
-                    <a:stretch>
-                      <a:fillRect/>
-                    </a:stretch>
-                  </pic:blipFill>
-                  <pic:spPr>
-                    <a:xfrm>
-                      <a:off x="0" y="0"/>
-                      <a:ext cx="3521017" cy="533400"/>
-                    </a:xfrm>
-                    <a:prstGeom prst="rect">
-                      <a:avLst/>
-                    </a:prstGeom>
-                  </pic:spPr>
-                </pic:pic>
-              </a:graphicData>
-            </a:graphic>
-          </wp:anchor>
-        </w:drawing>
-      </w:r>
+      <w:bookmarkStart w:id="0" w:name="_GoBack"/>
+      <w:bookmarkEnd w:id="0"/>
     </w:p>
     <w:sectPr>
       <w:pgSz w:w="12240" w:h="15840"/>
@@ -1641,6 +4777,56 @@
     </w:sectPr>
   </w:body>
 </w:document>
+</file>
+
+<file path=word/endnotes.xml><?xml version="1.0" encoding="utf-8"?>
+<w:endnotes xmlns:wpc="http://schemas.microsoft.com/office/word/2010/wordprocessingCanvas" xmlns:mc="http://schemas.openxmlformats.org/markup-compatibility/2006" xmlns:o="urn:schemas-microsoft-com:office:office" xmlns:r="http://schemas.openxmlformats.org/officeDocument/2006/relationships" xmlns:m="http://schemas.openxmlformats.org/officeDocument/2006/math" xmlns:v="urn:schemas-microsoft-com:vml" xmlns:wp14="http://schemas.microsoft.com/office/word/2010/wordprocessingDrawing" xmlns:wp="http://schemas.openxmlformats.org/drawingml/2006/wordprocessingDrawing" xmlns:w10="urn:schemas-microsoft-com:office:word" xmlns:w="http://schemas.openxmlformats.org/wordprocessingml/2006/main" xmlns:w14="http://schemas.microsoft.com/office/word/2010/wordml" xmlns:w15="http://schemas.microsoft.com/office/word/2012/wordml" xmlns:wpg="http://schemas.microsoft.com/office/word/2010/wordprocessingGroup" xmlns:wpi="http://schemas.microsoft.com/office/word/2010/wordprocessingInk" xmlns:wne="http://schemas.microsoft.com/office/word/2006/wordml" xmlns:wps="http://schemas.microsoft.com/office/word/2010/wordprocessingShape" mc:Ignorable="w14 w15 wp14">
+  <w:endnote w:type="separator" w:id="-1">
+    <w:p>
+      <w:pPr>
+        <w:spacing w:after="0" w:line="240" w:lineRule="auto"/>
+      </w:pPr>
+      <w:r>
+        <w:separator/>
+      </w:r>
+    </w:p>
+  </w:endnote>
+  <w:endnote w:type="continuationSeparator" w:id="0">
+    <w:p>
+      <w:pPr>
+        <w:spacing w:after="0" w:line="240" w:lineRule="auto"/>
+      </w:pPr>
+      <w:r>
+        <w:continuationSeparator/>
+      </w:r>
+    </w:p>
+  </w:endnote>
+</w:endnotes>
+</file>
+
+<file path=word/footnotes.xml><?xml version="1.0" encoding="utf-8"?>
+<w:footnotes xmlns:wpc="http://schemas.microsoft.com/office/word/2010/wordprocessingCanvas" xmlns:mc="http://schemas.openxmlformats.org/markup-compatibility/2006" xmlns:o="urn:schemas-microsoft-com:office:office" xmlns:r="http://schemas.openxmlformats.org/officeDocument/2006/relationships" xmlns:m="http://schemas.openxmlformats.org/officeDocument/2006/math" xmlns:v="urn:schemas-microsoft-com:vml" xmlns:wp14="http://schemas.microsoft.com/office/word/2010/wordprocessingDrawing" xmlns:wp="http://schemas.openxmlformats.org/drawingml/2006/wordprocessingDrawing" xmlns:w10="urn:schemas-microsoft-com:office:word" xmlns:w="http://schemas.openxmlformats.org/wordprocessingml/2006/main" xmlns:w14="http://schemas.microsoft.com/office/word/2010/wordml" xmlns:w15="http://schemas.microsoft.com/office/word/2012/wordml" xmlns:wpg="http://schemas.microsoft.com/office/word/2010/wordprocessingGroup" xmlns:wpi="http://schemas.microsoft.com/office/word/2010/wordprocessingInk" xmlns:wne="http://schemas.microsoft.com/office/word/2006/wordml" xmlns:wps="http://schemas.microsoft.com/office/word/2010/wordprocessingShape" mc:Ignorable="w14 w15 wp14">
+  <w:footnote w:type="separator" w:id="-1">
+    <w:p>
+      <w:pPr>
+        <w:spacing w:after="0" w:line="240" w:lineRule="auto"/>
+      </w:pPr>
+      <w:r>
+        <w:separator/>
+      </w:r>
+    </w:p>
+  </w:footnote>
+  <w:footnote w:type="continuationSeparator" w:id="0">
+    <w:p>
+      <w:pPr>
+        <w:spacing w:after="0" w:line="240" w:lineRule="auto"/>
+      </w:pPr>
+      <w:r>
+        <w:continuationSeparator/>
+      </w:r>
+    </w:p>
+  </w:footnote>
+</w:footnotes>
 </file>
 
 <file path=word/styles.xml><?xml version="1.0" encoding="utf-8"?>
@@ -2036,6 +5222,7 @@
   <w:style w:type="paragraph" w:default="1" w:styleId="Normal">
     <w:name w:val="Normal"/>
     <w:qFormat/>
+    <w:rsid w:val="009442B9"/>
   </w:style>
   <w:style w:type="character" w:default="1" w:styleId="DefaultParagraphFont">
     <w:name w:val="Default Paragraph Font"/>
@@ -2063,6 +5250,50 @@
     <w:uiPriority w:val="99"/>
     <w:semiHidden/>
     <w:unhideWhenUsed/>
+  </w:style>
+  <w:style w:type="paragraph" w:styleId="Header">
+    <w:name w:val="header"/>
+    <w:basedOn w:val="Normal"/>
+    <w:link w:val="HeaderChar"/>
+    <w:uiPriority w:val="99"/>
+    <w:unhideWhenUsed/>
+    <w:rsid w:val="007E6717"/>
+    <w:pPr>
+      <w:tabs>
+        <w:tab w:val="center" w:pos="4680"/>
+        <w:tab w:val="right" w:pos="9360"/>
+      </w:tabs>
+      <w:spacing w:after="0" w:line="240" w:lineRule="auto"/>
+    </w:pPr>
+  </w:style>
+  <w:style w:type="character" w:customStyle="1" w:styleId="HeaderChar">
+    <w:name w:val="Header Char"/>
+    <w:basedOn w:val="DefaultParagraphFont"/>
+    <w:link w:val="Header"/>
+    <w:uiPriority w:val="99"/>
+    <w:rsid w:val="007E6717"/>
+  </w:style>
+  <w:style w:type="paragraph" w:styleId="Footer">
+    <w:name w:val="footer"/>
+    <w:basedOn w:val="Normal"/>
+    <w:link w:val="FooterChar"/>
+    <w:uiPriority w:val="99"/>
+    <w:unhideWhenUsed/>
+    <w:rsid w:val="007E6717"/>
+    <w:pPr>
+      <w:tabs>
+        <w:tab w:val="center" w:pos="4680"/>
+        <w:tab w:val="right" w:pos="9360"/>
+      </w:tabs>
+      <w:spacing w:after="0" w:line="240" w:lineRule="auto"/>
+    </w:pPr>
+  </w:style>
+  <w:style w:type="character" w:customStyle="1" w:styleId="FooterChar">
+    <w:name w:val="Footer Char"/>
+    <w:basedOn w:val="DefaultParagraphFont"/>
+    <w:link w:val="Footer"/>
+    <w:uiPriority w:val="99"/>
+    <w:rsid w:val="007E6717"/>
   </w:style>
 </w:styles>
 </file>

</xml_diff>

<commit_message>
Carbyl amine test completed
</commit_message>
<xml_diff>
--- a/public/reaction-image/Doc1.docx
+++ b/public/reaction-image/Doc1.docx
@@ -8913,7 +8913,6 @@
         <w:rPr>
           <w:noProof/>
         </w:rPr>
-        <w:lastRenderedPageBreak/>
         <mc:AlternateContent>
           <mc:Choice Requires="wps">
             <w:drawing>
@@ -8998,7 +8997,6 @@
           </mc:Fallback>
         </mc:AlternateContent>
       </w:r>
-      <w:bookmarkStart w:id="0" w:name="_GoBack"/>
       <w:r>
         <w:rPr>
           <w:noProof/>
@@ -9052,7 +9050,116 @@
           </wp:inline>
         </w:drawing>
       </w:r>
-      <w:bookmarkEnd w:id="0"/>
+      <w:r>
+        <w:rPr>
+          <w:noProof/>
+          <w:sz w:val="20"/>
+        </w:rPr>
+        <w:lastRenderedPageBreak/>
+        <mc:AlternateContent>
+          <mc:Choice Requires="wps">
+            <w:drawing>
+              <wp:anchor distT="0" distB="0" distL="114300" distR="114300" simplePos="0" relativeHeight="251802624" behindDoc="0" locked="0" layoutInCell="1" allowOverlap="1" wp14:anchorId="7F1FCBD7" wp14:editId="01DBF690">
+                <wp:simplePos x="0" y="0"/>
+                <wp:positionH relativeFrom="column">
+                  <wp:posOffset>4709160</wp:posOffset>
+                </wp:positionH>
+                <wp:positionV relativeFrom="paragraph">
+                  <wp:posOffset>2444750</wp:posOffset>
+                </wp:positionV>
+                <wp:extent cx="2720340" cy="746760"/>
+                <wp:effectExtent l="0" t="0" r="3810" b="0"/>
+                <wp:wrapNone/>
+                <wp:docPr id="89" name="Text Box 89"/>
+                <wp:cNvGraphicFramePr/>
+                <a:graphic xmlns:a="http://schemas.openxmlformats.org/drawingml/2006/main">
+                  <a:graphicData uri="http://schemas.microsoft.com/office/word/2010/wordprocessingShape">
+                    <wps:wsp>
+                      <wps:cNvSpPr txBox="1"/>
+                      <wps:spPr>
+                        <a:xfrm>
+                          <a:off x="0" y="0"/>
+                          <a:ext cx="2720340" cy="746760"/>
+                        </a:xfrm>
+                        <a:prstGeom prst="rect">
+                          <a:avLst/>
+                        </a:prstGeom>
+                        <a:solidFill>
+                          <a:schemeClr val="bg1"/>
+                        </a:solidFill>
+                        <a:ln w="6350">
+                          <a:noFill/>
+                        </a:ln>
+                        <a:effectLst/>
+                      </wps:spPr>
+                      <wps:style>
+                        <a:lnRef idx="0">
+                          <a:schemeClr val="accent1"/>
+                        </a:lnRef>
+                        <a:fillRef idx="0">
+                          <a:schemeClr val="accent1"/>
+                        </a:fillRef>
+                        <a:effectRef idx="0">
+                          <a:schemeClr val="accent1"/>
+                        </a:effectRef>
+                        <a:fontRef idx="minor">
+                          <a:schemeClr val="dk1"/>
+                        </a:fontRef>
+                      </wps:style>
+                      <wps:txbx>
+                        <w:txbxContent>
+                          <w:p>
+                            <w:pPr>
+                              <w:rPr>
+                                <w:sz w:val="28"/>
+                                <w:szCs w:val="28"/>
+                              </w:rPr>
+                            </w:pPr>
+                          </w:p>
+                        </w:txbxContent>
+                      </wps:txbx>
+                      <wps:bodyPr rot="0" spcFirstLastPara="0" vertOverflow="overflow" horzOverflow="overflow" vert="horz" wrap="square" lIns="91440" tIns="45720" rIns="91440" bIns="45720" numCol="1" spcCol="0" rtlCol="0" fromWordArt="0" anchor="t" anchorCtr="0" forceAA="0" compatLnSpc="1">
+                        <a:prstTxWarp prst="textNoShape">
+                          <a:avLst/>
+                        </a:prstTxWarp>
+                        <a:noAutofit/>
+                      </wps:bodyPr>
+                    </wps:wsp>
+                  </a:graphicData>
+                </a:graphic>
+                <wp14:sizeRelH relativeFrom="margin">
+                  <wp14:pctWidth>0</wp14:pctWidth>
+                </wp14:sizeRelH>
+                <wp14:sizeRelV relativeFrom="margin">
+                  <wp14:pctHeight>0</wp14:pctHeight>
+                </wp14:sizeRelV>
+              </wp:anchor>
+            </w:drawing>
+          </mc:Choice>
+          <mc:Fallback>
+            <w:pict>
+              <v:shapetype w14:anchorId="7F1FCBD7" id="_x0000_t202" coordsize="21600,21600" o:spt="202" path="m,l,21600r21600,l21600,xe">
+                <v:stroke joinstyle="miter"/>
+                <v:path gradientshapeok="t" o:connecttype="rect"/>
+              </v:shapetype>
+              <v:shape id="Text Box 89" o:spid="_x0000_s1076" type="#_x0000_t202" style="position:absolute;margin-left:370.8pt;margin-top:192.5pt;width:214.2pt;height:58.8pt;z-index:251802624;visibility:visible;mso-wrap-style:square;mso-width-percent:0;mso-height-percent:0;mso-wrap-distance-left:9pt;mso-wrap-distance-top:0;mso-wrap-distance-right:9pt;mso-wrap-distance-bottom:0;mso-position-horizontal:absolute;mso-position-horizontal-relative:text;mso-position-vertical:absolute;mso-position-vertical-relative:text;mso-width-percent:0;mso-height-percent:0;mso-width-relative:margin;mso-height-relative:margin;v-text-anchor:top" o:gfxdata="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" fillcolor="white [3212]" stroked="f" strokeweight=".5pt">
+                <v:textbox>
+                  <w:txbxContent>
+                    <w:p>
+                      <w:pPr>
+                        <w:rPr>
+                          <w:sz w:val="28"/>
+                          <w:szCs w:val="28"/>
+                        </w:rPr>
+                      </w:pPr>
+                    </w:p>
+                  </w:txbxContent>
+                </v:textbox>
+              </v:shape>
+            </w:pict>
+          </mc:Fallback>
+        </mc:AlternateContent>
+      </w:r>
       <w:r>
         <w:rPr>
           <w:noProof/>
@@ -9105,6 +9212,287 @@
             </a:graphic>
           </wp:inline>
         </w:drawing>
+      </w:r>
+      <w:r>
+        <w:rPr>
+          <w:noProof/>
+        </w:rPr>
+        <w:drawing>
+          <wp:inline distT="0" distB="0" distL="0" distR="0">
+            <wp:extent cx="5943600" cy="3577578"/>
+            <wp:effectExtent l="0" t="0" r="0" b="4445"/>
+            <wp:docPr id="79" name="Picture 79" descr="Sandmeyer reaction"/>
+            <wp:cNvGraphicFramePr>
+              <a:graphicFrameLocks xmlns:a="http://schemas.openxmlformats.org/drawingml/2006/main" noChangeAspect="1"/>
+            </wp:cNvGraphicFramePr>
+            <a:graphic xmlns:a="http://schemas.openxmlformats.org/drawingml/2006/main">
+              <a:graphicData uri="http://schemas.openxmlformats.org/drawingml/2006/picture">
+                <pic:pic xmlns:pic="http://schemas.openxmlformats.org/drawingml/2006/picture">
+                  <pic:nvPicPr>
+                    <pic:cNvPr id="0" name="Picture 1" descr="Sandmeyer reaction"/>
+                    <pic:cNvPicPr>
+                      <a:picLocks noChangeAspect="1" noChangeArrowheads="1"/>
+                    </pic:cNvPicPr>
+                  </pic:nvPicPr>
+                  <pic:blipFill>
+                    <a:blip r:embed="rId20">
+                      <a:extLst>
+                        <a:ext uri="{28A0092B-C50C-407E-A947-70E740481C1C}">
+                          <a14:useLocalDpi xmlns:a14="http://schemas.microsoft.com/office/drawing/2010/main" val="0"/>
+                        </a:ext>
+                      </a:extLst>
+                    </a:blip>
+                    <a:srcRect/>
+                    <a:stretch>
+                      <a:fillRect/>
+                    </a:stretch>
+                  </pic:blipFill>
+                  <pic:spPr bwMode="auto">
+                    <a:xfrm>
+                      <a:off x="0" y="0"/>
+                      <a:ext cx="5943600" cy="3577578"/>
+                    </a:xfrm>
+                    <a:prstGeom prst="rect">
+                      <a:avLst/>
+                    </a:prstGeom>
+                    <a:noFill/>
+                    <a:ln>
+                      <a:noFill/>
+                    </a:ln>
+                  </pic:spPr>
+                </pic:pic>
+              </a:graphicData>
+            </a:graphic>
+          </wp:inline>
+        </w:drawing>
+      </w:r>
+      <w:r>
+        <w:rPr>
+          <w:noProof/>
+          <w:sz w:val="20"/>
+        </w:rPr>
+        <w:lastRenderedPageBreak/>
+        <mc:AlternateContent>
+          <mc:Choice Requires="wps">
+            <w:drawing>
+              <wp:anchor distT="0" distB="0" distL="114300" distR="114300" simplePos="0" relativeHeight="251804672" behindDoc="0" locked="0" layoutInCell="1" allowOverlap="1" wp14:anchorId="6289300E" wp14:editId="44056745">
+                <wp:simplePos x="0" y="0"/>
+                <wp:positionH relativeFrom="page">
+                  <wp:align>right</wp:align>
+                </wp:positionH>
+                <wp:positionV relativeFrom="paragraph">
+                  <wp:posOffset>2484120</wp:posOffset>
+                </wp:positionV>
+                <wp:extent cx="2720340" cy="746760"/>
+                <wp:effectExtent l="0" t="0" r="3810" b="0"/>
+                <wp:wrapNone/>
+                <wp:docPr id="91" name="Text Box 91"/>
+                <wp:cNvGraphicFramePr/>
+                <a:graphic xmlns:a="http://schemas.openxmlformats.org/drawingml/2006/main">
+                  <a:graphicData uri="http://schemas.microsoft.com/office/word/2010/wordprocessingShape">
+                    <wps:wsp>
+                      <wps:cNvSpPr txBox="1"/>
+                      <wps:spPr>
+                        <a:xfrm>
+                          <a:off x="0" y="0"/>
+                          <a:ext cx="2720340" cy="746760"/>
+                        </a:xfrm>
+                        <a:prstGeom prst="rect">
+                          <a:avLst/>
+                        </a:prstGeom>
+                        <a:solidFill>
+                          <a:schemeClr val="bg1"/>
+                        </a:solidFill>
+                        <a:ln w="6350">
+                          <a:noFill/>
+                        </a:ln>
+                        <a:effectLst/>
+                      </wps:spPr>
+                      <wps:style>
+                        <a:lnRef idx="0">
+                          <a:schemeClr val="accent1"/>
+                        </a:lnRef>
+                        <a:fillRef idx="0">
+                          <a:schemeClr val="accent1"/>
+                        </a:fillRef>
+                        <a:effectRef idx="0">
+                          <a:schemeClr val="accent1"/>
+                        </a:effectRef>
+                        <a:fontRef idx="minor">
+                          <a:schemeClr val="dk1"/>
+                        </a:fontRef>
+                      </wps:style>
+                      <wps:txbx>
+                        <w:txbxContent>
+                          <w:p>
+                            <w:pPr>
+                              <w:rPr>
+                                <w:sz w:val="28"/>
+                                <w:szCs w:val="28"/>
+                              </w:rPr>
+                            </w:pPr>
+                          </w:p>
+                        </w:txbxContent>
+                      </wps:txbx>
+                      <wps:bodyPr rot="0" spcFirstLastPara="0" vertOverflow="overflow" horzOverflow="overflow" vert="horz" wrap="square" lIns="91440" tIns="45720" rIns="91440" bIns="45720" numCol="1" spcCol="0" rtlCol="0" fromWordArt="0" anchor="t" anchorCtr="0" forceAA="0" compatLnSpc="1">
+                        <a:prstTxWarp prst="textNoShape">
+                          <a:avLst/>
+                        </a:prstTxWarp>
+                        <a:noAutofit/>
+                      </wps:bodyPr>
+                    </wps:wsp>
+                  </a:graphicData>
+                </a:graphic>
+                <wp14:sizeRelH relativeFrom="margin">
+                  <wp14:pctWidth>0</wp14:pctWidth>
+                </wp14:sizeRelH>
+                <wp14:sizeRelV relativeFrom="margin">
+                  <wp14:pctHeight>0</wp14:pctHeight>
+                </wp14:sizeRelV>
+              </wp:anchor>
+            </w:drawing>
+          </mc:Choice>
+          <mc:Fallback>
+            <w:pict>
+              <v:shape w14:anchorId="6289300E" id="Text Box 91" o:spid="_x0000_s1077" type="#_x0000_t202" style="position:absolute;margin-left:163pt;margin-top:195.6pt;width:214.2pt;height:58.8pt;z-index:251804672;visibility:visible;mso-wrap-style:square;mso-width-percent:0;mso-height-percent:0;mso-wrap-distance-left:9pt;mso-wrap-distance-top:0;mso-wrap-distance-right:9pt;mso-wrap-distance-bottom:0;mso-position-horizontal:right;mso-position-horizontal-relative:page;mso-position-vertical:absolute;mso-position-vertical-relative:text;mso-width-percent:0;mso-height-percent:0;mso-width-relative:margin;mso-height-relative:margin;v-text-anchor:top" o:gfxdata="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" fillcolor="white [3212]" stroked="f" strokeweight=".5pt">
+                <v:textbox>
+                  <w:txbxContent>
+                    <w:p>
+                      <w:pPr>
+                        <w:rPr>
+                          <w:sz w:val="28"/>
+                          <w:szCs w:val="28"/>
+                        </w:rPr>
+                      </w:pPr>
+                    </w:p>
+                  </w:txbxContent>
+                </v:textbox>
+                <w10:wrap anchorx="page"/>
+              </v:shape>
+            </w:pict>
+          </mc:Fallback>
+        </mc:AlternateContent>
+      </w:r>
+      <w:r>
+        <w:rPr>
+          <w:noProof/>
+        </w:rPr>
+        <w:drawing>
+          <wp:inline distT="0" distB="0" distL="0" distR="0">
+            <wp:extent cx="5943600" cy="2826913"/>
+            <wp:effectExtent l="0" t="0" r="0" b="0"/>
+            <wp:docPr id="90" name="Picture 90" descr="Nitrosonium Ion Formation"/>
+            <wp:cNvGraphicFramePr>
+              <a:graphicFrameLocks xmlns:a="http://schemas.openxmlformats.org/drawingml/2006/main" noChangeAspect="1"/>
+            </wp:cNvGraphicFramePr>
+            <a:graphic xmlns:a="http://schemas.openxmlformats.org/drawingml/2006/main">
+              <a:graphicData uri="http://schemas.openxmlformats.org/drawingml/2006/picture">
+                <pic:pic xmlns:pic="http://schemas.openxmlformats.org/drawingml/2006/picture">
+                  <pic:nvPicPr>
+                    <pic:cNvPr id="0" name="Picture 3" descr="Nitrosonium Ion Formation"/>
+                    <pic:cNvPicPr>
+                      <a:picLocks noChangeAspect="1" noChangeArrowheads="1"/>
+                    </pic:cNvPicPr>
+                  </pic:nvPicPr>
+                  <pic:blipFill>
+                    <a:blip r:embed="rId21">
+                      <a:extLst>
+                        <a:ext uri="{28A0092B-C50C-407E-A947-70E740481C1C}">
+                          <a14:useLocalDpi xmlns:a14="http://schemas.microsoft.com/office/drawing/2010/main" val="0"/>
+                        </a:ext>
+                      </a:extLst>
+                    </a:blip>
+                    <a:srcRect/>
+                    <a:stretch>
+                      <a:fillRect/>
+                    </a:stretch>
+                  </pic:blipFill>
+                  <pic:spPr bwMode="auto">
+                    <a:xfrm>
+                      <a:off x="0" y="0"/>
+                      <a:ext cx="5943600" cy="2826913"/>
+                    </a:xfrm>
+                    <a:prstGeom prst="rect">
+                      <a:avLst/>
+                    </a:prstGeom>
+                    <a:noFill/>
+                    <a:ln>
+                      <a:noFill/>
+                    </a:ln>
+                  </pic:spPr>
+                </pic:pic>
+              </a:graphicData>
+            </a:graphic>
+          </wp:inline>
+        </w:drawing>
+      </w:r>
+      <w:bookmarkStart w:id="0" w:name="_GoBack"/>
+      <w:bookmarkEnd w:id="0"/>
+    </w:p>
+    <w:p>
+      <w:r>
+        <w:rPr>
+          <w:noProof/>
+        </w:rPr>
+        <w:drawing>
+          <wp:inline distT="0" distB="0" distL="0" distR="0">
+            <wp:extent cx="5943600" cy="4091379"/>
+            <wp:effectExtent l="0" t="0" r="0" b="4445"/>
+            <wp:docPr id="92" name="Picture 92" descr="Benzenediazonium Ion Formation"/>
+            <wp:cNvGraphicFramePr>
+              <a:graphicFrameLocks xmlns:a="http://schemas.openxmlformats.org/drawingml/2006/main" noChangeAspect="1"/>
+            </wp:cNvGraphicFramePr>
+            <a:graphic xmlns:a="http://schemas.openxmlformats.org/drawingml/2006/main">
+              <a:graphicData uri="http://schemas.openxmlformats.org/drawingml/2006/picture">
+                <pic:pic xmlns:pic="http://schemas.openxmlformats.org/drawingml/2006/picture">
+                  <pic:nvPicPr>
+                    <pic:cNvPr id="0" name="Picture 5" descr="Benzenediazonium Ion Formation"/>
+                    <pic:cNvPicPr>
+                      <a:picLocks noChangeAspect="1" noChangeArrowheads="1"/>
+                    </pic:cNvPicPr>
+                  </pic:nvPicPr>
+                  <pic:blipFill>
+                    <a:blip r:embed="rId22">
+                      <a:extLst>
+                        <a:ext uri="{28A0092B-C50C-407E-A947-70E740481C1C}">
+                          <a14:useLocalDpi xmlns:a14="http://schemas.microsoft.com/office/drawing/2010/main" val="0"/>
+                        </a:ext>
+                      </a:extLst>
+                    </a:blip>
+                    <a:srcRect/>
+                    <a:stretch>
+                      <a:fillRect/>
+                    </a:stretch>
+                  </pic:blipFill>
+                  <pic:spPr bwMode="auto">
+                    <a:xfrm>
+                      <a:off x="0" y="0"/>
+                      <a:ext cx="5943600" cy="4091379"/>
+                    </a:xfrm>
+                    <a:prstGeom prst="rect">
+                      <a:avLst/>
+                    </a:prstGeom>
+                    <a:noFill/>
+                    <a:ln>
+                      <a:noFill/>
+                    </a:ln>
+                  </pic:spPr>
+                </pic:pic>
+              </a:graphicData>
+            </a:graphic>
+          </wp:inline>
+        </w:drawing>
+      </w:r>
+    </w:p>
+    <w:p/>
+    <w:p>
+      <w:pPr>
+        <w:tabs>
+          <w:tab w:val="left" w:pos="8436"/>
+        </w:tabs>
+      </w:pPr>
+      <w:r>
+        <w:tab/>
       </w:r>
     </w:p>
     <w:sectPr>

</xml_diff>